<commit_message>
The "I totally forgot about Github" Update
Housekeeping Stuff:
-Updated coderepo
-Added a copy of the College Physics PDF
-Added a copy of the UMass version in progress
-Zipped Chapter 4
-Renamed zips to match format
-Removed the unnecessary index.html from zips

Edits:
Chapter 1:
-Added summaries to each section
-Removed links from sections 1.3-1.5

Chapter 2:
-Added section 2.6
-Updated metadata summaries

Chapter 3:
Created
</commit_message>
<xml_diff>
--- a/Section Edits/Section 1.3 Rewrite-5.docx
+++ b/Section Edits/Section 1.3 Rewrite-5.docx
@@ -219,6 +219,7 @@
       <w:pPr>
         <w:ind w:firstLine="720"/>
         <w:rPr>
+          <w:del w:id="3" w:author="David Nguyen" w:date="2017-06-09T16:15:00Z"/>
           <w:iCs/>
         </w:rPr>
       </w:pPr>
@@ -241,28 +242,36 @@
         </w:rPr>
         <w:t xml:space="preserve"> they are causing major inconvenience, then you can think about reducing the number of digits.</w:t>
       </w:r>
+      <w:bookmarkStart w:id="4" w:name="_GoBack"/>
+      <w:bookmarkEnd w:id="4"/>
     </w:p>
     <w:p>
       <w:pPr>
+        <w:ind w:firstLine="720"/>
         <w:rPr>
           <w:rFonts w:ascii="Bell MT" w:hAnsi="Bell MT"/>
           <w:iCs/>
         </w:rPr>
-      </w:pPr>
-      <w:r>
-        <w:rPr>
-          <w:rFonts w:ascii="Bell MT" w:hAnsi="Bell MT"/>
-          <w:iCs/>
-        </w:rPr>
-        <w:t>.</w:t>
-      </w:r>
+        <w:pPrChange w:id="5" w:author="David Nguyen" w:date="2017-06-09T16:15:00Z">
+          <w:pPr/>
+        </w:pPrChange>
+      </w:pPr>
+      <w:del w:id="6" w:author="David Nguyen" w:date="2017-06-09T16:15:00Z">
+        <w:r>
+          <w:rPr>
+            <w:rFonts w:ascii="Bell MT" w:hAnsi="Bell MT"/>
+            <w:iCs/>
+          </w:rPr>
+          <w:delText>.</w:delText>
+        </w:r>
+      </w:del>
     </w:p>
     <w:p>
       <w:pPr>
         <w:pStyle w:val="Heading1"/>
       </w:pPr>
-      <w:bookmarkStart w:id="3" w:name="sec_intro_unc"/>
-      <w:bookmarkEnd w:id="3"/>
+      <w:bookmarkStart w:id="7" w:name="sec_intro_unc"/>
+      <w:bookmarkEnd w:id="7"/>
       <w:r>
         <w:t>When to Write Down Uncertainty</w:t>
       </w:r>
@@ -275,8 +284,8 @@
           <w:iCs/>
         </w:rPr>
       </w:pPr>
-      <w:bookmarkStart w:id="4" w:name="intro_zero_uncertainty"/>
-      <w:bookmarkEnd w:id="4"/>
+      <w:bookmarkStart w:id="8" w:name="intro_zero_uncertainty"/>
+      <w:bookmarkEnd w:id="8"/>
       <w:r>
         <w:rPr>
           <w:rFonts w:cstheme="minorHAnsi"/>
@@ -436,8 +445,8 @@
                       <w:iCs/>
                     </w:rPr>
                   </w:pPr>
-                  <w:bookmarkStart w:id="5" w:name="eq_gasoline"/>
-                  <w:bookmarkEnd w:id="5"/>
+                  <w:bookmarkStart w:id="9" w:name="eq_gasoline"/>
+                  <w:bookmarkEnd w:id="9"/>
                   <w:r>
                     <w:rPr>
                       <w:rFonts w:cstheme="minorHAnsi"/>
@@ -916,7 +925,7 @@
         </w:rPr>
         <w:t xml:space="preserve"> time of the event. In principle, there is no chance that the indicated time will be exactly equal to the true time</w:t>
       </w:r>
-      <w:ins w:id="6" w:author="David Nguyen" w:date="2017-06-06T14:21:00Z">
+      <w:ins w:id="10" w:author="David Nguyen" w:date="2017-06-06T14:21:00Z">
         <w:r>
           <w:rPr>
             <w:rFonts w:cstheme="minorHAnsi"/>
@@ -932,7 +941,7 @@
         </w:rPr>
         <w:t xml:space="preserve"> </w:t>
       </w:r>
-      <w:del w:id="7" w:author="David Nguyen" w:date="2017-06-06T14:21:00Z">
+      <w:del w:id="11" w:author="David Nguyen" w:date="2017-06-06T14:21:00Z">
         <w:r>
           <w:rPr>
             <w:rFonts w:cstheme="minorHAnsi"/>
@@ -960,7 +969,7 @@
           <w:rFonts w:cstheme="minorHAnsi"/>
           <w:i/>
           <w:iCs/>
-          <w:rPrChange w:id="8" w:author="David Nguyen" w:date="2017-06-06T14:23:00Z">
+          <w:rPrChange w:id="12" w:author="David Nguyen" w:date="2017-06-06T14:23:00Z">
             <w:rPr>
               <w:rFonts w:cstheme="minorHAnsi"/>
               <w:iCs/>
@@ -969,7 +978,7 @@
         </w:rPr>
         <w:t>continuous variable</w:t>
       </w:r>
-      <w:ins w:id="9" w:author="David Nguyen" w:date="2017-06-06T14:21:00Z">
+      <w:ins w:id="13" w:author="David Nguyen" w:date="2017-06-06T14:21:00Z">
         <w:r>
           <w:rPr>
             <w:rFonts w:cstheme="minorHAnsi"/>
@@ -990,7 +999,7 @@
           <w:rFonts w:cstheme="minorHAnsi"/>
           <w:i/>
           <w:iCs/>
-          <w:rPrChange w:id="10" w:author="David Nguyen" w:date="2017-06-06T14:23:00Z">
+          <w:rPrChange w:id="14" w:author="David Nguyen" w:date="2017-06-06T14:23:00Z">
             <w:rPr>
               <w:rFonts w:cstheme="minorHAnsi"/>
               <w:iCs/>
@@ -999,7 +1008,7 @@
         </w:rPr>
         <w:t>quantized</w:t>
       </w:r>
-      <w:ins w:id="11" w:author="David Nguyen" w:date="2017-06-06T14:22:00Z">
+      <w:ins w:id="15" w:author="David Nguyen" w:date="2017-06-06T14:22:00Z">
         <w:r>
           <w:rPr>
             <w:rFonts w:cstheme="minorHAnsi"/>
@@ -1008,7 +1017,7 @@
           <w:t>, which means that it can only take on certain values, such as, if you have a stopwatch with only three decimal places, you can have 1.234 and 1.235, but no values in between, such as 1.2347</w:t>
         </w:r>
       </w:ins>
-      <w:del w:id="12" w:author="David Nguyen" w:date="2017-06-06T14:22:00Z">
+      <w:del w:id="16" w:author="David Nguyen" w:date="2017-06-06T14:22:00Z">
         <w:r>
           <w:rPr>
             <w:rFonts w:cstheme="minorHAnsi"/>
@@ -1033,8 +1042,8 @@
           <w:iCs/>
         </w:rPr>
       </w:pPr>
-      <w:bookmarkStart w:id="13" w:name="intro_imagined"/>
-      <w:bookmarkEnd w:id="13"/>
+      <w:bookmarkStart w:id="17" w:name="intro_imagined"/>
+      <w:bookmarkEnd w:id="17"/>
       <w:r>
         <w:rPr>
           <w:rFonts w:cstheme="minorHAnsi"/>
@@ -1072,8 +1081,8 @@
         </w:rPr>
         <w:t>0.01 seconds.” It would be even better to include some explanation of why you think so. The principle is simple: Write down what you know. Say what you mean, and mean what you say.</w:t>
       </w:r>
-      <w:bookmarkStart w:id="14" w:name="intro_point_by_point"/>
-      <w:bookmarkEnd w:id="14"/>
+      <w:bookmarkStart w:id="18" w:name="intro_point_by_point"/>
+      <w:bookmarkEnd w:id="18"/>
       <w:r>
         <w:rPr>
           <w:rFonts w:cstheme="minorHAnsi"/>
@@ -1227,8 +1236,8 @@
           <w:iCs/>
         </w:rPr>
       </w:pPr>
-      <w:bookmarkStart w:id="15" w:name="intro_keep_original"/>
-      <w:bookmarkEnd w:id="15"/>
+      <w:bookmarkStart w:id="19" w:name="intro_keep_original"/>
+      <w:bookmarkEnd w:id="19"/>
       <w:r>
         <w:rPr>
           <w:rFonts w:cstheme="minorHAnsi"/>
@@ -1263,8 +1272,8 @@
       <w:pPr>
         <w:pStyle w:val="Heading1"/>
       </w:pPr>
-      <w:bookmarkStart w:id="16" w:name="sec_execsum_sigfig"/>
-      <w:bookmarkEnd w:id="16"/>
+      <w:bookmarkStart w:id="20" w:name="sec_execsum_sigfig"/>
+      <w:bookmarkEnd w:id="20"/>
       <w:r>
         <w:t>Why We’re Not Using Significant Figures</w:t>
       </w:r>
@@ -1277,8 +1286,8 @@
           <w:iCs/>
         </w:rPr>
       </w:pPr>
-      <w:bookmarkStart w:id="17" w:name="intro_sig_figs_wrong"/>
-      <w:bookmarkEnd w:id="17"/>
+      <w:bookmarkStart w:id="21" w:name="intro_sig_figs_wrong"/>
+      <w:bookmarkEnd w:id="21"/>
       <w:r>
         <w:rPr>
           <w:rFonts w:cstheme="minorHAnsi"/>
@@ -1434,8 +1443,8 @@
                             <w:iCs/>
                           </w:rPr>
                         </w:pPr>
-                        <w:bookmarkStart w:id="18" w:name="hi_care"/>
-                        <w:bookmarkEnd w:id="18"/>
+                        <w:bookmarkStart w:id="22" w:name="hi_care"/>
+                        <w:bookmarkEnd w:id="22"/>
                         <w:r>
                           <w:rPr>
                             <w:rFonts w:cstheme="minorHAnsi"/>
@@ -1536,185 +1545,6 @@
           <w:rFonts w:cstheme="minorHAnsi"/>
           <w:iCs/>
         </w:rPr>
-        <w:pPrChange w:id="19" w:author="David Nguyen" w:date="2017-06-06T15:06:00Z">
-          <w:pPr>
-            <w:numPr>
-              <w:numId w:val="1"/>
-            </w:numPr>
-            <w:tabs>
-              <w:tab w:val="num" w:pos="720"/>
-            </w:tabs>
-            <w:spacing w:after="0" w:line="312" w:lineRule="auto"/>
-            <w:ind w:left="720" w:hanging="360"/>
-            <w:jc w:val="both"/>
-          </w:pPr>
-        </w:pPrChange>
-      </w:pPr>
-      <w:commentRangeStart w:id="20"/>
-      <w:r>
-        <w:rPr>
-          <w:rFonts w:cstheme="minorHAnsi"/>
-          <w:iCs/>
-        </w:rPr>
-        <w:t xml:space="preserve">Given a distribution that can be described by an expression such as </w:t>
-      </w:r>
-      <w:r>
-        <w:rPr>
-          <w:rFonts w:cstheme="minorHAnsi"/>
-          <w:i/>
-          <w:iCs/>
-        </w:rPr>
-        <w:t>A</w:t>
-      </w:r>
-      <m:oMath>
-        <m:r>
-          <w:rPr>
-            <w:rFonts w:ascii="Cambria Math" w:hAnsi="Cambria Math" w:cstheme="minorHAnsi"/>
-          </w:rPr>
-          <m:t>±</m:t>
-        </m:r>
-      </m:oMath>
-      <w:r>
-        <w:rPr>
-          <w:rFonts w:cstheme="minorHAnsi"/>
-          <w:i/>
-          <w:iCs/>
-        </w:rPr>
-        <w:t>B</w:t>
-      </w:r>
-      <w:r>
-        <w:rPr>
-          <w:rFonts w:cstheme="minorHAnsi"/>
-          <w:iCs/>
-        </w:rPr>
-        <w:t>, such as 1.234</w:t>
-      </w:r>
-      <m:oMath>
-        <m:r>
-          <w:rPr>
-            <w:rFonts w:ascii="Cambria Math" w:hAnsi="Cambria Math" w:cstheme="minorHAnsi"/>
-          </w:rPr>
-          <m:t>±</m:t>
-        </m:r>
-      </m:oMath>
-      <w:r>
-        <w:rPr>
-          <w:rFonts w:cstheme="minorHAnsi"/>
-          <w:iCs/>
-        </w:rPr>
-        <w:t xml:space="preserve">0.055, converting it to sig figs gives you an excessively crude and erratic representation of the uncertainty, </w:t>
-      </w:r>
-      <w:r>
-        <w:rPr>
-          <w:rFonts w:cstheme="minorHAnsi"/>
-          <w:i/>
-          <w:iCs/>
-        </w:rPr>
-        <w:t>B</w:t>
-      </w:r>
-      <w:r>
-        <w:rPr>
-          <w:rFonts w:cstheme="minorHAnsi"/>
-          <w:iCs/>
-        </w:rPr>
-        <w:t xml:space="preserve">. </w:t>
-      </w:r>
-    </w:p>
-    <w:p>
-      <w:pPr>
-        <w:numPr>
-          <w:ilvl w:val="0"/>
-          <w:numId w:val="11"/>
-        </w:numPr>
-        <w:spacing w:after="0" w:line="312" w:lineRule="auto"/>
-        <w:jc w:val="both"/>
-        <w:rPr>
-          <w:rFonts w:cstheme="minorHAnsi"/>
-          <w:iCs/>
-        </w:rPr>
-        <w:pPrChange w:id="21" w:author="David Nguyen" w:date="2017-06-06T15:06:00Z">
-          <w:pPr>
-            <w:numPr>
-              <w:numId w:val="1"/>
-            </w:numPr>
-            <w:tabs>
-              <w:tab w:val="num" w:pos="720"/>
-            </w:tabs>
-            <w:spacing w:after="0" w:line="312" w:lineRule="auto"/>
-            <w:ind w:left="720" w:hanging="360"/>
-            <w:jc w:val="both"/>
-          </w:pPr>
-        </w:pPrChange>
-      </w:pPr>
-      <w:r>
-        <w:rPr>
-          <w:rFonts w:cstheme="minorHAnsi"/>
-          <w:iCs/>
-        </w:rPr>
-        <w:t xml:space="preserve">Converting to sig figs also causes excessive roundoff error in the nominal value, </w:t>
-      </w:r>
-      <w:r>
-        <w:rPr>
-          <w:rFonts w:cstheme="minorHAnsi"/>
-          <w:i/>
-          <w:iCs/>
-        </w:rPr>
-        <w:t>A</w:t>
-      </w:r>
-      <w:r>
-        <w:rPr>
-          <w:rFonts w:cstheme="minorHAnsi"/>
-          <w:iCs/>
-        </w:rPr>
-        <w:t>. This is a big problem.</w:t>
-      </w:r>
-    </w:p>
-    <w:p>
-      <w:pPr>
-        <w:numPr>
-          <w:ilvl w:val="0"/>
-          <w:numId w:val="11"/>
-        </w:numPr>
-        <w:spacing w:after="0" w:line="312" w:lineRule="auto"/>
-        <w:jc w:val="both"/>
-        <w:rPr>
-          <w:rFonts w:cstheme="minorHAnsi"/>
-          <w:iCs/>
-        </w:rPr>
-        <w:pPrChange w:id="22" w:author="David Nguyen" w:date="2017-06-06T15:06:00Z">
-          <w:pPr>
-            <w:numPr>
-              <w:numId w:val="1"/>
-            </w:numPr>
-            <w:tabs>
-              <w:tab w:val="num" w:pos="720"/>
-            </w:tabs>
-            <w:spacing w:after="0" w:line="312" w:lineRule="auto"/>
-            <w:ind w:left="720" w:hanging="360"/>
-            <w:jc w:val="both"/>
-          </w:pPr>
-        </w:pPrChange>
-      </w:pPr>
-      <w:r>
-        <w:rPr>
-          <w:rFonts w:cstheme="minorHAnsi"/>
-          <w:iCs/>
-        </w:rPr>
-        <w:t xml:space="preserve">Sig figs cause people to misunderstand the distinction between roundoff error and uncertainty. </w:t>
-      </w:r>
-    </w:p>
-    <w:p>
-      <w:pPr>
-        <w:numPr>
-          <w:ilvl w:val="0"/>
-          <w:numId w:val="11"/>
-        </w:numPr>
-        <w:spacing w:after="0" w:line="312" w:lineRule="auto"/>
-        <w:jc w:val="both"/>
-        <w:rPr>
-          <w:rFonts w:cstheme="minorHAnsi"/>
-          <w:iCs/>
-        </w:rPr>
         <w:pPrChange w:id="23" w:author="David Nguyen" w:date="2017-06-06T15:06:00Z">
           <w:pPr>
             <w:numPr>
@@ -1729,26 +1559,13 @@
           </w:pPr>
         </w:pPrChange>
       </w:pPr>
+      <w:commentRangeStart w:id="24"/>
       <w:r>
         <w:rPr>
           <w:rFonts w:cstheme="minorHAnsi"/>
           <w:iCs/>
         </w:rPr>
-        <w:t>Sig figs cause people to misunderstand the distinction between uncertainty and significance.</w:t>
-      </w:r>
-      <w:r>
-        <w:rPr>
-          <w:rFonts w:cstheme="minorHAnsi"/>
-          <w:iCs/>
-        </w:rPr>
-        <w:t xml:space="preserve"> </w:t>
-      </w:r>
-      <w:r>
-        <w:rPr>
-          <w:rFonts w:cstheme="minorHAnsi"/>
-          <w:iCs/>
-        </w:rPr>
-        <w:t xml:space="preserve">Sig figs cause people to misunderstand the distinction between the </w:t>
+        <w:t xml:space="preserve">Given a distribution that can be described by an expression such as </w:t>
       </w:r>
       <w:r>
         <w:rPr>
@@ -1756,63 +1573,60 @@
           <w:i/>
           <w:iCs/>
         </w:rPr>
-        <w:t>indicated value</w:t>
-      </w:r>
-      <w:r>
-        <w:rPr>
-          <w:rFonts w:cstheme="minorHAnsi"/>
-          <w:iCs/>
-        </w:rPr>
-        <w:t xml:space="preserve"> and the corresponding range of </w:t>
-      </w:r>
+        <w:t>A</w:t>
+      </w:r>
+      <m:oMath>
+        <m:r>
+          <w:rPr>
+            <w:rFonts w:ascii="Cambria Math" w:hAnsi="Cambria Math" w:cstheme="minorHAnsi"/>
+          </w:rPr>
+          <m:t>±</m:t>
+        </m:r>
+      </m:oMath>
       <w:r>
         <w:rPr>
           <w:rFonts w:cstheme="minorHAnsi"/>
           <w:i/>
           <w:iCs/>
         </w:rPr>
-        <w:t>true values</w:t>
+        <w:t>B</w:t>
       </w:r>
       <w:r>
         <w:rPr>
           <w:rFonts w:cstheme="minorHAnsi"/>
           <w:iCs/>
         </w:rPr>
-        <w:t>.</w:t>
-      </w:r>
-    </w:p>
-    <w:p>
-      <w:pPr>
-        <w:numPr>
-          <w:ilvl w:val="0"/>
-          <w:numId w:val="11"/>
-        </w:numPr>
-        <w:spacing w:after="0" w:line="312" w:lineRule="auto"/>
-        <w:jc w:val="both"/>
+        <w:t>, such as 1.234</w:t>
+      </w:r>
+      <m:oMath>
+        <m:r>
+          <w:rPr>
+            <w:rFonts w:ascii="Cambria Math" w:hAnsi="Cambria Math" w:cstheme="minorHAnsi"/>
+          </w:rPr>
+          <m:t>±</m:t>
+        </m:r>
+      </m:oMath>
+      <w:r>
         <w:rPr>
           <w:rFonts w:cstheme="minorHAnsi"/>
           <w:iCs/>
         </w:rPr>
-        <w:pPrChange w:id="24" w:author="David Nguyen" w:date="2017-06-06T15:06:00Z">
-          <w:pPr>
-            <w:numPr>
-              <w:numId w:val="1"/>
-            </w:numPr>
-            <w:tabs>
-              <w:tab w:val="num" w:pos="720"/>
-            </w:tabs>
-            <w:spacing w:after="0" w:line="312" w:lineRule="auto"/>
-            <w:ind w:left="720" w:hanging="360"/>
-            <w:jc w:val="both"/>
-          </w:pPr>
-        </w:pPrChange>
-      </w:pPr>
+        <w:t xml:space="preserve">0.055, converting it to sig figs gives you an excessively crude and erratic representation of the uncertainty, </w:t>
+      </w:r>
       <w:r>
         <w:rPr>
           <w:rFonts w:cstheme="minorHAnsi"/>
-          <w:iCs/>
-        </w:rPr>
-        <w:t xml:space="preserve">Sig figs cause people to misunderstand the distinction between distributions and numbers. Distributions have width, whereas numbers don’t. Uncertainty is necessarily associated with some distribution, not with any particular point that might have been drawn from the distribution. </w:t>
+          <w:i/>
+          <w:iCs/>
+        </w:rPr>
+        <w:t>B</w:t>
+      </w:r>
+      <w:r>
+        <w:rPr>
+          <w:rFonts w:cstheme="minorHAnsi"/>
+          <w:iCs/>
+        </w:rPr>
+        <w:t xml:space="preserve">. </w:t>
       </w:r>
     </w:p>
     <w:p>
@@ -1846,14 +1660,22 @@
           <w:rFonts w:cstheme="minorHAnsi"/>
           <w:iCs/>
         </w:rPr>
-        <w:t>As a consequence, sig figs make people hesitate to write down numbers. They think they need to know the amount of supposedly “associated” uncertainty before they can write the number, when in fact they don’t. Very commonly, there simply isn’t any “associated” uncertainty anyway</w:t>
+        <w:t xml:space="preserve">Converting to sig figs also causes excessive roundoff error in the nominal value, </w:t>
       </w:r>
       <w:r>
         <w:rPr>
           <w:rFonts w:cstheme="minorHAnsi"/>
-          <w:iCs/>
-        </w:rPr>
-        <w:t>.</w:t>
+          <w:i/>
+          <w:iCs/>
+        </w:rPr>
+        <w:t>A</w:t>
+      </w:r>
+      <w:r>
+        <w:rPr>
+          <w:rFonts w:cstheme="minorHAnsi"/>
+          <w:iCs/>
+        </w:rPr>
+        <w:t>. This is a big problem.</w:t>
       </w:r>
     </w:p>
     <w:p>
@@ -1887,14 +1709,7 @@
           <w:rFonts w:cstheme="minorHAnsi"/>
           <w:iCs/>
         </w:rPr>
-        <w:t>Sig figs weaken people’s understanding of the axioms of the decimal numeral system.</w:t>
-      </w:r>
-      <w:commentRangeEnd w:id="20"/>
-      <w:r>
-        <w:rPr>
-          <w:rStyle w:val="CommentReference"/>
-        </w:rPr>
-        <w:commentReference w:id="20"/>
+        <w:t xml:space="preserve">Sig figs cause people to misunderstand the distinction between roundoff error and uncertainty. </w:t>
       </w:r>
     </w:p>
     <w:p>
@@ -1928,6 +1743,200 @@
           <w:rFonts w:cstheme="minorHAnsi"/>
           <w:iCs/>
         </w:rPr>
+        <w:t>Sig figs cause people to misunderstand the distinction between uncertainty and significance.</w:t>
+      </w:r>
+      <w:r>
+        <w:rPr>
+          <w:rFonts w:cstheme="minorHAnsi"/>
+          <w:iCs/>
+        </w:rPr>
+        <w:t xml:space="preserve"> </w:t>
+      </w:r>
+      <w:r>
+        <w:rPr>
+          <w:rFonts w:cstheme="minorHAnsi"/>
+          <w:iCs/>
+        </w:rPr>
+        <w:t xml:space="preserve">Sig figs cause people to misunderstand the distinction between the </w:t>
+      </w:r>
+      <w:r>
+        <w:rPr>
+          <w:rFonts w:cstheme="minorHAnsi"/>
+          <w:i/>
+          <w:iCs/>
+        </w:rPr>
+        <w:t>indicated value</w:t>
+      </w:r>
+      <w:r>
+        <w:rPr>
+          <w:rFonts w:cstheme="minorHAnsi"/>
+          <w:iCs/>
+        </w:rPr>
+        <w:t xml:space="preserve"> and the corresponding range of </w:t>
+      </w:r>
+      <w:r>
+        <w:rPr>
+          <w:rFonts w:cstheme="minorHAnsi"/>
+          <w:i/>
+          <w:iCs/>
+        </w:rPr>
+        <w:t>true values</w:t>
+      </w:r>
+      <w:r>
+        <w:rPr>
+          <w:rFonts w:cstheme="minorHAnsi"/>
+          <w:iCs/>
+        </w:rPr>
+        <w:t>.</w:t>
+      </w:r>
+    </w:p>
+    <w:p>
+      <w:pPr>
+        <w:numPr>
+          <w:ilvl w:val="0"/>
+          <w:numId w:val="11"/>
+        </w:numPr>
+        <w:spacing w:after="0" w:line="312" w:lineRule="auto"/>
+        <w:jc w:val="both"/>
+        <w:rPr>
+          <w:rFonts w:cstheme="minorHAnsi"/>
+          <w:iCs/>
+        </w:rPr>
+        <w:pPrChange w:id="28" w:author="David Nguyen" w:date="2017-06-06T15:06:00Z">
+          <w:pPr>
+            <w:numPr>
+              <w:numId w:val="1"/>
+            </w:numPr>
+            <w:tabs>
+              <w:tab w:val="num" w:pos="720"/>
+            </w:tabs>
+            <w:spacing w:after="0" w:line="312" w:lineRule="auto"/>
+            <w:ind w:left="720" w:hanging="360"/>
+            <w:jc w:val="both"/>
+          </w:pPr>
+        </w:pPrChange>
+      </w:pPr>
+      <w:r>
+        <w:rPr>
+          <w:rFonts w:cstheme="minorHAnsi"/>
+          <w:iCs/>
+        </w:rPr>
+        <w:t xml:space="preserve">Sig figs cause people to misunderstand the distinction between distributions and numbers. Distributions have width, whereas numbers don’t. Uncertainty is necessarily associated with some distribution, not with any particular point that might have been drawn from the distribution. </w:t>
+      </w:r>
+    </w:p>
+    <w:p>
+      <w:pPr>
+        <w:numPr>
+          <w:ilvl w:val="0"/>
+          <w:numId w:val="11"/>
+        </w:numPr>
+        <w:spacing w:after="0" w:line="312" w:lineRule="auto"/>
+        <w:jc w:val="both"/>
+        <w:rPr>
+          <w:rFonts w:cstheme="minorHAnsi"/>
+          <w:iCs/>
+        </w:rPr>
+        <w:pPrChange w:id="29" w:author="David Nguyen" w:date="2017-06-06T15:06:00Z">
+          <w:pPr>
+            <w:numPr>
+              <w:numId w:val="1"/>
+            </w:numPr>
+            <w:tabs>
+              <w:tab w:val="num" w:pos="720"/>
+            </w:tabs>
+            <w:spacing w:after="0" w:line="312" w:lineRule="auto"/>
+            <w:ind w:left="720" w:hanging="360"/>
+            <w:jc w:val="both"/>
+          </w:pPr>
+        </w:pPrChange>
+      </w:pPr>
+      <w:r>
+        <w:rPr>
+          <w:rFonts w:cstheme="minorHAnsi"/>
+          <w:iCs/>
+        </w:rPr>
+        <w:t>As a consequence, sig figs make people hesitate to write down numbers. They think they need to know the amount of supposedly “associated” uncertainty before they can write the number, when in fact they don’t. Very commonly, there simply isn’t any “associated” uncertainty anyway</w:t>
+      </w:r>
+      <w:r>
+        <w:rPr>
+          <w:rFonts w:cstheme="minorHAnsi"/>
+          <w:iCs/>
+        </w:rPr>
+        <w:t>.</w:t>
+      </w:r>
+    </w:p>
+    <w:p>
+      <w:pPr>
+        <w:numPr>
+          <w:ilvl w:val="0"/>
+          <w:numId w:val="11"/>
+        </w:numPr>
+        <w:spacing w:after="0" w:line="312" w:lineRule="auto"/>
+        <w:jc w:val="both"/>
+        <w:rPr>
+          <w:rFonts w:cstheme="minorHAnsi"/>
+          <w:iCs/>
+        </w:rPr>
+        <w:pPrChange w:id="30" w:author="David Nguyen" w:date="2017-06-06T15:06:00Z">
+          <w:pPr>
+            <w:numPr>
+              <w:numId w:val="1"/>
+            </w:numPr>
+            <w:tabs>
+              <w:tab w:val="num" w:pos="720"/>
+            </w:tabs>
+            <w:spacing w:after="0" w:line="312" w:lineRule="auto"/>
+            <w:ind w:left="720" w:hanging="360"/>
+            <w:jc w:val="both"/>
+          </w:pPr>
+        </w:pPrChange>
+      </w:pPr>
+      <w:r>
+        <w:rPr>
+          <w:rFonts w:cstheme="minorHAnsi"/>
+          <w:iCs/>
+        </w:rPr>
+        <w:t>Sig figs weaken people’s understanding of the axioms of the decimal numeral system.</w:t>
+      </w:r>
+      <w:commentRangeEnd w:id="24"/>
+      <w:r>
+        <w:rPr>
+          <w:rStyle w:val="CommentReference"/>
+        </w:rPr>
+        <w:commentReference w:id="24"/>
+      </w:r>
+    </w:p>
+    <w:p>
+      <w:pPr>
+        <w:numPr>
+          <w:ilvl w:val="0"/>
+          <w:numId w:val="11"/>
+        </w:numPr>
+        <w:spacing w:after="0" w:line="312" w:lineRule="auto"/>
+        <w:jc w:val="both"/>
+        <w:rPr>
+          <w:rFonts w:cstheme="minorHAnsi"/>
+          <w:iCs/>
+        </w:rPr>
+        <w:pPrChange w:id="31" w:author="David Nguyen" w:date="2017-06-06T15:06:00Z">
+          <w:pPr>
+            <w:numPr>
+              <w:numId w:val="1"/>
+            </w:numPr>
+            <w:tabs>
+              <w:tab w:val="num" w:pos="720"/>
+            </w:tabs>
+            <w:spacing w:after="0" w:line="312" w:lineRule="auto"/>
+            <w:ind w:left="720" w:hanging="360"/>
+            <w:jc w:val="both"/>
+          </w:pPr>
+        </w:pPrChange>
+      </w:pPr>
+      <w:r>
+        <w:rPr>
+          <w:rFonts w:cstheme="minorHAnsi"/>
+          <w:iCs/>
+        </w:rPr>
         <w:lastRenderedPageBreak/>
         <w:t>Sig figs provide no guidance as to the appropriate decimal representation for repeating decimals such as 80 ÷ 81, or irrational numbers such as √2 or π.</w:t>
       </w:r>
@@ -1954,20 +1963,20 @@
       <w:r>
         <w:t>Crank Three Times</w:t>
       </w:r>
-      <w:commentRangeStart w:id="28"/>
-      <w:del w:id="29" w:author="Brokk Toggerson" w:date="2017-06-06T10:02:00Z">
+      <w:commentRangeStart w:id="32"/>
+      <w:del w:id="33" w:author="Brokk Toggerson" w:date="2017-06-06T10:02:00Z">
         <w:r>
           <w:delText>™</w:delText>
         </w:r>
       </w:del>
-      <w:commentRangeEnd w:id="28"/>
+      <w:commentRangeEnd w:id="32"/>
       <w:r>
         <w:rPr>
           <w:rStyle w:val="CommentReference"/>
           <w:rFonts w:asciiTheme="minorHAnsi" w:eastAsiaTheme="minorEastAsia" w:hAnsiTheme="minorHAnsi" w:cstheme="minorBidi"/>
           <w:color w:val="auto"/>
         </w:rPr>
-        <w:commentReference w:id="28"/>
+        <w:commentReference w:id="32"/>
       </w:r>
     </w:p>
     <w:p>
@@ -2024,7 +2033,7 @@
         </w:rPr>
         <w:t>Crank Three Times</w:t>
       </w:r>
-      <w:ins w:id="30" w:author="David Nguyen" w:date="2017-06-08T13:42:00Z">
+      <w:ins w:id="34" w:author="David Nguyen" w:date="2017-06-08T13:42:00Z">
         <w:r>
           <w:rPr>
             <w:i/>
@@ -2033,7 +2042,7 @@
           <w:t xml:space="preserve"> </w:t>
         </w:r>
       </w:ins>
-      <w:del w:id="31" w:author="David Nguyen" w:date="2017-06-08T13:41:00Z">
+      <w:del w:id="35" w:author="David Nguyen" w:date="2017-06-08T13:41:00Z">
         <w:r>
           <w:delText xml:space="preserve">™ </w:delText>
         </w:r>
@@ -2779,7 +2788,7 @@
     <w:p>
       <w:pPr>
         <w:rPr>
-          <w:del w:id="32" w:author="Brokk Toggerson" w:date="2017-06-06T10:02:00Z"/>
+          <w:del w:id="36" w:author="Brokk Toggerson" w:date="2017-06-06T10:02:00Z"/>
         </w:rPr>
       </w:pPr>
       <w:hyperlink r:id="rId14" w:anchor="eq-crank-3-linear" w:history="1">
@@ -2833,7 +2842,7 @@
       <w:r>
         <w:t xml:space="preserve"> = .5±.005. </w:t>
       </w:r>
-      <w:del w:id="33" w:author="Brokk Toggerson" w:date="2017-06-06T10:02:00Z">
+      <w:del w:id="37" w:author="Brokk Toggerson" w:date="2017-06-06T10:02:00Z">
         <w:r>
           <w:delText>Equivalently we can say that if </w:delText>
         </w:r>
@@ -2882,10 +2891,10 @@
     <w:p>
       <w:pPr>
         <w:rPr>
-          <w:del w:id="34" w:author="Brokk Toggerson" w:date="2017-06-06T10:03:00Z"/>
-        </w:rPr>
-      </w:pPr>
-      <w:del w:id="35" w:author="Brokk Toggerson" w:date="2017-06-06T10:03:00Z">
+          <w:del w:id="38" w:author="Brokk Toggerson" w:date="2017-06-06T10:03:00Z"/>
+        </w:rPr>
+      </w:pPr>
+      <w:del w:id="39" w:author="Brokk Toggerson" w:date="2017-06-06T10:03:00Z">
         <w:r>
           <w:delText>The Crank Three Times™ method is a type of “what if” analysis. We can also consider it a simple example of an </w:delText>
         </w:r>
@@ -2907,18 +2916,18 @@
     <w:p>
       <w:pPr>
         <w:rPr>
-          <w:del w:id="36" w:author="Brokk Toggerson" w:date="2017-06-06T10:03:00Z"/>
+          <w:del w:id="40" w:author="Brokk Toggerson" w:date="2017-06-06T10:03:00Z"/>
         </w:rPr>
       </w:pPr>
       <w:r>
         <w:t>The Crank Three Times</w:t>
       </w:r>
-      <w:ins w:id="37" w:author="David Nguyen" w:date="2017-06-08T13:42:00Z">
+      <w:ins w:id="41" w:author="David Nguyen" w:date="2017-06-08T13:42:00Z">
         <w:r>
           <w:t xml:space="preserve"> </w:t>
         </w:r>
       </w:ins>
-      <w:del w:id="38" w:author="David Nguyen" w:date="2017-06-08T13:41:00Z">
+      <w:del w:id="42" w:author="David Nguyen" w:date="2017-06-08T13:41:00Z">
         <w:r>
           <w:delText xml:space="preserve">™ </w:delText>
         </w:r>
@@ -2926,12 +2935,12 @@
       <w:r>
         <w:t>method is by no means an exact error analysis. It is an approximation. The nice thing is that you can understand the nature of the approximation</w:t>
       </w:r>
-      <w:ins w:id="39" w:author="David Nguyen" w:date="2017-06-06T14:12:00Z">
+      <w:ins w:id="43" w:author="David Nguyen" w:date="2017-06-06T14:12:00Z">
         <w:r>
           <w:t xml:space="preserve">. </w:t>
         </w:r>
       </w:ins>
-      <w:del w:id="40" w:author="Brokk Toggerson" w:date="2017-06-06T10:03:00Z">
+      <w:del w:id="44" w:author="Brokk Toggerson" w:date="2017-06-06T10:03:00Z">
         <w:r>
           <w:delText>, and you can see that better and better results are readily available (for a modest price).</w:delText>
         </w:r>
@@ -2941,12 +2950,12 @@
       <w:r>
         <w:t>One of the glories of the Crank Three Times</w:t>
       </w:r>
-      <w:ins w:id="41" w:author="David Nguyen" w:date="2017-06-08T13:41:00Z">
+      <w:ins w:id="45" w:author="David Nguyen" w:date="2017-06-08T13:41:00Z">
         <w:r>
           <w:t xml:space="preserve"> </w:t>
         </w:r>
       </w:ins>
-      <w:del w:id="42" w:author="David Nguyen" w:date="2017-06-08T13:41:00Z">
+      <w:del w:id="46" w:author="David Nguyen" w:date="2017-06-08T13:41:00Z">
         <w:r>
           <w:delText xml:space="preserve">™ </w:delText>
         </w:r>
@@ -2959,12 +2968,12 @@
       <w:r>
         <w:t>As far as I can tell, for every flaw that this method has, the sig-figs method has the same flaw plus others ... which means Crank Three Times</w:t>
       </w:r>
-      <w:ins w:id="43" w:author="David Nguyen" w:date="2017-06-08T13:41:00Z">
+      <w:ins w:id="47" w:author="David Nguyen" w:date="2017-06-08T13:41:00Z">
         <w:r>
           <w:t xml:space="preserve"> </w:t>
         </w:r>
       </w:ins>
-      <w:del w:id="44" w:author="David Nguyen" w:date="2017-06-08T13:41:00Z">
+      <w:del w:id="48" w:author="David Nguyen" w:date="2017-06-08T13:41:00Z">
         <w:r>
           <w:delText xml:space="preserve">™ </w:delText>
         </w:r>
@@ -2972,12 +2981,12 @@
       <w:r>
         <w:t xml:space="preserve">is </w:t>
       </w:r>
-      <w:ins w:id="45" w:author="Brokk Toggerson" w:date="2017-06-06T10:03:00Z">
+      <w:ins w:id="49" w:author="Brokk Toggerson" w:date="2017-06-06T10:03:00Z">
         <w:r>
           <w:t xml:space="preserve">therefore </w:t>
         </w:r>
       </w:ins>
-      <w:del w:id="46" w:author="Brokk Toggerson" w:date="2017-06-06T10:03:00Z">
+      <w:del w:id="50" w:author="Brokk Toggerson" w:date="2017-06-06T10:03:00Z">
         <w:r>
           <w:delText xml:space="preserve">Pareto </w:delText>
         </w:r>
@@ -2989,10 +2998,10 @@
     <w:p>
       <w:pPr>
         <w:rPr>
-          <w:del w:id="47" w:author="Brokk Toggerson" w:date="2017-06-06T10:03:00Z"/>
-        </w:rPr>
-      </w:pPr>
-      <w:del w:id="48" w:author="Brokk Toggerson" w:date="2017-06-06T10:03:00Z">
+          <w:del w:id="51" w:author="Brokk Toggerson" w:date="2017-06-06T10:03:00Z"/>
+        </w:rPr>
+      </w:pPr>
+      <w:del w:id="52" w:author="Brokk Toggerson" w:date="2017-06-06T10:03:00Z">
         <w:r>
           <w:delText>This method requires no new software, no learning curve, and no new concepts beyond the concept of uncertainty itself. In particular, unlike significant digits, it introduces no wrong concepts.</w:delText>
         </w:r>
@@ -3002,12 +3011,12 @@
       <w:r>
         <w:t>Crank Three Times</w:t>
       </w:r>
-      <w:ins w:id="49" w:author="David Nguyen" w:date="2017-06-08T13:41:00Z">
+      <w:ins w:id="53" w:author="David Nguyen" w:date="2017-06-08T13:41:00Z">
         <w:r>
           <w:t xml:space="preserve"> </w:t>
         </w:r>
       </w:ins>
-      <w:del w:id="50" w:author="David Nguyen" w:date="2017-06-08T13:41:00Z">
+      <w:del w:id="54" w:author="David Nguyen" w:date="2017-06-08T13:41:00Z">
         <w:r>
           <w:delText xml:space="preserve">™ </w:delText>
         </w:r>
@@ -3015,12 +3024,12 @@
       <w:r>
         <w:t>shouldn’t require more than a few minutes of labor. Once a problem is set up, turning the crank should take only a couple of minutes; if it takes longer than that you should have been doing it on a spreadsheet all along. And if you are using a spreadsheet, Crank Three Times</w:t>
       </w:r>
-      <w:ins w:id="51" w:author="David Nguyen" w:date="2017-06-08T13:41:00Z">
+      <w:ins w:id="55" w:author="David Nguyen" w:date="2017-06-08T13:41:00Z">
         <w:r>
           <w:t xml:space="preserve"> </w:t>
         </w:r>
       </w:ins>
-      <w:del w:id="52" w:author="David Nguyen" w:date="2017-06-08T13:41:00Z">
+      <w:del w:id="56" w:author="David Nguyen" w:date="2017-06-08T13:41:00Z">
         <w:r>
           <w:delText xml:space="preserve">™ </w:delText>
         </w:r>
@@ -3032,10 +3041,10 @@
     <w:p>
       <w:pPr>
         <w:rPr>
-          <w:ins w:id="53" w:author="David Nguyen" w:date="2017-06-06T14:12:00Z"/>
-        </w:rPr>
-      </w:pPr>
-      <w:commentRangeStart w:id="54"/>
+          <w:ins w:id="57" w:author="David Nguyen" w:date="2017-06-06T14:12:00Z"/>
+        </w:rPr>
+      </w:pPr>
+      <w:commentRangeStart w:id="58"/>
       <w:r>
         <w:lastRenderedPageBreak/>
         <w:t>If you have </w:t>
@@ -3050,12 +3059,12 @@
       <w:r>
         <w:t> variables that are (or might be) making a significant contribution to the uncertainty of the result, the Crank Three Times</w:t>
       </w:r>
-      <w:ins w:id="55" w:author="David Nguyen" w:date="2017-06-08T13:41:00Z">
+      <w:ins w:id="59" w:author="David Nguyen" w:date="2017-06-08T13:41:00Z">
         <w:r>
           <w:t xml:space="preserve"> </w:t>
         </w:r>
       </w:ins>
-      <w:del w:id="56" w:author="David Nguyen" w:date="2017-06-08T13:41:00Z">
+      <w:del w:id="60" w:author="David Nguyen" w:date="2017-06-08T13:41:00Z">
         <w:r>
           <w:delText xml:space="preserve">™ </w:delText>
         </w:r>
@@ -3073,12 +3082,12 @@
       <w:r>
         <w:t>+1 Times</w:t>
       </w:r>
-      <w:ins w:id="57" w:author="David Nguyen" w:date="2017-06-08T13:41:00Z">
+      <w:ins w:id="61" w:author="David Nguyen" w:date="2017-06-08T13:41:00Z">
         <w:r>
           <w:t xml:space="preserve"> </w:t>
         </w:r>
       </w:ins>
-      <w:del w:id="58" w:author="David Nguyen" w:date="2017-06-08T13:41:00Z">
+      <w:del w:id="62" w:author="David Nguyen" w:date="2017-06-08T13:41:00Z">
         <w:r>
           <w:delText xml:space="preserve">™ </w:delText>
         </w:r>
@@ -3108,12 +3117,12 @@
       </w:r>
     </w:p>
     <w:p>
-      <w:ins w:id="59" w:author="David Nguyen" w:date="2017-06-06T14:12:00Z">
+      <w:ins w:id="63" w:author="David Nguyen" w:date="2017-06-06T14:12:00Z">
         <w:r>
           <w:t>For example, let</w:t>
         </w:r>
       </w:ins>
-      <w:ins w:id="60" w:author="David Nguyen" w:date="2017-06-06T14:13:00Z">
+      <w:ins w:id="64" w:author="David Nguyen" w:date="2017-06-06T14:13:00Z">
         <w:r>
           <w:t>’s say you’re looking for the area of a rectangle, and the length and width of the rectangle are measured to be 5</w:t>
         </w:r>
@@ -3129,8 +3138,8 @@
           </w:rPr>
           <w:t>2</w:t>
         </w:r>
-        <w:commentRangeStart w:id="61"/>
-        <w:commentRangeStart w:id="62"/>
+        <w:commentRangeStart w:id="65"/>
+        <w:commentRangeStart w:id="66"/>
         <w:r>
           <w:rPr>
             <w:rFonts w:cstheme="minorHAnsi"/>
@@ -3138,9 +3147,9 @@
           <w:t>±.</w:t>
         </w:r>
       </w:ins>
-      <w:commentRangeEnd w:id="61"/>
-      <w:commentRangeEnd w:id="62"/>
-      <w:ins w:id="63" w:author="David Nguyen" w:date="2017-06-08T13:32:00Z">
+      <w:commentRangeEnd w:id="65"/>
+      <w:commentRangeEnd w:id="66"/>
+      <w:ins w:id="67" w:author="David Nguyen" w:date="2017-06-08T13:32:00Z">
         <w:r>
           <w:rPr>
             <w:rFonts w:cstheme="minorHAnsi"/>
@@ -3152,15 +3161,15 @@
         <w:rPr>
           <w:rStyle w:val="CommentReference"/>
         </w:rPr>
-        <w:commentReference w:id="61"/>
+        <w:commentReference w:id="65"/>
       </w:r>
       <w:r>
         <w:rPr>
           <w:rStyle w:val="CommentReference"/>
         </w:rPr>
-        <w:commentReference w:id="62"/>
-      </w:r>
-      <w:ins w:id="64" w:author="David Nguyen" w:date="2017-06-06T14:13:00Z">
+        <w:commentReference w:id="66"/>
+      </w:r>
+      <w:ins w:id="68" w:author="David Nguyen" w:date="2017-06-06T14:13:00Z">
         <w:r>
           <w:rPr>
             <w:rFonts w:cstheme="minorHAnsi"/>
@@ -3191,7 +3200,7 @@
           <w:rPr>
             <w:rFonts w:cstheme="minorHAnsi"/>
             <w:vertAlign w:val="superscript"/>
-            <w:rPrChange w:id="65" w:author="David Nguyen" w:date="2017-06-07T13:36:00Z">
+            <w:rPrChange w:id="69" w:author="David Nguyen" w:date="2017-06-07T13:36:00Z">
               <w:rPr>
                 <w:rFonts w:cstheme="minorHAnsi"/>
               </w:rPr>
@@ -3206,7 +3215,7 @@
           <w:t xml:space="preserve">. Wiggling the length </w:t>
         </w:r>
       </w:ins>
-      <w:ins w:id="66" w:author="David Nguyen" w:date="2017-06-06T14:14:00Z">
+      <w:ins w:id="70" w:author="David Nguyen" w:date="2017-06-06T14:14:00Z">
         <w:r>
           <w:rPr>
             <w:rFonts w:cstheme="minorHAnsi"/>
@@ -3214,7 +3223,7 @@
           <w:t>results</w:t>
         </w:r>
       </w:ins>
-      <w:ins w:id="67" w:author="David Nguyen" w:date="2017-06-06T14:13:00Z">
+      <w:ins w:id="71" w:author="David Nguyen" w:date="2017-06-06T14:13:00Z">
         <w:r>
           <w:rPr>
             <w:rFonts w:cstheme="minorHAnsi"/>
@@ -3222,7 +3231,7 @@
           <w:t xml:space="preserve"> </w:t>
         </w:r>
       </w:ins>
-      <w:ins w:id="68" w:author="David Nguyen" w:date="2017-06-06T14:14:00Z">
+      <w:ins w:id="72" w:author="David Nguyen" w:date="2017-06-06T14:14:00Z">
         <w:r>
           <w:rPr>
             <w:rFonts w:cstheme="minorHAnsi"/>
@@ -3230,7 +3239,7 @@
           <w:t>in 10±</w:t>
         </w:r>
       </w:ins>
-      <w:ins w:id="69" w:author="David Nguyen" w:date="2017-06-08T13:33:00Z">
+      <w:ins w:id="73" w:author="David Nguyen" w:date="2017-06-08T13:33:00Z">
         <w:r>
           <w:rPr>
             <w:rFonts w:cstheme="minorHAnsi"/>
@@ -3238,7 +3247,7 @@
           <w:t>1</w:t>
         </w:r>
       </w:ins>
-      <w:ins w:id="70" w:author="David Nguyen" w:date="2017-06-06T14:14:00Z">
+      <w:ins w:id="74" w:author="David Nguyen" w:date="2017-06-06T14:14:00Z">
         <w:r>
           <w:rPr>
             <w:rFonts w:cstheme="minorHAnsi"/>
@@ -3246,7 +3255,7 @@
           <w:t>.</w:t>
         </w:r>
       </w:ins>
-      <w:ins w:id="71" w:author="David Nguyen" w:date="2017-06-08T13:33:00Z">
+      <w:ins w:id="75" w:author="David Nguyen" w:date="2017-06-08T13:33:00Z">
         <w:r>
           <w:rPr>
             <w:rFonts w:cstheme="minorHAnsi"/>
@@ -3254,7 +3263,7 @@
           <w:t>2</w:t>
         </w:r>
       </w:ins>
-      <w:ins w:id="72" w:author="David Nguyen" w:date="2017-06-06T14:14:00Z">
+      <w:ins w:id="76" w:author="David Nguyen" w:date="2017-06-06T14:14:00Z">
         <w:r>
           <w:rPr>
             <w:rFonts w:cstheme="minorHAnsi"/>
@@ -3265,7 +3274,7 @@
           <w:rPr>
             <w:rFonts w:cstheme="minorHAnsi"/>
             <w:vertAlign w:val="superscript"/>
-            <w:rPrChange w:id="73" w:author="David Nguyen" w:date="2017-06-07T13:37:00Z">
+            <w:rPrChange w:id="77" w:author="David Nguyen" w:date="2017-06-07T13:37:00Z">
               <w:rPr>
                 <w:rFonts w:cstheme="minorHAnsi"/>
               </w:rPr>
@@ -3295,7 +3304,7 @@
           <w:rPr>
             <w:rFonts w:cstheme="minorHAnsi"/>
             <w:vertAlign w:val="superscript"/>
-            <w:rPrChange w:id="74" w:author="David Nguyen" w:date="2017-06-07T13:37:00Z">
+            <w:rPrChange w:id="78" w:author="David Nguyen" w:date="2017-06-07T13:37:00Z">
               <w:rPr>
                 <w:rFonts w:cstheme="minorHAnsi"/>
               </w:rPr>
@@ -3310,7 +3319,7 @@
           <w:t xml:space="preserve">. </w:t>
         </w:r>
       </w:ins>
-      <w:ins w:id="75" w:author="David Nguyen" w:date="2017-06-08T13:34:00Z">
+      <w:ins w:id="79" w:author="David Nguyen" w:date="2017-06-08T13:34:00Z">
         <w:r>
           <w:rPr>
             <w:rFonts w:cstheme="minorHAnsi"/>
@@ -3318,7 +3327,7 @@
           <w:t>Note that even though the width has a lower uncertainty associated with it, its uncertainty</w:t>
         </w:r>
       </w:ins>
-      <w:ins w:id="76" w:author="David Nguyen" w:date="2017-06-08T13:36:00Z">
+      <w:ins w:id="80" w:author="David Nguyen" w:date="2017-06-08T13:36:00Z">
         <w:r>
           <w:rPr>
             <w:rFonts w:cstheme="minorHAnsi"/>
@@ -3330,13 +3339,18 @@
     <w:p>
       <w:pPr>
         <w:rPr>
-          <w:moveTo w:id="77" w:author="Brokk Toggerson" w:date="2017-06-06T14:34:00Z"/>
+          <w:moveTo w:id="81" w:author="Brokk Toggerson" w:date="2017-06-06T14:34:00Z"/>
         </w:rPr>
       </w:pPr>
       <w:r>
         <w:t>If you are worried about what happens when two of the input variables are simultaneously at the ends of their error bars, you can check that case if you want. However, beware that if there are many variables, checking all the possibilities is exponentially laborious. Furthermore, it is improbable that many variables would simultaneously take on extreme values, and checking extreme cases can lead you to overestimate the uncertainty. For these reasons, and others, if you have numerous variables and need to study the system properly, at some point you need to give up on the Crank Three Times</w:t>
       </w:r>
-      <w:del w:id="78" w:author="David Nguyen" w:date="2017-06-08T13:41:00Z">
+      <w:ins w:id="82" w:author="David Nguyen" w:date="2017-06-09T15:48:00Z">
+        <w:r>
+          <w:t xml:space="preserve"> </w:t>
+        </w:r>
+      </w:ins>
+      <w:del w:id="83" w:author="David Nguyen" w:date="2017-06-08T13:41:00Z">
         <w:r>
           <w:delText xml:space="preserve">™ </w:delText>
         </w:r>
@@ -3344,7 +3358,7 @@
       <w:r>
         <w:t xml:space="preserve">method and do </w:t>
       </w:r>
-      <w:ins w:id="79" w:author="Brokk Toggerson" w:date="2017-06-06T14:32:00Z">
+      <w:ins w:id="84" w:author="Brokk Toggerson" w:date="2017-06-06T14:32:00Z">
         <w:r>
           <w:t xml:space="preserve">something more sophisticated called </w:t>
         </w:r>
@@ -3352,12 +3366,12 @@
       <w:r>
         <w:t xml:space="preserve">a </w:t>
       </w:r>
-      <w:del w:id="80" w:author="Brokk Toggerson" w:date="2017-06-06T14:32:00Z">
+      <w:del w:id="85" w:author="Brokk Toggerson" w:date="2017-06-06T14:32:00Z">
         <w:r>
           <w:delText>full-</w:delText>
         </w:r>
       </w:del>
-      <w:del w:id="81" w:author="Brokk Toggerson" w:date="2017-06-06T14:33:00Z">
+      <w:del w:id="86" w:author="Brokk Toggerson" w:date="2017-06-06T14:33:00Z">
         <w:r>
           <w:delText xml:space="preserve">blown </w:delText>
         </w:r>
@@ -3365,7 +3379,7 @@
       <w:r>
         <w:t>Monte Carlo analysis</w:t>
       </w:r>
-      <w:ins w:id="82" w:author="Brokk Toggerson" w:date="2017-06-06T14:33:00Z">
+      <w:ins w:id="87" w:author="Brokk Toggerson" w:date="2017-06-06T14:33:00Z">
         <w:r>
           <w:t xml:space="preserve"> which we will not discuss in this class</w:t>
         </w:r>
@@ -3373,31 +3387,31 @@
       <w:r>
         <w:t>.</w:t>
       </w:r>
-      <w:commentRangeEnd w:id="54"/>
+      <w:commentRangeEnd w:id="58"/>
       <w:r>
         <w:rPr>
           <w:rStyle w:val="CommentReference"/>
         </w:rPr>
-        <w:commentReference w:id="54"/>
-      </w:r>
-      <w:ins w:id="83" w:author="Brokk Toggerson" w:date="2017-06-06T14:34:00Z">
+        <w:commentReference w:id="58"/>
+      </w:r>
+      <w:ins w:id="88" w:author="Brokk Toggerson" w:date="2017-06-06T14:34:00Z">
         <w:r>
           <w:t xml:space="preserve"> </w:t>
         </w:r>
       </w:ins>
-      <w:moveToRangeStart w:id="84" w:author="Brokk Toggerson" w:date="2017-06-06T14:34:00Z" w:name="move484522977"/>
-      <w:moveTo w:id="85" w:author="Brokk Toggerson" w:date="2017-06-06T14:34:00Z">
+      <w:moveToRangeStart w:id="89" w:author="Brokk Toggerson" w:date="2017-06-06T14:34:00Z" w:name="move484522977"/>
+      <w:moveTo w:id="90" w:author="Brokk Toggerson" w:date="2017-06-06T14:34:00Z">
         <w:r>
           <w:t>The Crank Three Times</w:t>
         </w:r>
       </w:moveTo>
-      <w:ins w:id="86" w:author="David Nguyen" w:date="2017-06-08T13:41:00Z">
+      <w:ins w:id="91" w:author="David Nguyen" w:date="2017-06-08T13:41:00Z">
         <w:r>
           <w:t xml:space="preserve"> </w:t>
         </w:r>
       </w:ins>
-      <w:moveTo w:id="87" w:author="Brokk Toggerson" w:date="2017-06-06T14:34:00Z">
-        <w:del w:id="88" w:author="David Nguyen" w:date="2017-06-08T13:41:00Z">
+      <w:moveTo w:id="92" w:author="Brokk Toggerson" w:date="2017-06-06T14:34:00Z">
+        <w:del w:id="93" w:author="David Nguyen" w:date="2017-06-08T13:41:00Z">
           <w:r>
             <w:delText xml:space="preserve">™ </w:delText>
           </w:r>
@@ -3407,7 +3421,7 @@
         </w:r>
       </w:moveTo>
     </w:p>
-    <w:moveToRangeEnd w:id="84"/>
+    <w:moveToRangeEnd w:id="89"/>
     <w:p/>
     <w:p>
       <w:r>
@@ -3417,7 +3431,7 @@
         <w:rPr>
           <w:i/>
           <w:u w:val="single"/>
-          <w:rPrChange w:id="89" w:author="Brokk Toggerson" w:date="2017-06-06T10:06:00Z">
+          <w:rPrChange w:id="94" w:author="Brokk Toggerson" w:date="2017-06-06T10:06:00Z">
             <w:rPr/>
           </w:rPrChange>
         </w:rPr>
@@ -3431,17 +3445,17 @@
       <w:r>
         <w:t>Remember: there are many cases, especially when there are multiple uncertain variables and/or correlations among the variables and/or nonlinearities</w:t>
       </w:r>
-      <w:ins w:id="90" w:author="Brokk Toggerson" w:date="2017-06-06T14:33:00Z">
+      <w:ins w:id="95" w:author="Brokk Toggerson" w:date="2017-06-06T14:33:00Z">
         <w:r>
           <w:t xml:space="preserve"> for which you will need to be more sophisticated.</w:t>
         </w:r>
       </w:ins>
-      <w:del w:id="91" w:author="Brokk Toggerson" w:date="2017-06-06T14:33:00Z">
+      <w:del w:id="96" w:author="Brokk Toggerson" w:date="2017-06-06T14:33:00Z">
         <w:r>
           <w:delText xml:space="preserve">, </w:delText>
         </w:r>
       </w:del>
-      <w:del w:id="92" w:author="Brokk Toggerson" w:date="2017-06-06T10:06:00Z">
+      <w:del w:id="97" w:author="Brokk Toggerson" w:date="2017-06-06T10:06:00Z">
         <w:r>
           <w:delText>your only reasonable option is Monte Carlo</w:delText>
         </w:r>
@@ -3449,13 +3463,13 @@
       <w:r>
         <w:t xml:space="preserve">. </w:t>
       </w:r>
-      <w:moveFromRangeStart w:id="93" w:author="Brokk Toggerson" w:date="2017-06-06T14:34:00Z" w:name="move484522977"/>
-      <w:moveFrom w:id="94" w:author="Brokk Toggerson" w:date="2017-06-06T14:34:00Z">
+      <w:moveFromRangeStart w:id="98" w:author="Brokk Toggerson" w:date="2017-06-06T14:34:00Z" w:name="move484522977"/>
+      <w:moveFrom w:id="99" w:author="Brokk Toggerson" w:date="2017-06-06T14:34:00Z">
         <w:r>
           <w:t>The Crank Three Times™ method can be considered an ultra-simplified variation of the Monte Carlo method, suitable for introductory reconnaissance.</w:t>
         </w:r>
       </w:moveFrom>
-      <w:moveFromRangeEnd w:id="93"/>
+      <w:moveFromRangeEnd w:id="98"/>
     </w:p>
     <w:p>
       <w:r>
@@ -4238,7 +4252,7 @@
       <w:r>
         <w:t> is distributed according to</w:t>
       </w:r>
-      <w:ins w:id="95" w:author="Brokk Toggerson" w:date="2017-06-06T10:07:00Z">
+      <w:ins w:id="100" w:author="Brokk Toggerson" w:date="2017-06-06T10:07:00Z">
         <w:r>
           <w:br/>
         </w:r>
@@ -4250,7 +4264,7 @@
         <m:f>
           <m:fPr>
             <m:ctrlPr>
-              <w:ins w:id="96" w:author="Brokk Toggerson" w:date="2017-06-06T10:06:00Z">
+              <w:ins w:id="101" w:author="Brokk Toggerson" w:date="2017-06-06T10:06:00Z">
                 <w:rPr>
                   <w:rFonts w:ascii="Cambria Math" w:hAnsi="Cambria Math"/>
                   <w:i/>
@@ -4260,7 +4274,7 @@
           </m:fPr>
           <m:num>
             <m:r>
-              <w:ins w:id="97" w:author="Brokk Toggerson" w:date="2017-06-06T10:06:00Z">
+              <w:ins w:id="102" w:author="Brokk Toggerson" w:date="2017-06-06T10:06:00Z">
                 <w:rPr>
                   <w:rFonts w:ascii="Cambria Math" w:hAnsi="Cambria Math"/>
                 </w:rPr>
@@ -4270,7 +4284,7 @@
           </m:num>
           <m:den>
             <m:r>
-              <w:ins w:id="98" w:author="Brokk Toggerson" w:date="2017-06-06T10:06:00Z">
+              <w:ins w:id="103" w:author="Brokk Toggerson" w:date="2017-06-06T10:06:00Z">
                 <w:rPr>
                   <w:rFonts w:ascii="Cambria Math" w:hAnsi="Cambria Math"/>
                 </w:rPr>
@@ -4280,7 +4294,7 @@
           </m:den>
         </m:f>
         <m:r>
-          <w:ins w:id="99" w:author="Brokk Toggerson" w:date="2017-06-06T10:06:00Z">
+          <w:ins w:id="104" w:author="Brokk Toggerson" w:date="2017-06-06T10:06:00Z">
             <w:rPr>
               <w:rFonts w:ascii="Cambria Math" w:hAnsi="Cambria Math"/>
             </w:rPr>
@@ -4290,7 +4304,7 @@
         <m:sSubSup>
           <m:sSubSupPr>
             <m:ctrlPr>
-              <w:ins w:id="100" w:author="Brokk Toggerson" w:date="2017-06-06T10:07:00Z">
+              <w:ins w:id="105" w:author="Brokk Toggerson" w:date="2017-06-06T10:07:00Z">
                 <w:rPr>
                   <w:rFonts w:ascii="Cambria Math" w:hAnsi="Cambria Math"/>
                   <w:i/>
@@ -4300,7 +4314,7 @@
           </m:sSubSupPr>
           <m:e>
             <m:r>
-              <w:ins w:id="101" w:author="Brokk Toggerson" w:date="2017-06-06T10:07:00Z">
+              <w:ins w:id="106" w:author="Brokk Toggerson" w:date="2017-06-06T10:07:00Z">
                 <w:rPr>
                   <w:rFonts w:ascii="Cambria Math" w:hAnsi="Cambria Math"/>
                 </w:rPr>
@@ -4310,7 +4324,7 @@
           </m:e>
           <m:sub>
             <m:r>
-              <w:ins w:id="102" w:author="Brokk Toggerson" w:date="2017-06-06T10:07:00Z">
+              <w:ins w:id="107" w:author="Brokk Toggerson" w:date="2017-06-06T10:07:00Z">
                 <w:rPr>
                   <w:rFonts w:ascii="Cambria Math" w:hAnsi="Cambria Math"/>
                 </w:rPr>
@@ -4320,7 +4334,7 @@
           </m:sub>
           <m:sup>
             <m:r>
-              <w:ins w:id="103" w:author="Brokk Toggerson" w:date="2017-06-06T10:07:00Z">
+              <w:ins w:id="108" w:author="Brokk Toggerson" w:date="2017-06-06T10:07:00Z">
                 <w:rPr>
                   <w:rFonts w:ascii="Cambria Math" w:hAnsi="Cambria Math"/>
                 </w:rPr>
@@ -4330,7 +4344,7 @@
           </m:sup>
         </m:sSubSup>
       </m:oMath>
-      <w:del w:id="104" w:author="Brokk Toggerson" w:date="2017-06-06T10:07:00Z">
+      <w:del w:id="109" w:author="Brokk Toggerson" w:date="2017-06-06T10:07:00Z">
         <w:r>
           <w:delText>1/</w:delText>
         </w:r>
@@ -4348,7 +4362,7 @@
       <w:r>
         <w:t xml:space="preserve">. </w:t>
       </w:r>
-      <w:del w:id="105" w:author="Brokk Toggerson" w:date="2017-06-06T10:05:00Z">
+      <w:del w:id="110" w:author="Brokk Toggerson" w:date="2017-06-06T10:05:00Z">
         <w:r>
           <w:delText>Equivalently we can say that if </w:delText>
         </w:r>
@@ -4400,62 +4414,62 @@
     <w:p>
       <w:pPr>
         <w:rPr>
-          <w:ins w:id="106" w:author="Brokk Toggerson" w:date="2017-06-06T15:03:00Z"/>
+          <w:ins w:id="111" w:author="Brokk Toggerson" w:date="2017-06-06T15:03:00Z"/>
           <w:rFonts w:cstheme="minorHAnsi"/>
-          <w:rPrChange w:id="107" w:author="David Nguyen" w:date="2017-06-06T15:08:00Z">
+          <w:rPrChange w:id="112" w:author="David Nguyen" w:date="2017-06-06T15:08:00Z">
             <w:rPr>
-              <w:ins w:id="108" w:author="Brokk Toggerson" w:date="2017-06-06T15:03:00Z"/>
+              <w:ins w:id="113" w:author="Brokk Toggerson" w:date="2017-06-06T15:03:00Z"/>
               <w:rFonts w:cstheme="minorHAnsi"/>
               <w:b/>
             </w:rPr>
           </w:rPrChange>
         </w:rPr>
       </w:pPr>
-      <w:commentRangeStart w:id="109"/>
+      <w:commentRangeStart w:id="114"/>
       <w:r>
         <w:lastRenderedPageBreak/>
         <w:t>Lopsided error bars are fairly common in practice. Sometimes they are merely a symptom of a harmless nonlinearity, but sometimes they are a symptom of something much worse</w:t>
       </w:r>
-      <w:del w:id="110" w:author="Brokk Toggerson" w:date="2017-06-06T14:44:00Z">
+      <w:del w:id="115" w:author="Brokk Toggerson" w:date="2017-06-06T14:44:00Z">
         <w:r>
           <w:delText xml:space="preserve">, such as a singularity </w:delText>
         </w:r>
       </w:del>
-      <w:del w:id="111" w:author="David Nguyen" w:date="2017-06-06T14:08:00Z">
+      <w:del w:id="116" w:author="David Nguyen" w:date="2017-06-06T14:08:00Z">
         <w:r>
           <w:delText>or a branch cut in the calculation you are doing.</w:delText>
         </w:r>
-        <w:commentRangeEnd w:id="109"/>
+        <w:commentRangeEnd w:id="114"/>
         <w:r>
           <w:rPr>
             <w:rStyle w:val="CommentReference"/>
           </w:rPr>
-          <w:commentReference w:id="109"/>
+          <w:commentReference w:id="114"/>
         </w:r>
       </w:del>
-      <w:ins w:id="112" w:author="David Nguyen" w:date="2017-06-06T14:08:00Z">
+      <w:ins w:id="117" w:author="David Nguyen" w:date="2017-06-06T14:08:00Z">
         <w:r>
           <w:t xml:space="preserve">. </w:t>
         </w:r>
       </w:ins>
-      <w:ins w:id="113" w:author="Brokk Toggerson" w:date="2017-06-06T14:45:00Z">
+      <w:ins w:id="118" w:author="Brokk Toggerson" w:date="2017-06-06T14:45:00Z">
         <w:r>
           <w:t xml:space="preserve">As an example, </w:t>
         </w:r>
       </w:ins>
-      <w:ins w:id="114" w:author="David Nguyen" w:date="2017-06-06T14:08:00Z">
-        <w:del w:id="115" w:author="Brokk Toggerson" w:date="2017-06-06T14:45:00Z">
+      <w:ins w:id="119" w:author="David Nguyen" w:date="2017-06-06T14:08:00Z">
+        <w:del w:id="120" w:author="Brokk Toggerson" w:date="2017-06-06T14:45:00Z">
           <w:r>
             <w:delText>One example of a singularity is when your uncertainties contain a value that causes your calculation to divide by zero. L</w:delText>
           </w:r>
         </w:del>
       </w:ins>
-      <w:ins w:id="116" w:author="Brokk Toggerson" w:date="2017-06-06T14:45:00Z">
+      <w:ins w:id="121" w:author="Brokk Toggerson" w:date="2017-06-06T14:45:00Z">
         <w:r>
           <w:t>l</w:t>
         </w:r>
       </w:ins>
-      <w:ins w:id="117" w:author="David Nguyen" w:date="2017-06-06T14:08:00Z">
+      <w:ins w:id="122" w:author="David Nguyen" w:date="2017-06-06T14:08:00Z">
         <w:r>
           <w:t xml:space="preserve">et’s say you had a calculation that was </w:t>
         </w:r>
@@ -4464,7 +4478,7 @@
         <m:f>
           <m:fPr>
             <m:ctrlPr>
-              <w:ins w:id="118" w:author="David Nguyen" w:date="2017-06-06T14:09:00Z">
+              <w:ins w:id="123" w:author="David Nguyen" w:date="2017-06-06T14:09:00Z">
                 <w:rPr>
                   <w:rFonts w:ascii="Cambria Math" w:hAnsi="Cambria Math"/>
                   <w:i/>
@@ -4474,7 +4488,7 @@
           </m:fPr>
           <m:num>
             <m:r>
-              <w:ins w:id="119" w:author="David Nguyen" w:date="2017-06-06T14:09:00Z">
+              <w:ins w:id="124" w:author="David Nguyen" w:date="2017-06-06T14:09:00Z">
                 <w:rPr>
                   <w:rFonts w:ascii="Cambria Math" w:hAnsi="Cambria Math"/>
                 </w:rPr>
@@ -4484,7 +4498,7 @@
           </m:num>
           <m:den>
             <m:r>
-              <w:ins w:id="120" w:author="David Nguyen" w:date="2017-06-06T14:09:00Z">
+              <w:ins w:id="125" w:author="David Nguyen" w:date="2017-06-06T14:09:00Z">
                 <w:rPr>
                   <w:rFonts w:ascii="Cambria Math" w:hAnsi="Cambria Math"/>
                 </w:rPr>
@@ -4494,12 +4508,12 @@
           </m:den>
         </m:f>
       </m:oMath>
-      <w:ins w:id="121" w:author="David Nguyen" w:date="2017-06-06T14:09:00Z">
+      <w:ins w:id="126" w:author="David Nguyen" w:date="2017-06-06T14:09:00Z">
         <w:r>
           <w:t xml:space="preserve">, and the value of </w:t>
         </w:r>
       </w:ins>
-      <w:ins w:id="122" w:author="David Nguyen" w:date="2017-06-06T14:10:00Z">
+      <w:ins w:id="127" w:author="David Nguyen" w:date="2017-06-06T14:10:00Z">
         <w:r>
           <w:t>x was found to be 3</w:t>
         </w:r>
@@ -4509,7 +4523,7 @@
           </w:rPr>
           <w:t xml:space="preserve">±2. </w:t>
         </w:r>
-        <w:del w:id="123" w:author="Brokk Toggerson" w:date="2017-06-06T14:34:00Z">
+        <w:del w:id="128" w:author="Brokk Toggerson" w:date="2017-06-06T14:34:00Z">
           <w:r>
             <w:rPr>
               <w:rFonts w:cstheme="minorHAnsi"/>
@@ -4558,7 +4572,7 @@
           <w:t>W</w:t>
         </w:r>
       </w:ins>
-      <w:ins w:id="124" w:author="David Nguyen" w:date="2017-06-06T14:11:00Z">
+      <w:ins w:id="129" w:author="David Nguyen" w:date="2017-06-06T14:11:00Z">
         <w:r>
           <w:rPr>
             <w:rFonts w:cstheme="minorHAnsi"/>
@@ -4600,7 +4614,7 @@
           <w:t xml:space="preserve">, and the lower crank is -1. </w:t>
         </w:r>
       </w:ins>
-      <w:ins w:id="125" w:author="Brokk Toggerson" w:date="2017-06-06T14:35:00Z">
+      <w:ins w:id="130" w:author="Brokk Toggerson" w:date="2017-06-06T14:35:00Z">
         <w:r>
           <w:rPr>
             <w:rFonts w:cstheme="minorHAnsi"/>
@@ -4608,7 +4622,7 @@
           <w:t xml:space="preserve">Both the upper and lower cranks give values less than the nominal; </w:t>
         </w:r>
       </w:ins>
-      <w:ins w:id="126" w:author="Brokk Toggerson" w:date="2017-06-06T14:36:00Z">
+      <w:ins w:id="131" w:author="Brokk Toggerson" w:date="2017-06-06T14:36:00Z">
         <w:r>
           <w:rPr>
             <w:rFonts w:cstheme="minorHAnsi"/>
@@ -4616,8 +4630,8 @@
           <w:t>t</w:t>
         </w:r>
       </w:ins>
-      <w:ins w:id="127" w:author="David Nguyen" w:date="2017-06-06T14:11:00Z">
-        <w:del w:id="128" w:author="Brokk Toggerson" w:date="2017-06-06T14:36:00Z">
+      <w:ins w:id="132" w:author="David Nguyen" w:date="2017-06-06T14:11:00Z">
+        <w:del w:id="133" w:author="Brokk Toggerson" w:date="2017-06-06T14:36:00Z">
           <w:r>
             <w:rPr>
               <w:rFonts w:cstheme="minorHAnsi"/>
@@ -4668,7 +4682,7 @@
           </m:sSubSup>
         </m:oMath>
       </w:ins>
-      <w:ins w:id="129" w:author="Brokk Toggerson" w:date="2017-06-06T14:37:00Z">
+      <w:ins w:id="134" w:author="Brokk Toggerson" w:date="2017-06-06T14:37:00Z">
         <w:r>
           <w:rPr>
             <w:rFonts w:cstheme="minorHAnsi"/>
@@ -4676,8 +4690,8 @@
           <w:t xml:space="preserve">, </w:t>
         </w:r>
       </w:ins>
-      <w:ins w:id="130" w:author="David Nguyen" w:date="2017-06-06T14:12:00Z">
-        <w:del w:id="131" w:author="Brokk Toggerson" w:date="2017-06-06T14:35:00Z">
+      <w:ins w:id="135" w:author="David Nguyen" w:date="2017-06-06T14:12:00Z">
+        <w:del w:id="136" w:author="Brokk Toggerson" w:date="2017-06-06T14:35:00Z">
           <w:r>
             <w:rPr>
               <w:rFonts w:cstheme="minorHAnsi"/>
@@ -4685,7 +4699,7 @@
             <w:delText>;</w:delText>
           </w:r>
         </w:del>
-        <w:del w:id="132" w:author="Brokk Toggerson" w:date="2017-06-06T14:36:00Z">
+        <w:del w:id="137" w:author="Brokk Toggerson" w:date="2017-06-06T14:36:00Z">
           <w:r>
             <w:rPr>
               <w:rFonts w:cstheme="minorHAnsi"/>
@@ -4700,7 +4714,7 @@
           <w:t xml:space="preserve">which doesn’t make much sense. </w:t>
         </w:r>
       </w:ins>
-      <w:ins w:id="133" w:author="Brokk Toggerson" w:date="2017-06-06T14:40:00Z">
+      <w:ins w:id="138" w:author="Brokk Toggerson" w:date="2017-06-06T14:40:00Z">
         <w:r>
           <w:rPr>
             <w:rFonts w:cstheme="minorHAnsi"/>
@@ -4708,7 +4722,7 @@
           <w:t xml:space="preserve">The absurdity arises because at x=2, the function 1/(x-2) is equal to 1/0 </w:t>
         </w:r>
       </w:ins>
-      <w:ins w:id="134" w:author="Brokk Toggerson" w:date="2017-06-06T14:41:00Z">
+      <w:ins w:id="139" w:author="Brokk Toggerson" w:date="2017-06-06T14:41:00Z">
         <w:r>
           <w:rPr>
             <w:rFonts w:cstheme="minorHAnsi"/>
@@ -4716,7 +4730,7 @@
           <w:t xml:space="preserve">and </w:t>
         </w:r>
       </w:ins>
-      <w:ins w:id="135" w:author="Brokk Toggerson" w:date="2017-06-06T14:42:00Z">
+      <w:ins w:id="140" w:author="Brokk Toggerson" w:date="2017-06-06T14:42:00Z">
         <w:r>
           <w:rPr>
             <w:rFonts w:cstheme="minorHAnsi"/>
@@ -4724,7 +4738,7 @@
           <w:t xml:space="preserve">the function is </w:t>
         </w:r>
       </w:ins>
-      <w:ins w:id="136" w:author="Brokk Toggerson" w:date="2017-06-06T14:40:00Z">
+      <w:ins w:id="141" w:author="Brokk Toggerson" w:date="2017-06-06T14:40:00Z">
         <w:r>
           <w:rPr>
             <w:rFonts w:cstheme="minorHAnsi"/>
@@ -4732,7 +4746,7 @@
           <w:t>undefined</w:t>
         </w:r>
       </w:ins>
-      <w:ins w:id="137" w:author="Brokk Toggerson" w:date="2017-06-06T14:41:00Z">
+      <w:ins w:id="142" w:author="Brokk Toggerson" w:date="2017-06-06T14:41:00Z">
         <w:r>
           <w:rPr>
             <w:rFonts w:cstheme="minorHAnsi"/>
@@ -4740,7 +4754,7 @@
           <w:t xml:space="preserve">, i.e. has </w:t>
         </w:r>
       </w:ins>
-      <w:ins w:id="138" w:author="Brokk Toggerson" w:date="2017-06-06T14:42:00Z">
+      <w:ins w:id="143" w:author="Brokk Toggerson" w:date="2017-06-06T14:42:00Z">
         <w:r>
           <w:rPr>
             <w:rFonts w:cstheme="minorHAnsi"/>
@@ -4754,13 +4768,13 @@
           </w:rPr>
           <w:t>singularity</w:t>
         </w:r>
-        <w:del w:id="139" w:author="David Nguyen" w:date="2017-06-06T15:07:00Z">
+        <w:del w:id="144" w:author="David Nguyen" w:date="2017-06-06T15:07:00Z">
           <w:r>
             <w:rPr>
               <w:rFonts w:cstheme="minorHAnsi"/>
               <w:b/>
               <w:i/>
-              <w:rPrChange w:id="140" w:author="David Nguyen" w:date="2017-06-06T15:08:00Z">
+              <w:rPrChange w:id="145" w:author="David Nguyen" w:date="2017-06-06T15:08:00Z">
                 <w:rPr>
                   <w:rFonts w:cstheme="minorHAnsi"/>
                   <w:i/>
@@ -4770,12 +4784,12 @@
             <w:delText xml:space="preserve">. </w:delText>
           </w:r>
         </w:del>
-        <w:del w:id="141" w:author="David Nguyen" w:date="2017-06-06T15:08:00Z">
+        <w:del w:id="146" w:author="David Nguyen" w:date="2017-06-06T15:08:00Z">
           <w:r>
             <w:rPr>
               <w:rFonts w:cstheme="minorHAnsi"/>
               <w:b/>
-              <w:rPrChange w:id="142" w:author="David Nguyen" w:date="2017-06-06T15:08:00Z">
+              <w:rPrChange w:id="147" w:author="David Nguyen" w:date="2017-06-06T15:08:00Z">
                 <w:rPr>
                   <w:rFonts w:cstheme="minorHAnsi"/>
                   <w:i/>
@@ -4786,13 +4800,13 @@
           </w:r>
         </w:del>
       </w:ins>
-      <w:ins w:id="143" w:author="Brokk Toggerson" w:date="2017-06-06T15:03:00Z">
-        <w:del w:id="144" w:author="David Nguyen" w:date="2017-06-06T15:08:00Z">
+      <w:ins w:id="148" w:author="Brokk Toggerson" w:date="2017-06-06T15:03:00Z">
+        <w:del w:id="149" w:author="David Nguyen" w:date="2017-06-06T15:08:00Z">
           <w:r>
             <w:rPr>
               <w:rFonts w:cstheme="minorHAnsi"/>
               <w:b/>
-              <w:rPrChange w:id="145" w:author="David Nguyen" w:date="2017-06-06T15:08:00Z">
+              <w:rPrChange w:id="150" w:author="David Nguyen" w:date="2017-06-06T15:08:00Z">
                 <w:rPr>
                   <w:rFonts w:cstheme="minorHAnsi"/>
                   <w:i/>
@@ -4803,7 +4817,7 @@
           </w:r>
         </w:del>
       </w:ins>
-      <w:ins w:id="146" w:author="David Nguyen" w:date="2017-06-06T15:08:00Z">
+      <w:ins w:id="151" w:author="David Nguyen" w:date="2017-06-06T15:08:00Z">
         <w:r>
           <w:rPr>
             <w:rFonts w:cstheme="minorHAnsi"/>
@@ -4823,11 +4837,11 @@
     <w:p>
       <w:pPr>
         <w:rPr>
-          <w:ins w:id="147" w:author="Brokk Toggerson" w:date="2017-06-06T14:42:00Z"/>
+          <w:ins w:id="152" w:author="Brokk Toggerson" w:date="2017-06-06T14:42:00Z"/>
           <w:rFonts w:cstheme="minorHAnsi"/>
         </w:rPr>
       </w:pPr>
-      <w:ins w:id="148" w:author="Brokk Toggerson" w:date="2017-06-06T15:03:00Z">
+      <w:ins w:id="153" w:author="Brokk Toggerson" w:date="2017-06-06T15:03:00Z">
         <w:r>
           <w:rPr>
             <w:rFonts w:cstheme="minorHAnsi"/>
@@ -4879,7 +4893,7 @@
       </w:ins>
     </w:p>
     <w:p>
-      <w:ins w:id="149" w:author="David Nguyen" w:date="2017-06-06T15:09:00Z">
+      <w:ins w:id="154" w:author="David Nguyen" w:date="2017-06-06T15:09:00Z">
         <w:r>
           <w:rPr>
             <w:rFonts w:cstheme="minorHAnsi"/>
@@ -4887,7 +4901,7 @@
           <w:t>Notice that for all the values above the nominal value of x (indicated by the point), the function behaves normally, but for the values below, the</w:t>
         </w:r>
       </w:ins>
-      <w:ins w:id="150" w:author="David Nguyen" w:date="2017-06-07T10:40:00Z">
+      <w:ins w:id="155" w:author="David Nguyen" w:date="2017-06-07T10:40:00Z">
         <w:r>
           <w:rPr>
             <w:rFonts w:cstheme="minorHAnsi"/>
@@ -4901,7 +4915,7 @@
           <w:t xml:space="preserve">e the function </w:t>
         </w:r>
       </w:ins>
-      <w:ins w:id="151" w:author="David Nguyen" w:date="2017-06-07T10:57:00Z">
+      <w:ins w:id="156" w:author="David Nguyen" w:date="2017-06-07T10:57:00Z">
         <w:r>
           <w:rPr>
             <w:rFonts w:cstheme="minorHAnsi"/>
@@ -4909,7 +4923,7 @@
           <w:t>becomes a division by zero.</w:t>
         </w:r>
       </w:ins>
-      <w:ins w:id="152" w:author="David Nguyen" w:date="2017-06-07T10:59:00Z">
+      <w:ins w:id="157" w:author="David Nguyen" w:date="2017-06-07T10:59:00Z">
         <w:r>
           <w:rPr>
             <w:rFonts w:cstheme="minorHAnsi"/>
@@ -4917,7 +4931,7 @@
           <w:t xml:space="preserve"> Notice as well that the function spikes up around the point x=2 as well.</w:t>
         </w:r>
       </w:ins>
-      <w:ins w:id="153" w:author="David Nguyen" w:date="2017-06-07T11:00:00Z">
+      <w:ins w:id="158" w:author="David Nguyen" w:date="2017-06-07T11:00:00Z">
         <w:r>
           <w:rPr>
             <w:rFonts w:cstheme="minorHAnsi"/>
@@ -4925,8 +4939,8 @@
           <w:t xml:space="preserve"> If we were to continue the function as it approaches closer and closer to 2, we would see that the function would go up to infinity and to negative infinity, and infinite values tend to break uncertainty calculations.</w:t>
         </w:r>
       </w:ins>
-      <w:ins w:id="154" w:author="Brokk Toggerson" w:date="2017-06-06T14:42:00Z">
-        <w:del w:id="155" w:author="David Nguyen" w:date="2017-06-07T10:57:00Z">
+      <w:ins w:id="159" w:author="Brokk Toggerson" w:date="2017-06-06T14:42:00Z">
+        <w:del w:id="160" w:author="David Nguyen" w:date="2017-06-07T10:57:00Z">
           <w:r>
             <w:rPr>
               <w:rFonts w:cstheme="minorHAnsi"/>
@@ -4935,8 +4949,8 @@
           </w:r>
         </w:del>
       </w:ins>
-      <w:ins w:id="156" w:author="Brokk Toggerson" w:date="2017-06-06T14:41:00Z">
-        <w:del w:id="157" w:author="David Nguyen" w:date="2017-06-07T10:57:00Z">
+      <w:ins w:id="161" w:author="Brokk Toggerson" w:date="2017-06-06T14:41:00Z">
+        <w:del w:id="162" w:author="David Nguyen" w:date="2017-06-07T10:57:00Z">
           <w:r>
             <w:rPr>
               <w:rFonts w:cstheme="minorHAnsi"/>
@@ -4945,8 +4959,8 @@
           </w:r>
         </w:del>
       </w:ins>
-      <w:ins w:id="158" w:author="Brokk Toggerson" w:date="2017-06-06T14:40:00Z">
-        <w:del w:id="159" w:author="David Nguyen" w:date="2017-06-07T10:57:00Z">
+      <w:ins w:id="163" w:author="Brokk Toggerson" w:date="2017-06-06T14:40:00Z">
+        <w:del w:id="164" w:author="David Nguyen" w:date="2017-06-07T10:57:00Z">
           <w:r>
             <w:rPr>
               <w:rFonts w:cstheme="minorHAnsi"/>
@@ -4955,8 +4969,8 @@
           </w:r>
         </w:del>
       </w:ins>
-      <w:ins w:id="160" w:author="Brokk Toggerson" w:date="2017-06-06T14:37:00Z">
-        <w:del w:id="161" w:author="David Nguyen" w:date="2017-06-07T10:57:00Z">
+      <w:ins w:id="165" w:author="Brokk Toggerson" w:date="2017-06-06T14:37:00Z">
+        <w:del w:id="166" w:author="David Nguyen" w:date="2017-06-07T10:57:00Z">
           <w:r>
             <w:rPr>
               <w:rFonts w:cstheme="minorHAnsi"/>
@@ -4971,7 +4985,7 @@
           <w:t xml:space="preserve"> </w:t>
         </w:r>
       </w:ins>
-      <w:ins w:id="162" w:author="Brokk Toggerson" w:date="2017-06-06T14:34:00Z">
+      <w:ins w:id="167" w:author="Brokk Toggerson" w:date="2017-06-06T14:34:00Z">
         <w:r>
           <w:rPr>
             <w:rFonts w:cstheme="minorHAnsi"/>
@@ -4979,7 +4993,7 @@
           <w:t>What</w:t>
         </w:r>
       </w:ins>
-      <w:ins w:id="163" w:author="David Nguyen" w:date="2017-06-07T10:57:00Z">
+      <w:ins w:id="168" w:author="David Nguyen" w:date="2017-06-07T10:57:00Z">
         <w:r>
           <w:rPr>
             <w:rFonts w:cstheme="minorHAnsi"/>
@@ -4987,14 +5001,14 @@
           <w:t xml:space="preserve"> the</w:t>
         </w:r>
       </w:ins>
-      <w:ins w:id="164" w:author="Brokk Toggerson" w:date="2017-06-06T14:34:00Z">
+      <w:ins w:id="169" w:author="Brokk Toggerson" w:date="2017-06-06T14:34:00Z">
         <w:r>
           <w:rPr>
             <w:rFonts w:cstheme="minorHAnsi"/>
           </w:rPr>
           <w:t xml:space="preserve"> </w:t>
         </w:r>
-        <w:del w:id="165" w:author="David Nguyen" w:date="2017-06-07T10:57:00Z">
+        <w:del w:id="170" w:author="David Nguyen" w:date="2017-06-07T10:57:00Z">
           <w:r>
             <w:rPr>
               <w:rFonts w:cstheme="minorHAnsi"/>
@@ -5009,7 +5023,7 @@
           <w:t xml:space="preserve">nonsense result is trying to tell you is that </w:t>
         </w:r>
       </w:ins>
-      <w:ins w:id="166" w:author="Brokk Toggerson" w:date="2017-06-06T14:35:00Z">
+      <w:ins w:id="171" w:author="Brokk Toggerson" w:date="2017-06-06T14:35:00Z">
         <w:r>
           <w:rPr>
             <w:rFonts w:cstheme="minorHAnsi"/>
@@ -5017,7 +5031,7 @@
           <w:t>your error bars</w:t>
         </w:r>
       </w:ins>
-      <w:ins w:id="167" w:author="David Nguyen" w:date="2017-06-07T10:57:00Z">
+      <w:ins w:id="172" w:author="David Nguyen" w:date="2017-06-07T10:57:00Z">
         <w:r>
           <w:rPr>
             <w:rFonts w:cstheme="minorHAnsi"/>
@@ -5025,7 +5039,7 @@
           <w:t xml:space="preserve"> contain a problem</w:t>
         </w:r>
       </w:ins>
-      <w:ins w:id="168" w:author="David Nguyen" w:date="2017-06-07T10:59:00Z">
+      <w:ins w:id="173" w:author="David Nguyen" w:date="2017-06-07T10:59:00Z">
         <w:r>
           <w:rPr>
             <w:rFonts w:cstheme="minorHAnsi"/>
@@ -5033,7 +5047,7 @@
           <w:t xml:space="preserve"> point</w:t>
         </w:r>
       </w:ins>
-      <w:ins w:id="169" w:author="David Nguyen" w:date="2017-06-07T10:57:00Z">
+      <w:ins w:id="174" w:author="David Nguyen" w:date="2017-06-07T10:57:00Z">
         <w:r>
           <w:rPr>
             <w:rFonts w:cstheme="minorHAnsi"/>
@@ -5041,7 +5055,7 @@
           <w:t>, such as the one above</w:t>
         </w:r>
       </w:ins>
-      <w:ins w:id="170" w:author="Brokk Toggerson" w:date="2017-06-06T14:36:00Z">
+      <w:ins w:id="175" w:author="Brokk Toggerson" w:date="2017-06-06T14:36:00Z">
         <w:r>
           <w:rPr>
             <w:rFonts w:cstheme="minorHAnsi"/>
@@ -5049,7 +5063,7 @@
           <w:t xml:space="preserve">. </w:t>
         </w:r>
       </w:ins>
-      <w:ins w:id="171" w:author="David Nguyen" w:date="2017-06-06T14:12:00Z">
+      <w:ins w:id="176" w:author="David Nguyen" w:date="2017-06-06T14:12:00Z">
         <w:r>
           <w:rPr>
             <w:rFonts w:cstheme="minorHAnsi"/>
@@ -5061,10 +5075,10 @@
     <w:p>
       <w:pPr>
         <w:rPr>
-          <w:del w:id="172" w:author="Brokk Toggerson" w:date="2017-06-06T10:25:00Z"/>
-        </w:rPr>
-      </w:pPr>
-      <w:del w:id="173" w:author="Brokk Toggerson" w:date="2017-06-06T10:25:00Z">
+          <w:del w:id="177" w:author="Brokk Toggerson" w:date="2017-06-06T10:25:00Z"/>
+        </w:rPr>
+      </w:pPr>
+      <w:del w:id="178" w:author="Brokk Toggerson" w:date="2017-06-06T10:25:00Z">
         <w:r>
           <w:delText>Here is yet another example, which is interesting because it shows how to handle </w:delText>
         </w:r>
@@ -5083,10 +5097,10 @@
     <w:p>
       <w:pPr>
         <w:rPr>
-          <w:del w:id="174" w:author="Brokk Toggerson" w:date="2017-06-06T10:25:00Z"/>
-        </w:rPr>
-      </w:pPr>
-      <w:del w:id="175" w:author="Brokk Toggerson" w:date="2017-06-06T10:25:00Z">
+          <w:del w:id="179" w:author="Brokk Toggerson" w:date="2017-06-06T10:25:00Z"/>
+        </w:rPr>
+      </w:pPr>
+      <w:del w:id="180" w:author="Brokk Toggerson" w:date="2017-06-06T10:25:00Z">
         <w:r>
           <w:delText>The trick here is to realize that the abundances must add up to 100%. So if one isotope is at the low end of its error bar, the other isotope must be at the high end of its error bar. So the abundance numbers are </w:delText>
         </w:r>
@@ -5105,10 +5119,10 @@
     <w:p>
       <w:pPr>
         <w:rPr>
-          <w:del w:id="176" w:author="Brokk Toggerson" w:date="2017-06-06T10:25:00Z"/>
-        </w:rPr>
-      </w:pPr>
-      <w:del w:id="177" w:author="Brokk Toggerson" w:date="2017-06-06T10:25:00Z">
+          <w:del w:id="181" w:author="Brokk Toggerson" w:date="2017-06-06T10:25:00Z"/>
+        </w:rPr>
+      </w:pPr>
+      <w:del w:id="182" w:author="Brokk Toggerson" w:date="2017-06-06T10:25:00Z">
         <w:r>
           <w:delText>(The uncertainties in the mass of each nuclide are negligible.)</w:delText>
         </w:r>
@@ -5151,7 +5165,7 @@
           <w:gridAfter w:val="1"/>
           <w:tblCellSpacing w:w="15" w:type="dxa"/>
           <w:jc w:val="center"/>
-          <w:del w:id="178" w:author="Brokk Toggerson" w:date="2017-06-06T10:25:00Z"/>
+          <w:del w:id="183" w:author="Brokk Toggerson" w:date="2017-06-06T10:25:00Z"/>
         </w:trPr>
         <w:tc>
           <w:tcPr>
@@ -5169,10 +5183,10 @@
           <w:p>
             <w:pPr>
               <w:rPr>
-                <w:del w:id="179" w:author="Brokk Toggerson" w:date="2017-06-06T10:25:00Z"/>
-              </w:rPr>
-            </w:pPr>
-            <w:del w:id="180" w:author="Brokk Toggerson" w:date="2017-06-06T10:25:00Z">
+                <w:del w:id="184" w:author="Brokk Toggerson" w:date="2017-06-06T10:25:00Z"/>
+              </w:rPr>
+            </w:pPr>
+            <w:del w:id="185" w:author="Brokk Toggerson" w:date="2017-06-06T10:25:00Z">
               <w:r>
                 <w:delText> </w:delText>
               </w:r>
@@ -5195,10 +5209,10 @@
           <w:p>
             <w:pPr>
               <w:rPr>
-                <w:del w:id="181" w:author="Brokk Toggerson" w:date="2017-06-06T10:25:00Z"/>
-              </w:rPr>
-            </w:pPr>
-            <w:del w:id="182" w:author="Brokk Toggerson" w:date="2017-06-06T10:25:00Z">
+                <w:del w:id="186" w:author="Brokk Toggerson" w:date="2017-06-06T10:25:00Z"/>
+              </w:rPr>
+            </w:pPr>
+            <w:del w:id="187" w:author="Brokk Toggerson" w:date="2017-06-06T10:25:00Z">
               <w:r>
                 <w:delText>   </w:delText>
               </w:r>
@@ -5221,10 +5235,10 @@
           <w:p>
             <w:pPr>
               <w:rPr>
-                <w:del w:id="183" w:author="Brokk Toggerson" w:date="2017-06-06T10:25:00Z"/>
-              </w:rPr>
-            </w:pPr>
-            <w:del w:id="184" w:author="Brokk Toggerson" w:date="2017-06-06T10:25:00Z">
+                <w:del w:id="188" w:author="Brokk Toggerson" w:date="2017-06-06T10:25:00Z"/>
+              </w:rPr>
+            </w:pPr>
+            <w:del w:id="189" w:author="Brokk Toggerson" w:date="2017-06-06T10:25:00Z">
               <w:r>
                 <w:delText>nuclide mass</w:delText>
               </w:r>
@@ -5247,10 +5261,10 @@
           <w:p>
             <w:pPr>
               <w:rPr>
-                <w:del w:id="185" w:author="Brokk Toggerson" w:date="2017-06-06T10:25:00Z"/>
-              </w:rPr>
-            </w:pPr>
-            <w:del w:id="186" w:author="Brokk Toggerson" w:date="2017-06-06T10:25:00Z">
+                <w:del w:id="190" w:author="Brokk Toggerson" w:date="2017-06-06T10:25:00Z"/>
+              </w:rPr>
+            </w:pPr>
+            <w:del w:id="191" w:author="Brokk Toggerson" w:date="2017-06-06T10:25:00Z">
               <w:r>
                 <w:delText>   </w:delText>
               </w:r>
@@ -5273,10 +5287,10 @@
           <w:p>
             <w:pPr>
               <w:rPr>
-                <w:del w:id="187" w:author="Brokk Toggerson" w:date="2017-06-06T10:25:00Z"/>
-              </w:rPr>
-            </w:pPr>
-            <w:del w:id="188" w:author="Brokk Toggerson" w:date="2017-06-06T10:25:00Z">
+                <w:del w:id="192" w:author="Brokk Toggerson" w:date="2017-06-06T10:25:00Z"/>
+              </w:rPr>
+            </w:pPr>
+            <w:del w:id="193" w:author="Brokk Toggerson" w:date="2017-06-06T10:25:00Z">
               <w:r>
                 <w:delText> </w:delText>
               </w:r>
@@ -5299,10 +5313,10 @@
           <w:p>
             <w:pPr>
               <w:rPr>
-                <w:del w:id="189" w:author="Brokk Toggerson" w:date="2017-06-06T10:25:00Z"/>
-              </w:rPr>
-            </w:pPr>
-            <w:del w:id="190" w:author="Brokk Toggerson" w:date="2017-06-06T10:25:00Z">
+                <w:del w:id="194" w:author="Brokk Toggerson" w:date="2017-06-06T10:25:00Z"/>
+              </w:rPr>
+            </w:pPr>
+            <w:del w:id="195" w:author="Brokk Toggerson" w:date="2017-06-06T10:25:00Z">
               <w:r>
                 <w:delText>   </w:delText>
               </w:r>
@@ -5325,10 +5339,10 @@
           <w:p>
             <w:pPr>
               <w:rPr>
-                <w:del w:id="191" w:author="Brokk Toggerson" w:date="2017-06-06T10:25:00Z"/>
-              </w:rPr>
-            </w:pPr>
-            <w:del w:id="192" w:author="Brokk Toggerson" w:date="2017-06-06T10:25:00Z">
+                <w:del w:id="196" w:author="Brokk Toggerson" w:date="2017-06-06T10:25:00Z"/>
+              </w:rPr>
+            </w:pPr>
+            <w:del w:id="197" w:author="Brokk Toggerson" w:date="2017-06-06T10:25:00Z">
               <w:r>
                 <w:delText>natural</w:delText>
               </w:r>
@@ -5351,10 +5365,10 @@
           <w:p>
             <w:pPr>
               <w:rPr>
-                <w:del w:id="193" w:author="Brokk Toggerson" w:date="2017-06-06T10:25:00Z"/>
-              </w:rPr>
-            </w:pPr>
-            <w:del w:id="194" w:author="Brokk Toggerson" w:date="2017-06-06T10:25:00Z">
+                <w:del w:id="198" w:author="Brokk Toggerson" w:date="2017-06-06T10:25:00Z"/>
+              </w:rPr>
+            </w:pPr>
+            <w:del w:id="199" w:author="Brokk Toggerson" w:date="2017-06-06T10:25:00Z">
               <w:r>
                 <w:delText>   </w:delText>
               </w:r>
@@ -5377,10 +5391,10 @@
           <w:p>
             <w:pPr>
               <w:rPr>
-                <w:del w:id="195" w:author="Brokk Toggerson" w:date="2017-06-06T10:25:00Z"/>
-              </w:rPr>
-            </w:pPr>
-            <w:del w:id="196" w:author="Brokk Toggerson" w:date="2017-06-06T10:25:00Z">
+                <w:del w:id="200" w:author="Brokk Toggerson" w:date="2017-06-06T10:25:00Z"/>
+              </w:rPr>
+            </w:pPr>
+            <w:del w:id="201" w:author="Brokk Toggerson" w:date="2017-06-06T10:25:00Z">
               <w:r>
                 <w:delText> </w:delText>
               </w:r>
@@ -5403,10 +5417,10 @@
           <w:p>
             <w:pPr>
               <w:rPr>
-                <w:del w:id="197" w:author="Brokk Toggerson" w:date="2017-06-06T10:25:00Z"/>
-              </w:rPr>
-            </w:pPr>
-            <w:del w:id="198" w:author="Brokk Toggerson" w:date="2017-06-06T10:25:00Z">
+                <w:del w:id="202" w:author="Brokk Toggerson" w:date="2017-06-06T10:25:00Z"/>
+              </w:rPr>
+            </w:pPr>
+            <w:del w:id="203" w:author="Brokk Toggerson" w:date="2017-06-06T10:25:00Z">
               <w:r>
                 <w:delText>   </w:delText>
               </w:r>
@@ -5429,10 +5443,10 @@
           <w:p>
             <w:pPr>
               <w:rPr>
-                <w:del w:id="199" w:author="Brokk Toggerson" w:date="2017-06-06T10:25:00Z"/>
-              </w:rPr>
-            </w:pPr>
-            <w:del w:id="200" w:author="Brokk Toggerson" w:date="2017-06-06T10:25:00Z">
+                <w:del w:id="204" w:author="Brokk Toggerson" w:date="2017-06-06T10:25:00Z"/>
+              </w:rPr>
+            </w:pPr>
+            <w:del w:id="205" w:author="Brokk Toggerson" w:date="2017-06-06T10:25:00Z">
               <w:r>
                 <w:delText>light case</w:delText>
               </w:r>
@@ -5455,10 +5469,10 @@
           <w:p>
             <w:pPr>
               <w:rPr>
-                <w:del w:id="201" w:author="Brokk Toggerson" w:date="2017-06-06T10:25:00Z"/>
-              </w:rPr>
-            </w:pPr>
-            <w:del w:id="202" w:author="Brokk Toggerson" w:date="2017-06-06T10:25:00Z">
+                <w:del w:id="206" w:author="Brokk Toggerson" w:date="2017-06-06T10:25:00Z"/>
+              </w:rPr>
+            </w:pPr>
+            <w:del w:id="207" w:author="Brokk Toggerson" w:date="2017-06-06T10:25:00Z">
               <w:r>
                 <w:delText>   </w:delText>
               </w:r>
@@ -5481,10 +5495,10 @@
           <w:p>
             <w:pPr>
               <w:rPr>
-                <w:del w:id="203" w:author="Brokk Toggerson" w:date="2017-06-06T10:25:00Z"/>
-              </w:rPr>
-            </w:pPr>
-            <w:del w:id="204" w:author="Brokk Toggerson" w:date="2017-06-06T10:25:00Z">
+                <w:del w:id="208" w:author="Brokk Toggerson" w:date="2017-06-06T10:25:00Z"/>
+              </w:rPr>
+            </w:pPr>
+            <w:del w:id="209" w:author="Brokk Toggerson" w:date="2017-06-06T10:25:00Z">
               <w:r>
                 <w:delText>nominal case</w:delText>
               </w:r>
@@ -5507,10 +5521,10 @@
           <w:p>
             <w:pPr>
               <w:rPr>
-                <w:del w:id="205" w:author="Brokk Toggerson" w:date="2017-06-06T10:25:00Z"/>
-              </w:rPr>
-            </w:pPr>
-            <w:del w:id="206" w:author="Brokk Toggerson" w:date="2017-06-06T10:25:00Z">
+                <w:del w:id="210" w:author="Brokk Toggerson" w:date="2017-06-06T10:25:00Z"/>
+              </w:rPr>
+            </w:pPr>
+            <w:del w:id="211" w:author="Brokk Toggerson" w:date="2017-06-06T10:25:00Z">
               <w:r>
                 <w:delText>   </w:delText>
               </w:r>
@@ -5533,10 +5547,10 @@
           <w:p>
             <w:pPr>
               <w:rPr>
-                <w:del w:id="207" w:author="Brokk Toggerson" w:date="2017-06-06T10:25:00Z"/>
-              </w:rPr>
-            </w:pPr>
-            <w:del w:id="208" w:author="Brokk Toggerson" w:date="2017-06-06T10:25:00Z">
+                <w:del w:id="212" w:author="Brokk Toggerson" w:date="2017-06-06T10:25:00Z"/>
+              </w:rPr>
+            </w:pPr>
+            <w:del w:id="213" w:author="Brokk Toggerson" w:date="2017-06-06T10:25:00Z">
               <w:r>
                 <w:delText>heavy case</w:delText>
               </w:r>
@@ -5559,10 +5573,10 @@
           <w:p>
             <w:pPr>
               <w:rPr>
-                <w:del w:id="209" w:author="Brokk Toggerson" w:date="2017-06-06T10:25:00Z"/>
-              </w:rPr>
-            </w:pPr>
-            <w:del w:id="210" w:author="Brokk Toggerson" w:date="2017-06-06T10:25:00Z">
+                <w:del w:id="214" w:author="Brokk Toggerson" w:date="2017-06-06T10:25:00Z"/>
+              </w:rPr>
+            </w:pPr>
+            <w:del w:id="215" w:author="Brokk Toggerson" w:date="2017-06-06T10:25:00Z">
               <w:r>
                 <w:delText>   </w:delText>
               </w:r>
@@ -5575,7 +5589,7 @@
           <w:gridAfter w:val="1"/>
           <w:tblCellSpacing w:w="15" w:type="dxa"/>
           <w:jc w:val="center"/>
-          <w:del w:id="211" w:author="Brokk Toggerson" w:date="2017-06-06T10:25:00Z"/>
+          <w:del w:id="216" w:author="Brokk Toggerson" w:date="2017-06-06T10:25:00Z"/>
         </w:trPr>
         <w:tc>
           <w:tcPr>
@@ -5593,10 +5607,10 @@
           <w:p>
             <w:pPr>
               <w:rPr>
-                <w:del w:id="212" w:author="Brokk Toggerson" w:date="2017-06-06T10:25:00Z"/>
-              </w:rPr>
-            </w:pPr>
-            <w:del w:id="213" w:author="Brokk Toggerson" w:date="2017-06-06T10:25:00Z">
+                <w:del w:id="217" w:author="Brokk Toggerson" w:date="2017-06-06T10:25:00Z"/>
+              </w:rPr>
+            </w:pPr>
+            <w:del w:id="218" w:author="Brokk Toggerson" w:date="2017-06-06T10:25:00Z">
               <w:r>
                 <w:delText> </w:delText>
               </w:r>
@@ -5619,10 +5633,10 @@
           <w:p>
             <w:pPr>
               <w:rPr>
-                <w:del w:id="214" w:author="Brokk Toggerson" w:date="2017-06-06T10:25:00Z"/>
-              </w:rPr>
-            </w:pPr>
-            <w:del w:id="215" w:author="Brokk Toggerson" w:date="2017-06-06T10:25:00Z">
+                <w:del w:id="219" w:author="Brokk Toggerson" w:date="2017-06-06T10:25:00Z"/>
+              </w:rPr>
+            </w:pPr>
+            <w:del w:id="220" w:author="Brokk Toggerson" w:date="2017-06-06T10:25:00Z">
               <w:r>
                 <w:delText>   </w:delText>
               </w:r>
@@ -5645,10 +5659,10 @@
           <w:p>
             <w:pPr>
               <w:rPr>
-                <w:del w:id="216" w:author="Brokk Toggerson" w:date="2017-06-06T10:25:00Z"/>
-              </w:rPr>
-            </w:pPr>
-            <w:del w:id="217" w:author="Brokk Toggerson" w:date="2017-06-06T10:25:00Z">
+                <w:del w:id="221" w:author="Brokk Toggerson" w:date="2017-06-06T10:25:00Z"/>
+              </w:rPr>
+            </w:pPr>
+            <w:del w:id="222" w:author="Brokk Toggerson" w:date="2017-06-06T10:25:00Z">
               <w:r>
                 <w:delText xml:space="preserve">/ </w:delText>
               </w:r>
@@ -5674,10 +5688,10 @@
           <w:p>
             <w:pPr>
               <w:rPr>
-                <w:del w:id="218" w:author="Brokk Toggerson" w:date="2017-06-06T10:25:00Z"/>
-              </w:rPr>
-            </w:pPr>
-            <w:del w:id="219" w:author="Brokk Toggerson" w:date="2017-06-06T10:25:00Z">
+                <w:del w:id="223" w:author="Brokk Toggerson" w:date="2017-06-06T10:25:00Z"/>
+              </w:rPr>
+            </w:pPr>
+            <w:del w:id="224" w:author="Brokk Toggerson" w:date="2017-06-06T10:25:00Z">
               <w:r>
                 <w:delText>   </w:delText>
               </w:r>
@@ -5700,10 +5714,10 @@
           <w:p>
             <w:pPr>
               <w:rPr>
-                <w:del w:id="220" w:author="Brokk Toggerson" w:date="2017-06-06T10:25:00Z"/>
-              </w:rPr>
-            </w:pPr>
-            <w:del w:id="221" w:author="Brokk Toggerson" w:date="2017-06-06T10:25:00Z">
+                <w:del w:id="225" w:author="Brokk Toggerson" w:date="2017-06-06T10:25:00Z"/>
+              </w:rPr>
+            </w:pPr>
+            <w:del w:id="226" w:author="Brokk Toggerson" w:date="2017-06-06T10:25:00Z">
               <w:r>
                 <w:delText> </w:delText>
               </w:r>
@@ -5726,10 +5740,10 @@
           <w:p>
             <w:pPr>
               <w:rPr>
-                <w:del w:id="222" w:author="Brokk Toggerson" w:date="2017-06-06T10:25:00Z"/>
-              </w:rPr>
-            </w:pPr>
-            <w:del w:id="223" w:author="Brokk Toggerson" w:date="2017-06-06T10:25:00Z">
+                <w:del w:id="227" w:author="Brokk Toggerson" w:date="2017-06-06T10:25:00Z"/>
+              </w:rPr>
+            </w:pPr>
+            <w:del w:id="228" w:author="Brokk Toggerson" w:date="2017-06-06T10:25:00Z">
               <w:r>
                 <w:delText>   </w:delText>
               </w:r>
@@ -5752,10 +5766,10 @@
           <w:p>
             <w:pPr>
               <w:rPr>
-                <w:del w:id="224" w:author="Brokk Toggerson" w:date="2017-06-06T10:25:00Z"/>
-              </w:rPr>
-            </w:pPr>
-            <w:del w:id="225" w:author="Brokk Toggerson" w:date="2017-06-06T10:25:00Z">
+                <w:del w:id="229" w:author="Brokk Toggerson" w:date="2017-06-06T10:25:00Z"/>
+              </w:rPr>
+            </w:pPr>
+            <w:del w:id="230" w:author="Brokk Toggerson" w:date="2017-06-06T10:25:00Z">
               <w:r>
                 <w:delText>abundance</w:delText>
               </w:r>
@@ -5778,10 +5792,10 @@
           <w:p>
             <w:pPr>
               <w:rPr>
-                <w:del w:id="226" w:author="Brokk Toggerson" w:date="2017-06-06T10:25:00Z"/>
-              </w:rPr>
-            </w:pPr>
-            <w:del w:id="227" w:author="Brokk Toggerson" w:date="2017-06-06T10:25:00Z">
+                <w:del w:id="231" w:author="Brokk Toggerson" w:date="2017-06-06T10:25:00Z"/>
+              </w:rPr>
+            </w:pPr>
+            <w:del w:id="232" w:author="Brokk Toggerson" w:date="2017-06-06T10:25:00Z">
               <w:r>
                 <w:delText>   </w:delText>
               </w:r>
@@ -5804,10 +5818,10 @@
           <w:p>
             <w:pPr>
               <w:rPr>
-                <w:del w:id="228" w:author="Brokk Toggerson" w:date="2017-06-06T10:25:00Z"/>
-              </w:rPr>
-            </w:pPr>
-            <w:del w:id="229" w:author="Brokk Toggerson" w:date="2017-06-06T10:25:00Z">
+                <w:del w:id="233" w:author="Brokk Toggerson" w:date="2017-06-06T10:25:00Z"/>
+              </w:rPr>
+            </w:pPr>
+            <w:del w:id="234" w:author="Brokk Toggerson" w:date="2017-06-06T10:25:00Z">
               <w:r>
                 <w:delText> </w:delText>
               </w:r>
@@ -5830,10 +5844,10 @@
           <w:p>
             <w:pPr>
               <w:rPr>
-                <w:del w:id="230" w:author="Brokk Toggerson" w:date="2017-06-06T10:25:00Z"/>
-              </w:rPr>
-            </w:pPr>
-            <w:del w:id="231" w:author="Brokk Toggerson" w:date="2017-06-06T10:25:00Z">
+                <w:del w:id="235" w:author="Brokk Toggerson" w:date="2017-06-06T10:25:00Z"/>
+              </w:rPr>
+            </w:pPr>
+            <w:del w:id="236" w:author="Brokk Toggerson" w:date="2017-06-06T10:25:00Z">
               <w:r>
                 <w:delText>   </w:delText>
               </w:r>
@@ -5849,77 +5863,77 @@
           <w:p>
             <w:pPr>
               <w:rPr>
-                <w:del w:id="232" w:author="Brokk Toggerson" w:date="2017-06-06T10:25:00Z"/>
-              </w:rPr>
-            </w:pPr>
-          </w:p>
-        </w:tc>
-        <w:tc>
-          <w:tcPr>
-            <w:tcW w:w="0" w:type="auto"/>
-            <w:vAlign w:val="center"/>
-            <w:hideMark/>
-          </w:tcPr>
-          <w:p>
-            <w:pPr>
-              <w:rPr>
-                <w:del w:id="233" w:author="Brokk Toggerson" w:date="2017-06-06T10:25:00Z"/>
-              </w:rPr>
-            </w:pPr>
-          </w:p>
-        </w:tc>
-        <w:tc>
-          <w:tcPr>
-            <w:tcW w:w="0" w:type="auto"/>
-            <w:vAlign w:val="center"/>
-            <w:hideMark/>
-          </w:tcPr>
-          <w:p>
-            <w:pPr>
-              <w:rPr>
-                <w:del w:id="234" w:author="Brokk Toggerson" w:date="2017-06-06T10:25:00Z"/>
-              </w:rPr>
-            </w:pPr>
-          </w:p>
-        </w:tc>
-        <w:tc>
-          <w:tcPr>
-            <w:tcW w:w="0" w:type="auto"/>
-            <w:vAlign w:val="center"/>
-            <w:hideMark/>
-          </w:tcPr>
-          <w:p>
-            <w:pPr>
-              <w:rPr>
-                <w:del w:id="235" w:author="Brokk Toggerson" w:date="2017-06-06T10:25:00Z"/>
-              </w:rPr>
-            </w:pPr>
-          </w:p>
-        </w:tc>
-        <w:tc>
-          <w:tcPr>
-            <w:tcW w:w="0" w:type="auto"/>
-            <w:vAlign w:val="center"/>
-            <w:hideMark/>
-          </w:tcPr>
-          <w:p>
-            <w:pPr>
-              <w:rPr>
-                <w:del w:id="236" w:author="Brokk Toggerson" w:date="2017-06-06T10:25:00Z"/>
-              </w:rPr>
-            </w:pPr>
-          </w:p>
-        </w:tc>
-        <w:tc>
-          <w:tcPr>
-            <w:tcW w:w="0" w:type="auto"/>
-            <w:vAlign w:val="center"/>
-            <w:hideMark/>
-          </w:tcPr>
-          <w:p>
-            <w:pPr>
-              <w:rPr>
                 <w:del w:id="237" w:author="Brokk Toggerson" w:date="2017-06-06T10:25:00Z"/>
+              </w:rPr>
+            </w:pPr>
+          </w:p>
+        </w:tc>
+        <w:tc>
+          <w:tcPr>
+            <w:tcW w:w="0" w:type="auto"/>
+            <w:vAlign w:val="center"/>
+            <w:hideMark/>
+          </w:tcPr>
+          <w:p>
+            <w:pPr>
+              <w:rPr>
+                <w:del w:id="238" w:author="Brokk Toggerson" w:date="2017-06-06T10:25:00Z"/>
+              </w:rPr>
+            </w:pPr>
+          </w:p>
+        </w:tc>
+        <w:tc>
+          <w:tcPr>
+            <w:tcW w:w="0" w:type="auto"/>
+            <w:vAlign w:val="center"/>
+            <w:hideMark/>
+          </w:tcPr>
+          <w:p>
+            <w:pPr>
+              <w:rPr>
+                <w:del w:id="239" w:author="Brokk Toggerson" w:date="2017-06-06T10:25:00Z"/>
+              </w:rPr>
+            </w:pPr>
+          </w:p>
+        </w:tc>
+        <w:tc>
+          <w:tcPr>
+            <w:tcW w:w="0" w:type="auto"/>
+            <w:vAlign w:val="center"/>
+            <w:hideMark/>
+          </w:tcPr>
+          <w:p>
+            <w:pPr>
+              <w:rPr>
+                <w:del w:id="240" w:author="Brokk Toggerson" w:date="2017-06-06T10:25:00Z"/>
+              </w:rPr>
+            </w:pPr>
+          </w:p>
+        </w:tc>
+        <w:tc>
+          <w:tcPr>
+            <w:tcW w:w="0" w:type="auto"/>
+            <w:vAlign w:val="center"/>
+            <w:hideMark/>
+          </w:tcPr>
+          <w:p>
+            <w:pPr>
+              <w:rPr>
+                <w:del w:id="241" w:author="Brokk Toggerson" w:date="2017-06-06T10:25:00Z"/>
+              </w:rPr>
+            </w:pPr>
+          </w:p>
+        </w:tc>
+        <w:tc>
+          <w:tcPr>
+            <w:tcW w:w="0" w:type="auto"/>
+            <w:vAlign w:val="center"/>
+            <w:hideMark/>
+          </w:tcPr>
+          <w:p>
+            <w:pPr>
+              <w:rPr>
+                <w:del w:id="242" w:author="Brokk Toggerson" w:date="2017-06-06T10:25:00Z"/>
               </w:rPr>
             </w:pPr>
           </w:p>
@@ -5929,7 +5943,7 @@
         <w:trPr>
           <w:tblCellSpacing w:w="15" w:type="dxa"/>
           <w:jc w:val="center"/>
-          <w:del w:id="238" w:author="Brokk Toggerson" w:date="2017-06-06T10:25:00Z"/>
+          <w:del w:id="243" w:author="Brokk Toggerson" w:date="2017-06-06T10:25:00Z"/>
         </w:trPr>
         <w:tc>
           <w:tcPr>
@@ -5947,10 +5961,10 @@
           <w:p>
             <w:pPr>
               <w:rPr>
-                <w:del w:id="239" w:author="Brokk Toggerson" w:date="2017-06-06T10:25:00Z"/>
-              </w:rPr>
-            </w:pPr>
-            <w:del w:id="240" w:author="Brokk Toggerson" w:date="2017-06-06T10:25:00Z">
+                <w:del w:id="244" w:author="Brokk Toggerson" w:date="2017-06-06T10:25:00Z"/>
+              </w:rPr>
+            </w:pPr>
+            <w:del w:id="245" w:author="Brokk Toggerson" w:date="2017-06-06T10:25:00Z">
               <w:r>
                 <w:rPr>
                   <w:vertAlign w:val="superscript"/>
@@ -5979,10 +5993,10 @@
           <w:p>
             <w:pPr>
               <w:rPr>
-                <w:del w:id="241" w:author="Brokk Toggerson" w:date="2017-06-06T10:25:00Z"/>
-              </w:rPr>
-            </w:pPr>
-            <w:del w:id="242" w:author="Brokk Toggerson" w:date="2017-06-06T10:25:00Z">
+                <w:del w:id="246" w:author="Brokk Toggerson" w:date="2017-06-06T10:25:00Z"/>
+              </w:rPr>
+            </w:pPr>
+            <w:del w:id="247" w:author="Brokk Toggerson" w:date="2017-06-06T10:25:00Z">
               <w:r>
                 <w:delText>   </w:delText>
               </w:r>
@@ -6005,10 +6019,10 @@
           <w:p>
             <w:pPr>
               <w:rPr>
-                <w:del w:id="243" w:author="Brokk Toggerson" w:date="2017-06-06T10:25:00Z"/>
-              </w:rPr>
-            </w:pPr>
-            <w:del w:id="244" w:author="Brokk Toggerson" w:date="2017-06-06T10:25:00Z">
+                <w:del w:id="248" w:author="Brokk Toggerson" w:date="2017-06-06T10:25:00Z"/>
+              </w:rPr>
+            </w:pPr>
+            <w:del w:id="249" w:author="Brokk Toggerson" w:date="2017-06-06T10:25:00Z">
               <w:r>
                 <w:delText>78.9183376(20)</w:delText>
               </w:r>
@@ -6031,10 +6045,10 @@
           <w:p>
             <w:pPr>
               <w:rPr>
-                <w:del w:id="245" w:author="Brokk Toggerson" w:date="2017-06-06T10:25:00Z"/>
-              </w:rPr>
-            </w:pPr>
-            <w:del w:id="246" w:author="Brokk Toggerson" w:date="2017-06-06T10:25:00Z">
+                <w:del w:id="250" w:author="Brokk Toggerson" w:date="2017-06-06T10:25:00Z"/>
+              </w:rPr>
+            </w:pPr>
+            <w:del w:id="251" w:author="Brokk Toggerson" w:date="2017-06-06T10:25:00Z">
               <w:r>
                 <w:delText>   </w:delText>
               </w:r>
@@ -6057,10 +6071,10 @@
           <w:p>
             <w:pPr>
               <w:rPr>
-                <w:del w:id="247" w:author="Brokk Toggerson" w:date="2017-06-06T10:25:00Z"/>
-              </w:rPr>
-            </w:pPr>
-            <w:del w:id="248" w:author="Brokk Toggerson" w:date="2017-06-06T10:25:00Z">
+                <w:del w:id="252" w:author="Brokk Toggerson" w:date="2017-06-06T10:25:00Z"/>
+              </w:rPr>
+            </w:pPr>
+            <w:del w:id="253" w:author="Brokk Toggerson" w:date="2017-06-06T10:25:00Z">
               <w:r>
                 <w:delText>×</w:delText>
               </w:r>
@@ -6083,10 +6097,10 @@
           <w:p>
             <w:pPr>
               <w:rPr>
-                <w:del w:id="249" w:author="Brokk Toggerson" w:date="2017-06-06T10:25:00Z"/>
-              </w:rPr>
-            </w:pPr>
-            <w:del w:id="250" w:author="Brokk Toggerson" w:date="2017-06-06T10:25:00Z">
+                <w:del w:id="254" w:author="Brokk Toggerson" w:date="2017-06-06T10:25:00Z"/>
+              </w:rPr>
+            </w:pPr>
+            <w:del w:id="255" w:author="Brokk Toggerson" w:date="2017-06-06T10:25:00Z">
               <w:r>
                 <w:delText>   </w:delText>
               </w:r>
@@ -6109,10 +6123,10 @@
           <w:p>
             <w:pPr>
               <w:rPr>
-                <w:del w:id="251" w:author="Brokk Toggerson" w:date="2017-06-06T10:25:00Z"/>
-              </w:rPr>
-            </w:pPr>
-            <w:del w:id="252" w:author="Brokk Toggerson" w:date="2017-06-06T10:25:00Z">
+                <w:del w:id="256" w:author="Brokk Toggerson" w:date="2017-06-06T10:25:00Z"/>
+              </w:rPr>
+            </w:pPr>
+            <w:del w:id="257" w:author="Brokk Toggerson" w:date="2017-06-06T10:25:00Z">
               <w:r>
                 <w:delText>50.686+.026%</w:delText>
               </w:r>
@@ -6135,10 +6149,10 @@
           <w:p>
             <w:pPr>
               <w:rPr>
-                <w:del w:id="253" w:author="Brokk Toggerson" w:date="2017-06-06T10:25:00Z"/>
-              </w:rPr>
-            </w:pPr>
-            <w:del w:id="254" w:author="Brokk Toggerson" w:date="2017-06-06T10:25:00Z">
+                <w:del w:id="258" w:author="Brokk Toggerson" w:date="2017-06-06T10:25:00Z"/>
+              </w:rPr>
+            </w:pPr>
+            <w:del w:id="259" w:author="Brokk Toggerson" w:date="2017-06-06T10:25:00Z">
               <w:r>
                 <w:delText>   </w:delText>
               </w:r>
@@ -6161,10 +6175,10 @@
           <w:p>
             <w:pPr>
               <w:rPr>
-                <w:del w:id="255" w:author="Brokk Toggerson" w:date="2017-06-06T10:25:00Z"/>
-              </w:rPr>
-            </w:pPr>
-            <w:del w:id="256" w:author="Brokk Toggerson" w:date="2017-06-06T10:25:00Z">
+                <w:del w:id="260" w:author="Brokk Toggerson" w:date="2017-06-06T10:25:00Z"/>
+              </w:rPr>
+            </w:pPr>
+            <w:del w:id="261" w:author="Brokk Toggerson" w:date="2017-06-06T10:25:00Z">
               <w:r>
                 <w:delText>=</w:delText>
               </w:r>
@@ -6187,10 +6201,10 @@
           <w:p>
             <w:pPr>
               <w:rPr>
-                <w:del w:id="257" w:author="Brokk Toggerson" w:date="2017-06-06T10:25:00Z"/>
-              </w:rPr>
-            </w:pPr>
-            <w:del w:id="258" w:author="Brokk Toggerson" w:date="2017-06-06T10:25:00Z">
+                <w:del w:id="262" w:author="Brokk Toggerson" w:date="2017-06-06T10:25:00Z"/>
+              </w:rPr>
+            </w:pPr>
+            <w:del w:id="263" w:author="Brokk Toggerson" w:date="2017-06-06T10:25:00Z">
               <w:r>
                 <w:delText>   </w:delText>
               </w:r>
@@ -6213,10 +6227,10 @@
           <w:p>
             <w:pPr>
               <w:rPr>
-                <w:del w:id="259" w:author="Brokk Toggerson" w:date="2017-06-06T10:25:00Z"/>
-              </w:rPr>
-            </w:pPr>
-            <w:del w:id="260" w:author="Brokk Toggerson" w:date="2017-06-06T10:25:00Z">
+                <w:del w:id="264" w:author="Brokk Toggerson" w:date="2017-06-06T10:25:00Z"/>
+              </w:rPr>
+            </w:pPr>
+            <w:del w:id="265" w:author="Brokk Toggerson" w:date="2017-06-06T10:25:00Z">
               <w:r>
                 <w:delText>40.02107</w:delText>
               </w:r>
@@ -6239,10 +6253,10 @@
           <w:p>
             <w:pPr>
               <w:rPr>
-                <w:del w:id="261" w:author="Brokk Toggerson" w:date="2017-06-06T10:25:00Z"/>
-              </w:rPr>
-            </w:pPr>
-            <w:del w:id="262" w:author="Brokk Toggerson" w:date="2017-06-06T10:25:00Z">
+                <w:del w:id="266" w:author="Brokk Toggerson" w:date="2017-06-06T10:25:00Z"/>
+              </w:rPr>
+            </w:pPr>
+            <w:del w:id="267" w:author="Brokk Toggerson" w:date="2017-06-06T10:25:00Z">
               <w:r>
                 <w:delText>   </w:delText>
               </w:r>
@@ -6265,10 +6279,10 @@
           <w:p>
             <w:pPr>
               <w:rPr>
-                <w:del w:id="263" w:author="Brokk Toggerson" w:date="2017-06-06T10:25:00Z"/>
-              </w:rPr>
-            </w:pPr>
-            <w:del w:id="264" w:author="Brokk Toggerson" w:date="2017-06-06T10:25:00Z">
+                <w:del w:id="268" w:author="Brokk Toggerson" w:date="2017-06-06T10:25:00Z"/>
+              </w:rPr>
+            </w:pPr>
+            <w:del w:id="269" w:author="Brokk Toggerson" w:date="2017-06-06T10:25:00Z">
               <w:r>
                 <w:delText>    </w:delText>
               </w:r>
@@ -6291,10 +6305,10 @@
           <w:p>
             <w:pPr>
               <w:rPr>
-                <w:del w:id="265" w:author="Brokk Toggerson" w:date="2017-06-06T10:25:00Z"/>
-              </w:rPr>
-            </w:pPr>
-            <w:del w:id="266" w:author="Brokk Toggerson" w:date="2017-06-06T10:25:00Z">
+                <w:del w:id="270" w:author="Brokk Toggerson" w:date="2017-06-06T10:25:00Z"/>
+              </w:rPr>
+            </w:pPr>
+            <w:del w:id="271" w:author="Brokk Toggerson" w:date="2017-06-06T10:25:00Z">
               <w:r>
                 <w:delText>   </w:delText>
               </w:r>
@@ -6317,10 +6331,10 @@
           <w:p>
             <w:pPr>
               <w:rPr>
-                <w:del w:id="267" w:author="Brokk Toggerson" w:date="2017-06-06T10:25:00Z"/>
-              </w:rPr>
-            </w:pPr>
-            <w:del w:id="268" w:author="Brokk Toggerson" w:date="2017-06-06T10:25:00Z">
+                <w:del w:id="272" w:author="Brokk Toggerson" w:date="2017-06-06T10:25:00Z"/>
+              </w:rPr>
+            </w:pPr>
+            <w:del w:id="273" w:author="Brokk Toggerson" w:date="2017-06-06T10:25:00Z">
               <w:r>
                 <w:delText>    </w:delText>
               </w:r>
@@ -6343,10 +6357,10 @@
           <w:p>
             <w:pPr>
               <w:rPr>
-                <w:del w:id="269" w:author="Brokk Toggerson" w:date="2017-06-06T10:25:00Z"/>
-              </w:rPr>
-            </w:pPr>
-            <w:del w:id="270" w:author="Brokk Toggerson" w:date="2017-06-06T10:25:00Z">
+                <w:del w:id="274" w:author="Brokk Toggerson" w:date="2017-06-06T10:25:00Z"/>
+              </w:rPr>
+            </w:pPr>
+            <w:del w:id="275" w:author="Brokk Toggerson" w:date="2017-06-06T10:25:00Z">
               <w:r>
                 <w:delText>   </w:delText>
               </w:r>
@@ -6369,10 +6383,10 @@
           <w:p>
             <w:pPr>
               <w:rPr>
-                <w:del w:id="271" w:author="Brokk Toggerson" w:date="2017-06-06T10:25:00Z"/>
-              </w:rPr>
-            </w:pPr>
-            <w:del w:id="272" w:author="Brokk Toggerson" w:date="2017-06-06T10:25:00Z">
+                <w:del w:id="276" w:author="Brokk Toggerson" w:date="2017-06-06T10:25:00Z"/>
+              </w:rPr>
+            </w:pPr>
+            <w:del w:id="277" w:author="Brokk Toggerson" w:date="2017-06-06T10:25:00Z">
               <w:r>
                 <w:delText>more</w:delText>
               </w:r>
@@ -6384,7 +6398,7 @@
         <w:trPr>
           <w:tblCellSpacing w:w="15" w:type="dxa"/>
           <w:jc w:val="center"/>
-          <w:del w:id="273" w:author="Brokk Toggerson" w:date="2017-06-06T10:25:00Z"/>
+          <w:del w:id="278" w:author="Brokk Toggerson" w:date="2017-06-06T10:25:00Z"/>
         </w:trPr>
         <w:tc>
           <w:tcPr>
@@ -6402,10 +6416,10 @@
           <w:p>
             <w:pPr>
               <w:rPr>
-                <w:del w:id="274" w:author="Brokk Toggerson" w:date="2017-06-06T10:25:00Z"/>
-              </w:rPr>
-            </w:pPr>
-            <w:del w:id="275" w:author="Brokk Toggerson" w:date="2017-06-06T10:25:00Z">
+                <w:del w:id="279" w:author="Brokk Toggerson" w:date="2017-06-06T10:25:00Z"/>
+              </w:rPr>
+            </w:pPr>
+            <w:del w:id="280" w:author="Brokk Toggerson" w:date="2017-06-06T10:25:00Z">
               <w:r>
                 <w:rPr>
                   <w:vertAlign w:val="superscript"/>
@@ -6434,10 +6448,10 @@
           <w:p>
             <w:pPr>
               <w:rPr>
-                <w:del w:id="276" w:author="Brokk Toggerson" w:date="2017-06-06T10:25:00Z"/>
-              </w:rPr>
-            </w:pPr>
-            <w:del w:id="277" w:author="Brokk Toggerson" w:date="2017-06-06T10:25:00Z">
+                <w:del w:id="281" w:author="Brokk Toggerson" w:date="2017-06-06T10:25:00Z"/>
+              </w:rPr>
+            </w:pPr>
+            <w:del w:id="282" w:author="Brokk Toggerson" w:date="2017-06-06T10:25:00Z">
               <w:r>
                 <w:delText>   </w:delText>
               </w:r>
@@ -6460,10 +6474,10 @@
           <w:p>
             <w:pPr>
               <w:rPr>
-                <w:del w:id="278" w:author="Brokk Toggerson" w:date="2017-06-06T10:25:00Z"/>
-              </w:rPr>
-            </w:pPr>
-            <w:del w:id="279" w:author="Brokk Toggerson" w:date="2017-06-06T10:25:00Z">
+                <w:del w:id="283" w:author="Brokk Toggerson" w:date="2017-06-06T10:25:00Z"/>
+              </w:rPr>
+            </w:pPr>
+            <w:del w:id="284" w:author="Brokk Toggerson" w:date="2017-06-06T10:25:00Z">
               <w:r>
                 <w:delText>78.9183376(20)</w:delText>
               </w:r>
@@ -6486,10 +6500,10 @@
           <w:p>
             <w:pPr>
               <w:rPr>
-                <w:del w:id="280" w:author="Brokk Toggerson" w:date="2017-06-06T10:25:00Z"/>
-              </w:rPr>
-            </w:pPr>
-            <w:del w:id="281" w:author="Brokk Toggerson" w:date="2017-06-06T10:25:00Z">
+                <w:del w:id="285" w:author="Brokk Toggerson" w:date="2017-06-06T10:25:00Z"/>
+              </w:rPr>
+            </w:pPr>
+            <w:del w:id="286" w:author="Brokk Toggerson" w:date="2017-06-06T10:25:00Z">
               <w:r>
                 <w:delText>   </w:delText>
               </w:r>
@@ -6512,10 +6526,10 @@
           <w:p>
             <w:pPr>
               <w:rPr>
-                <w:del w:id="282" w:author="Brokk Toggerson" w:date="2017-06-06T10:25:00Z"/>
-              </w:rPr>
-            </w:pPr>
-            <w:del w:id="283" w:author="Brokk Toggerson" w:date="2017-06-06T10:25:00Z">
+                <w:del w:id="287" w:author="Brokk Toggerson" w:date="2017-06-06T10:25:00Z"/>
+              </w:rPr>
+            </w:pPr>
+            <w:del w:id="288" w:author="Brokk Toggerson" w:date="2017-06-06T10:25:00Z">
               <w:r>
                 <w:delText>×</w:delText>
               </w:r>
@@ -6538,10 +6552,10 @@
           <w:p>
             <w:pPr>
               <w:rPr>
-                <w:del w:id="284" w:author="Brokk Toggerson" w:date="2017-06-06T10:25:00Z"/>
-              </w:rPr>
-            </w:pPr>
-            <w:del w:id="285" w:author="Brokk Toggerson" w:date="2017-06-06T10:25:00Z">
+                <w:del w:id="289" w:author="Brokk Toggerson" w:date="2017-06-06T10:25:00Z"/>
+              </w:rPr>
+            </w:pPr>
+            <w:del w:id="290" w:author="Brokk Toggerson" w:date="2017-06-06T10:25:00Z">
               <w:r>
                 <w:delText>   </w:delText>
               </w:r>
@@ -6564,10 +6578,10 @@
           <w:p>
             <w:pPr>
               <w:rPr>
-                <w:del w:id="286" w:author="Brokk Toggerson" w:date="2017-06-06T10:25:00Z"/>
-              </w:rPr>
-            </w:pPr>
-            <w:del w:id="287" w:author="Brokk Toggerson" w:date="2017-06-06T10:25:00Z">
+                <w:del w:id="291" w:author="Brokk Toggerson" w:date="2017-06-06T10:25:00Z"/>
+              </w:rPr>
+            </w:pPr>
+            <w:del w:id="292" w:author="Brokk Toggerson" w:date="2017-06-06T10:25:00Z">
               <w:r>
                 <w:delText>50.686%</w:delText>
               </w:r>
@@ -6590,10 +6604,10 @@
           <w:p>
             <w:pPr>
               <w:rPr>
-                <w:del w:id="288" w:author="Brokk Toggerson" w:date="2017-06-06T10:25:00Z"/>
-              </w:rPr>
-            </w:pPr>
-            <w:del w:id="289" w:author="Brokk Toggerson" w:date="2017-06-06T10:25:00Z">
+                <w:del w:id="293" w:author="Brokk Toggerson" w:date="2017-06-06T10:25:00Z"/>
+              </w:rPr>
+            </w:pPr>
+            <w:del w:id="294" w:author="Brokk Toggerson" w:date="2017-06-06T10:25:00Z">
               <w:r>
                 <w:delText>   </w:delText>
               </w:r>
@@ -6616,10 +6630,10 @@
           <w:p>
             <w:pPr>
               <w:rPr>
-                <w:del w:id="290" w:author="Brokk Toggerson" w:date="2017-06-06T10:25:00Z"/>
-              </w:rPr>
-            </w:pPr>
-            <w:del w:id="291" w:author="Brokk Toggerson" w:date="2017-06-06T10:25:00Z">
+                <w:del w:id="295" w:author="Brokk Toggerson" w:date="2017-06-06T10:25:00Z"/>
+              </w:rPr>
+            </w:pPr>
+            <w:del w:id="296" w:author="Brokk Toggerson" w:date="2017-06-06T10:25:00Z">
               <w:r>
                 <w:delText>=</w:delText>
               </w:r>
@@ -6642,10 +6656,10 @@
           <w:p>
             <w:pPr>
               <w:rPr>
-                <w:del w:id="292" w:author="Brokk Toggerson" w:date="2017-06-06T10:25:00Z"/>
-              </w:rPr>
-            </w:pPr>
-            <w:del w:id="293" w:author="Brokk Toggerson" w:date="2017-06-06T10:25:00Z">
+                <w:del w:id="297" w:author="Brokk Toggerson" w:date="2017-06-06T10:25:00Z"/>
+              </w:rPr>
+            </w:pPr>
+            <w:del w:id="298" w:author="Brokk Toggerson" w:date="2017-06-06T10:25:00Z">
               <w:r>
                 <w:delText>   </w:delText>
               </w:r>
@@ -6668,10 +6682,10 @@
           <w:p>
             <w:pPr>
               <w:rPr>
-                <w:del w:id="294" w:author="Brokk Toggerson" w:date="2017-06-06T10:25:00Z"/>
-              </w:rPr>
-            </w:pPr>
-            <w:del w:id="295" w:author="Brokk Toggerson" w:date="2017-06-06T10:25:00Z">
+                <w:del w:id="299" w:author="Brokk Toggerson" w:date="2017-06-06T10:25:00Z"/>
+              </w:rPr>
+            </w:pPr>
+            <w:del w:id="300" w:author="Brokk Toggerson" w:date="2017-06-06T10:25:00Z">
               <w:r>
                 <w:delText>    </w:delText>
               </w:r>
@@ -6694,10 +6708,10 @@
           <w:p>
             <w:pPr>
               <w:rPr>
-                <w:del w:id="296" w:author="Brokk Toggerson" w:date="2017-06-06T10:25:00Z"/>
-              </w:rPr>
-            </w:pPr>
-            <w:del w:id="297" w:author="Brokk Toggerson" w:date="2017-06-06T10:25:00Z">
+                <w:del w:id="301" w:author="Brokk Toggerson" w:date="2017-06-06T10:25:00Z"/>
+              </w:rPr>
+            </w:pPr>
+            <w:del w:id="302" w:author="Brokk Toggerson" w:date="2017-06-06T10:25:00Z">
               <w:r>
                 <w:delText>   </w:delText>
               </w:r>
@@ -6720,10 +6734,10 @@
           <w:p>
             <w:pPr>
               <w:rPr>
-                <w:del w:id="298" w:author="Brokk Toggerson" w:date="2017-06-06T10:25:00Z"/>
-              </w:rPr>
-            </w:pPr>
-            <w:del w:id="299" w:author="Brokk Toggerson" w:date="2017-06-06T10:25:00Z">
+                <w:del w:id="303" w:author="Brokk Toggerson" w:date="2017-06-06T10:25:00Z"/>
+              </w:rPr>
+            </w:pPr>
+            <w:del w:id="304" w:author="Brokk Toggerson" w:date="2017-06-06T10:25:00Z">
               <w:r>
                 <w:delText>40.00055</w:delText>
               </w:r>
@@ -6746,10 +6760,10 @@
           <w:p>
             <w:pPr>
               <w:rPr>
-                <w:del w:id="300" w:author="Brokk Toggerson" w:date="2017-06-06T10:25:00Z"/>
-              </w:rPr>
-            </w:pPr>
-            <w:del w:id="301" w:author="Brokk Toggerson" w:date="2017-06-06T10:25:00Z">
+                <w:del w:id="305" w:author="Brokk Toggerson" w:date="2017-06-06T10:25:00Z"/>
+              </w:rPr>
+            </w:pPr>
+            <w:del w:id="306" w:author="Brokk Toggerson" w:date="2017-06-06T10:25:00Z">
               <w:r>
                 <w:delText>   </w:delText>
               </w:r>
@@ -6772,10 +6786,10 @@
           <w:p>
             <w:pPr>
               <w:rPr>
-                <w:del w:id="302" w:author="Brokk Toggerson" w:date="2017-06-06T10:25:00Z"/>
-              </w:rPr>
-            </w:pPr>
-            <w:del w:id="303" w:author="Brokk Toggerson" w:date="2017-06-06T10:25:00Z">
+                <w:del w:id="307" w:author="Brokk Toggerson" w:date="2017-06-06T10:25:00Z"/>
+              </w:rPr>
+            </w:pPr>
+            <w:del w:id="308" w:author="Brokk Toggerson" w:date="2017-06-06T10:25:00Z">
               <w:r>
                 <w:delText>    </w:delText>
               </w:r>
@@ -6798,10 +6812,10 @@
           <w:p>
             <w:pPr>
               <w:rPr>
-                <w:del w:id="304" w:author="Brokk Toggerson" w:date="2017-06-06T10:25:00Z"/>
-              </w:rPr>
-            </w:pPr>
-            <w:del w:id="305" w:author="Brokk Toggerson" w:date="2017-06-06T10:25:00Z">
+                <w:del w:id="309" w:author="Brokk Toggerson" w:date="2017-06-06T10:25:00Z"/>
+              </w:rPr>
+            </w:pPr>
+            <w:del w:id="310" w:author="Brokk Toggerson" w:date="2017-06-06T10:25:00Z">
               <w:r>
                 <w:delText>   </w:delText>
               </w:r>
@@ -6824,10 +6838,10 @@
           <w:p>
             <w:pPr>
               <w:rPr>
-                <w:del w:id="306" w:author="Brokk Toggerson" w:date="2017-06-06T10:25:00Z"/>
-              </w:rPr>
-            </w:pPr>
-            <w:del w:id="307" w:author="Brokk Toggerson" w:date="2017-06-06T10:25:00Z">
+                <w:del w:id="311" w:author="Brokk Toggerson" w:date="2017-06-06T10:25:00Z"/>
+              </w:rPr>
+            </w:pPr>
+            <w:del w:id="312" w:author="Brokk Toggerson" w:date="2017-06-06T10:25:00Z">
               <w:r>
                 <w:delText>nominal</w:delText>
               </w:r>
@@ -6839,7 +6853,7 @@
         <w:trPr>
           <w:tblCellSpacing w:w="15" w:type="dxa"/>
           <w:jc w:val="center"/>
-          <w:del w:id="308" w:author="Brokk Toggerson" w:date="2017-06-06T10:25:00Z"/>
+          <w:del w:id="313" w:author="Brokk Toggerson" w:date="2017-06-06T10:25:00Z"/>
         </w:trPr>
         <w:tc>
           <w:tcPr>
@@ -6857,10 +6871,10 @@
           <w:p>
             <w:pPr>
               <w:rPr>
-                <w:del w:id="309" w:author="Brokk Toggerson" w:date="2017-06-06T10:25:00Z"/>
-              </w:rPr>
-            </w:pPr>
-            <w:del w:id="310" w:author="Brokk Toggerson" w:date="2017-06-06T10:25:00Z">
+                <w:del w:id="314" w:author="Brokk Toggerson" w:date="2017-06-06T10:25:00Z"/>
+              </w:rPr>
+            </w:pPr>
+            <w:del w:id="315" w:author="Brokk Toggerson" w:date="2017-06-06T10:25:00Z">
               <w:r>
                 <w:rPr>
                   <w:vertAlign w:val="superscript"/>
@@ -6889,10 +6903,10 @@
           <w:p>
             <w:pPr>
               <w:rPr>
-                <w:del w:id="311" w:author="Brokk Toggerson" w:date="2017-06-06T10:25:00Z"/>
-              </w:rPr>
-            </w:pPr>
-            <w:del w:id="312" w:author="Brokk Toggerson" w:date="2017-06-06T10:25:00Z">
+                <w:del w:id="316" w:author="Brokk Toggerson" w:date="2017-06-06T10:25:00Z"/>
+              </w:rPr>
+            </w:pPr>
+            <w:del w:id="317" w:author="Brokk Toggerson" w:date="2017-06-06T10:25:00Z">
               <w:r>
                 <w:delText>   </w:delText>
               </w:r>
@@ -6915,10 +6929,10 @@
           <w:p>
             <w:pPr>
               <w:rPr>
-                <w:del w:id="313" w:author="Brokk Toggerson" w:date="2017-06-06T10:25:00Z"/>
-              </w:rPr>
-            </w:pPr>
-            <w:del w:id="314" w:author="Brokk Toggerson" w:date="2017-06-06T10:25:00Z">
+                <w:del w:id="318" w:author="Brokk Toggerson" w:date="2017-06-06T10:25:00Z"/>
+              </w:rPr>
+            </w:pPr>
+            <w:del w:id="319" w:author="Brokk Toggerson" w:date="2017-06-06T10:25:00Z">
               <w:r>
                 <w:delText>78.9183376(20)</w:delText>
               </w:r>
@@ -6941,10 +6955,10 @@
           <w:p>
             <w:pPr>
               <w:rPr>
-                <w:del w:id="315" w:author="Brokk Toggerson" w:date="2017-06-06T10:25:00Z"/>
-              </w:rPr>
-            </w:pPr>
-            <w:del w:id="316" w:author="Brokk Toggerson" w:date="2017-06-06T10:25:00Z">
+                <w:del w:id="320" w:author="Brokk Toggerson" w:date="2017-06-06T10:25:00Z"/>
+              </w:rPr>
+            </w:pPr>
+            <w:del w:id="321" w:author="Brokk Toggerson" w:date="2017-06-06T10:25:00Z">
               <w:r>
                 <w:delText>   </w:delText>
               </w:r>
@@ -6967,10 +6981,10 @@
           <w:p>
             <w:pPr>
               <w:rPr>
-                <w:del w:id="317" w:author="Brokk Toggerson" w:date="2017-06-06T10:25:00Z"/>
-              </w:rPr>
-            </w:pPr>
-            <w:del w:id="318" w:author="Brokk Toggerson" w:date="2017-06-06T10:25:00Z">
+                <w:del w:id="322" w:author="Brokk Toggerson" w:date="2017-06-06T10:25:00Z"/>
+              </w:rPr>
+            </w:pPr>
+            <w:del w:id="323" w:author="Brokk Toggerson" w:date="2017-06-06T10:25:00Z">
               <w:r>
                 <w:delText>×</w:delText>
               </w:r>
@@ -6993,10 +7007,10 @@
           <w:p>
             <w:pPr>
               <w:rPr>
-                <w:del w:id="319" w:author="Brokk Toggerson" w:date="2017-06-06T10:25:00Z"/>
-              </w:rPr>
-            </w:pPr>
-            <w:del w:id="320" w:author="Brokk Toggerson" w:date="2017-06-06T10:25:00Z">
+                <w:del w:id="324" w:author="Brokk Toggerson" w:date="2017-06-06T10:25:00Z"/>
+              </w:rPr>
+            </w:pPr>
+            <w:del w:id="325" w:author="Brokk Toggerson" w:date="2017-06-06T10:25:00Z">
               <w:r>
                 <w:delText>   </w:delText>
               </w:r>
@@ -7019,10 +7033,10 @@
           <w:p>
             <w:pPr>
               <w:rPr>
-                <w:del w:id="321" w:author="Brokk Toggerson" w:date="2017-06-06T10:25:00Z"/>
-              </w:rPr>
-            </w:pPr>
-            <w:del w:id="322" w:author="Brokk Toggerson" w:date="2017-06-06T10:25:00Z">
+                <w:del w:id="326" w:author="Brokk Toggerson" w:date="2017-06-06T10:25:00Z"/>
+              </w:rPr>
+            </w:pPr>
+            <w:del w:id="327" w:author="Brokk Toggerson" w:date="2017-06-06T10:25:00Z">
               <w:r>
                 <w:delText>50.686-.026%</w:delText>
               </w:r>
@@ -7045,10 +7059,10 @@
           <w:p>
             <w:pPr>
               <w:rPr>
-                <w:del w:id="323" w:author="Brokk Toggerson" w:date="2017-06-06T10:25:00Z"/>
-              </w:rPr>
-            </w:pPr>
-            <w:del w:id="324" w:author="Brokk Toggerson" w:date="2017-06-06T10:25:00Z">
+                <w:del w:id="328" w:author="Brokk Toggerson" w:date="2017-06-06T10:25:00Z"/>
+              </w:rPr>
+            </w:pPr>
+            <w:del w:id="329" w:author="Brokk Toggerson" w:date="2017-06-06T10:25:00Z">
               <w:r>
                 <w:delText>   </w:delText>
               </w:r>
@@ -7071,10 +7085,10 @@
           <w:p>
             <w:pPr>
               <w:rPr>
-                <w:del w:id="325" w:author="Brokk Toggerson" w:date="2017-06-06T10:25:00Z"/>
-              </w:rPr>
-            </w:pPr>
-            <w:del w:id="326" w:author="Brokk Toggerson" w:date="2017-06-06T10:25:00Z">
+                <w:del w:id="330" w:author="Brokk Toggerson" w:date="2017-06-06T10:25:00Z"/>
+              </w:rPr>
+            </w:pPr>
+            <w:del w:id="331" w:author="Brokk Toggerson" w:date="2017-06-06T10:25:00Z">
               <w:r>
                 <w:delText>=</w:delText>
               </w:r>
@@ -7097,10 +7111,10 @@
           <w:p>
             <w:pPr>
               <w:rPr>
-                <w:del w:id="327" w:author="Brokk Toggerson" w:date="2017-06-06T10:25:00Z"/>
-              </w:rPr>
-            </w:pPr>
-            <w:del w:id="328" w:author="Brokk Toggerson" w:date="2017-06-06T10:25:00Z">
+                <w:del w:id="332" w:author="Brokk Toggerson" w:date="2017-06-06T10:25:00Z"/>
+              </w:rPr>
+            </w:pPr>
+            <w:del w:id="333" w:author="Brokk Toggerson" w:date="2017-06-06T10:25:00Z">
               <w:r>
                 <w:delText>   </w:delText>
               </w:r>
@@ -7123,10 +7137,10 @@
           <w:p>
             <w:pPr>
               <w:rPr>
-                <w:del w:id="329" w:author="Brokk Toggerson" w:date="2017-06-06T10:25:00Z"/>
-              </w:rPr>
-            </w:pPr>
-            <w:del w:id="330" w:author="Brokk Toggerson" w:date="2017-06-06T10:25:00Z">
+                <w:del w:id="334" w:author="Brokk Toggerson" w:date="2017-06-06T10:25:00Z"/>
+              </w:rPr>
+            </w:pPr>
+            <w:del w:id="335" w:author="Brokk Toggerson" w:date="2017-06-06T10:25:00Z">
               <w:r>
                 <w:delText>    </w:delText>
               </w:r>
@@ -7149,10 +7163,10 @@
           <w:p>
             <w:pPr>
               <w:rPr>
-                <w:del w:id="331" w:author="Brokk Toggerson" w:date="2017-06-06T10:25:00Z"/>
-              </w:rPr>
-            </w:pPr>
-            <w:del w:id="332" w:author="Brokk Toggerson" w:date="2017-06-06T10:25:00Z">
+                <w:del w:id="336" w:author="Brokk Toggerson" w:date="2017-06-06T10:25:00Z"/>
+              </w:rPr>
+            </w:pPr>
+            <w:del w:id="337" w:author="Brokk Toggerson" w:date="2017-06-06T10:25:00Z">
               <w:r>
                 <w:delText>   </w:delText>
               </w:r>
@@ -7175,10 +7189,10 @@
           <w:p>
             <w:pPr>
               <w:rPr>
-                <w:del w:id="333" w:author="Brokk Toggerson" w:date="2017-06-06T10:25:00Z"/>
-              </w:rPr>
-            </w:pPr>
-            <w:del w:id="334" w:author="Brokk Toggerson" w:date="2017-06-06T10:25:00Z">
+                <w:del w:id="338" w:author="Brokk Toggerson" w:date="2017-06-06T10:25:00Z"/>
+              </w:rPr>
+            </w:pPr>
+            <w:del w:id="339" w:author="Brokk Toggerson" w:date="2017-06-06T10:25:00Z">
               <w:r>
                 <w:delText>    </w:delText>
               </w:r>
@@ -7201,10 +7215,10 @@
           <w:p>
             <w:pPr>
               <w:rPr>
-                <w:del w:id="335" w:author="Brokk Toggerson" w:date="2017-06-06T10:25:00Z"/>
-              </w:rPr>
-            </w:pPr>
-            <w:del w:id="336" w:author="Brokk Toggerson" w:date="2017-06-06T10:25:00Z">
+                <w:del w:id="340" w:author="Brokk Toggerson" w:date="2017-06-06T10:25:00Z"/>
+              </w:rPr>
+            </w:pPr>
+            <w:del w:id="341" w:author="Brokk Toggerson" w:date="2017-06-06T10:25:00Z">
               <w:r>
                 <w:delText>   </w:delText>
               </w:r>
@@ -7227,10 +7241,10 @@
           <w:p>
             <w:pPr>
               <w:rPr>
-                <w:del w:id="337" w:author="Brokk Toggerson" w:date="2017-06-06T10:25:00Z"/>
-              </w:rPr>
-            </w:pPr>
-            <w:del w:id="338" w:author="Brokk Toggerson" w:date="2017-06-06T10:25:00Z">
+                <w:del w:id="342" w:author="Brokk Toggerson" w:date="2017-06-06T10:25:00Z"/>
+              </w:rPr>
+            </w:pPr>
+            <w:del w:id="343" w:author="Brokk Toggerson" w:date="2017-06-06T10:25:00Z">
               <w:r>
                 <w:delText>39.98003</w:delText>
               </w:r>
@@ -7253,10 +7267,10 @@
           <w:p>
             <w:pPr>
               <w:rPr>
-                <w:del w:id="339" w:author="Brokk Toggerson" w:date="2017-06-06T10:25:00Z"/>
-              </w:rPr>
-            </w:pPr>
-            <w:del w:id="340" w:author="Brokk Toggerson" w:date="2017-06-06T10:25:00Z">
+                <w:del w:id="344" w:author="Brokk Toggerson" w:date="2017-06-06T10:25:00Z"/>
+              </w:rPr>
+            </w:pPr>
+            <w:del w:id="345" w:author="Brokk Toggerson" w:date="2017-06-06T10:25:00Z">
               <w:r>
                 <w:delText>   </w:delText>
               </w:r>
@@ -7279,10 +7293,10 @@
           <w:p>
             <w:pPr>
               <w:rPr>
-                <w:del w:id="341" w:author="Brokk Toggerson" w:date="2017-06-06T10:25:00Z"/>
-              </w:rPr>
-            </w:pPr>
-            <w:del w:id="342" w:author="Brokk Toggerson" w:date="2017-06-06T10:25:00Z">
+                <w:del w:id="346" w:author="Brokk Toggerson" w:date="2017-06-06T10:25:00Z"/>
+              </w:rPr>
+            </w:pPr>
+            <w:del w:id="347" w:author="Brokk Toggerson" w:date="2017-06-06T10:25:00Z">
               <w:r>
                 <w:delText>less</w:delText>
               </w:r>
@@ -7294,7 +7308,7 @@
         <w:trPr>
           <w:tblCellSpacing w:w="15" w:type="dxa"/>
           <w:jc w:val="center"/>
-          <w:del w:id="343" w:author="Brokk Toggerson" w:date="2017-06-06T10:25:00Z"/>
+          <w:del w:id="348" w:author="Brokk Toggerson" w:date="2017-06-06T10:25:00Z"/>
         </w:trPr>
         <w:tc>
           <w:tcPr>
@@ -7312,10 +7326,10 @@
           <w:p>
             <w:pPr>
               <w:rPr>
-                <w:del w:id="344" w:author="Brokk Toggerson" w:date="2017-06-06T10:25:00Z"/>
-              </w:rPr>
-            </w:pPr>
-            <w:del w:id="345" w:author="Brokk Toggerson" w:date="2017-06-06T10:25:00Z">
+                <w:del w:id="349" w:author="Brokk Toggerson" w:date="2017-06-06T10:25:00Z"/>
+              </w:rPr>
+            </w:pPr>
+            <w:del w:id="350" w:author="Brokk Toggerson" w:date="2017-06-06T10:25:00Z">
               <w:r>
                 <w:rPr>
                   <w:vertAlign w:val="superscript"/>
@@ -7344,10 +7358,10 @@
           <w:p>
             <w:pPr>
               <w:rPr>
-                <w:del w:id="346" w:author="Brokk Toggerson" w:date="2017-06-06T10:25:00Z"/>
-              </w:rPr>
-            </w:pPr>
-            <w:del w:id="347" w:author="Brokk Toggerson" w:date="2017-06-06T10:25:00Z">
+                <w:del w:id="351" w:author="Brokk Toggerson" w:date="2017-06-06T10:25:00Z"/>
+              </w:rPr>
+            </w:pPr>
+            <w:del w:id="352" w:author="Brokk Toggerson" w:date="2017-06-06T10:25:00Z">
               <w:r>
                 <w:delText>   </w:delText>
               </w:r>
@@ -7370,10 +7384,10 @@
           <w:p>
             <w:pPr>
               <w:rPr>
-                <w:del w:id="348" w:author="Brokk Toggerson" w:date="2017-06-06T10:25:00Z"/>
-              </w:rPr>
-            </w:pPr>
-            <w:del w:id="349" w:author="Brokk Toggerson" w:date="2017-06-06T10:25:00Z">
+                <w:del w:id="353" w:author="Brokk Toggerson" w:date="2017-06-06T10:25:00Z"/>
+              </w:rPr>
+            </w:pPr>
+            <w:del w:id="354" w:author="Brokk Toggerson" w:date="2017-06-06T10:25:00Z">
               <w:r>
                 <w:delText>80.9162911(30)</w:delText>
               </w:r>
@@ -7396,10 +7410,10 @@
           <w:p>
             <w:pPr>
               <w:rPr>
-                <w:del w:id="350" w:author="Brokk Toggerson" w:date="2017-06-06T10:25:00Z"/>
-              </w:rPr>
-            </w:pPr>
-            <w:del w:id="351" w:author="Brokk Toggerson" w:date="2017-06-06T10:25:00Z">
+                <w:del w:id="355" w:author="Brokk Toggerson" w:date="2017-06-06T10:25:00Z"/>
+              </w:rPr>
+            </w:pPr>
+            <w:del w:id="356" w:author="Brokk Toggerson" w:date="2017-06-06T10:25:00Z">
               <w:r>
                 <w:delText>   </w:delText>
               </w:r>
@@ -7422,10 +7436,10 @@
           <w:p>
             <w:pPr>
               <w:rPr>
-                <w:del w:id="352" w:author="Brokk Toggerson" w:date="2017-06-06T10:25:00Z"/>
-              </w:rPr>
-            </w:pPr>
-            <w:del w:id="353" w:author="Brokk Toggerson" w:date="2017-06-06T10:25:00Z">
+                <w:del w:id="357" w:author="Brokk Toggerson" w:date="2017-06-06T10:25:00Z"/>
+              </w:rPr>
+            </w:pPr>
+            <w:del w:id="358" w:author="Brokk Toggerson" w:date="2017-06-06T10:25:00Z">
               <w:r>
                 <w:delText>×</w:delText>
               </w:r>
@@ -7448,10 +7462,10 @@
           <w:p>
             <w:pPr>
               <w:rPr>
-                <w:del w:id="354" w:author="Brokk Toggerson" w:date="2017-06-06T10:25:00Z"/>
-              </w:rPr>
-            </w:pPr>
-            <w:del w:id="355" w:author="Brokk Toggerson" w:date="2017-06-06T10:25:00Z">
+                <w:del w:id="359" w:author="Brokk Toggerson" w:date="2017-06-06T10:25:00Z"/>
+              </w:rPr>
+            </w:pPr>
+            <w:del w:id="360" w:author="Brokk Toggerson" w:date="2017-06-06T10:25:00Z">
               <w:r>
                 <w:delText>   </w:delText>
               </w:r>
@@ -7474,10 +7488,10 @@
           <w:p>
             <w:pPr>
               <w:rPr>
-                <w:del w:id="356" w:author="Brokk Toggerson" w:date="2017-06-06T10:25:00Z"/>
-              </w:rPr>
-            </w:pPr>
-            <w:del w:id="357" w:author="Brokk Toggerson" w:date="2017-06-06T10:25:00Z">
+                <w:del w:id="361" w:author="Brokk Toggerson" w:date="2017-06-06T10:25:00Z"/>
+              </w:rPr>
+            </w:pPr>
+            <w:del w:id="362" w:author="Brokk Toggerson" w:date="2017-06-06T10:25:00Z">
               <w:r>
                 <w:delText>49.314+.026%</w:delText>
               </w:r>
@@ -7500,10 +7514,10 @@
           <w:p>
             <w:pPr>
               <w:rPr>
-                <w:del w:id="358" w:author="Brokk Toggerson" w:date="2017-06-06T10:25:00Z"/>
-              </w:rPr>
-            </w:pPr>
-            <w:del w:id="359" w:author="Brokk Toggerson" w:date="2017-06-06T10:25:00Z">
+                <w:del w:id="363" w:author="Brokk Toggerson" w:date="2017-06-06T10:25:00Z"/>
+              </w:rPr>
+            </w:pPr>
+            <w:del w:id="364" w:author="Brokk Toggerson" w:date="2017-06-06T10:25:00Z">
               <w:r>
                 <w:delText>   </w:delText>
               </w:r>
@@ -7526,10 +7540,10 @@
           <w:p>
             <w:pPr>
               <w:rPr>
-                <w:del w:id="360" w:author="Brokk Toggerson" w:date="2017-06-06T10:25:00Z"/>
-              </w:rPr>
-            </w:pPr>
-            <w:del w:id="361" w:author="Brokk Toggerson" w:date="2017-06-06T10:25:00Z">
+                <w:del w:id="365" w:author="Brokk Toggerson" w:date="2017-06-06T10:25:00Z"/>
+              </w:rPr>
+            </w:pPr>
+            <w:del w:id="366" w:author="Brokk Toggerson" w:date="2017-06-06T10:25:00Z">
               <w:r>
                 <w:delText>=</w:delText>
               </w:r>
@@ -7552,10 +7566,10 @@
           <w:p>
             <w:pPr>
               <w:rPr>
-                <w:del w:id="362" w:author="Brokk Toggerson" w:date="2017-06-06T10:25:00Z"/>
-              </w:rPr>
-            </w:pPr>
-            <w:del w:id="363" w:author="Brokk Toggerson" w:date="2017-06-06T10:25:00Z">
+                <w:del w:id="367" w:author="Brokk Toggerson" w:date="2017-06-06T10:25:00Z"/>
+              </w:rPr>
+            </w:pPr>
+            <w:del w:id="368" w:author="Brokk Toggerson" w:date="2017-06-06T10:25:00Z">
               <w:r>
                 <w:delText>   </w:delText>
               </w:r>
@@ -7578,10 +7592,10 @@
           <w:p>
             <w:pPr>
               <w:rPr>
-                <w:del w:id="364" w:author="Brokk Toggerson" w:date="2017-06-06T10:25:00Z"/>
-              </w:rPr>
-            </w:pPr>
-            <w:del w:id="365" w:author="Brokk Toggerson" w:date="2017-06-06T10:25:00Z">
+                <w:del w:id="369" w:author="Brokk Toggerson" w:date="2017-06-06T10:25:00Z"/>
+              </w:rPr>
+            </w:pPr>
+            <w:del w:id="370" w:author="Brokk Toggerson" w:date="2017-06-06T10:25:00Z">
               <w:r>
                 <w:delText>    </w:delText>
               </w:r>
@@ -7604,10 +7618,10 @@
           <w:p>
             <w:pPr>
               <w:rPr>
-                <w:del w:id="366" w:author="Brokk Toggerson" w:date="2017-06-06T10:25:00Z"/>
-              </w:rPr>
-            </w:pPr>
-            <w:del w:id="367" w:author="Brokk Toggerson" w:date="2017-06-06T10:25:00Z">
+                <w:del w:id="371" w:author="Brokk Toggerson" w:date="2017-06-06T10:25:00Z"/>
+              </w:rPr>
+            </w:pPr>
+            <w:del w:id="372" w:author="Brokk Toggerson" w:date="2017-06-06T10:25:00Z">
               <w:r>
                 <w:delText>   </w:delText>
               </w:r>
@@ -7630,10 +7644,10 @@
           <w:p>
             <w:pPr>
               <w:rPr>
-                <w:del w:id="368" w:author="Brokk Toggerson" w:date="2017-06-06T10:25:00Z"/>
-              </w:rPr>
-            </w:pPr>
-            <w:del w:id="369" w:author="Brokk Toggerson" w:date="2017-06-06T10:25:00Z">
+                <w:del w:id="373" w:author="Brokk Toggerson" w:date="2017-06-06T10:25:00Z"/>
+              </w:rPr>
+            </w:pPr>
+            <w:del w:id="374" w:author="Brokk Toggerson" w:date="2017-06-06T10:25:00Z">
               <w:r>
                 <w:delText>    </w:delText>
               </w:r>
@@ -7656,10 +7670,10 @@
           <w:p>
             <w:pPr>
               <w:rPr>
-                <w:del w:id="370" w:author="Brokk Toggerson" w:date="2017-06-06T10:25:00Z"/>
-              </w:rPr>
-            </w:pPr>
-            <w:del w:id="371" w:author="Brokk Toggerson" w:date="2017-06-06T10:25:00Z">
+                <w:del w:id="375" w:author="Brokk Toggerson" w:date="2017-06-06T10:25:00Z"/>
+              </w:rPr>
+            </w:pPr>
+            <w:del w:id="376" w:author="Brokk Toggerson" w:date="2017-06-06T10:25:00Z">
               <w:r>
                 <w:delText>   </w:delText>
               </w:r>
@@ -7682,10 +7696,10 @@
           <w:p>
             <w:pPr>
               <w:rPr>
-                <w:del w:id="372" w:author="Brokk Toggerson" w:date="2017-06-06T10:25:00Z"/>
-              </w:rPr>
-            </w:pPr>
-            <w:del w:id="373" w:author="Brokk Toggerson" w:date="2017-06-06T10:25:00Z">
+                <w:del w:id="377" w:author="Brokk Toggerson" w:date="2017-06-06T10:25:00Z"/>
+              </w:rPr>
+            </w:pPr>
+            <w:del w:id="378" w:author="Brokk Toggerson" w:date="2017-06-06T10:25:00Z">
               <w:r>
                 <w:delText>39.92410</w:delText>
               </w:r>
@@ -7708,10 +7722,10 @@
           <w:p>
             <w:pPr>
               <w:rPr>
-                <w:del w:id="374" w:author="Brokk Toggerson" w:date="2017-06-06T10:25:00Z"/>
-              </w:rPr>
-            </w:pPr>
-            <w:del w:id="375" w:author="Brokk Toggerson" w:date="2017-06-06T10:25:00Z">
+                <w:del w:id="379" w:author="Brokk Toggerson" w:date="2017-06-06T10:25:00Z"/>
+              </w:rPr>
+            </w:pPr>
+            <w:del w:id="380" w:author="Brokk Toggerson" w:date="2017-06-06T10:25:00Z">
               <w:r>
                 <w:delText>   </w:delText>
               </w:r>
@@ -7734,10 +7748,10 @@
           <w:p>
             <w:pPr>
               <w:rPr>
-                <w:del w:id="376" w:author="Brokk Toggerson" w:date="2017-06-06T10:25:00Z"/>
-              </w:rPr>
-            </w:pPr>
-            <w:del w:id="377" w:author="Brokk Toggerson" w:date="2017-06-06T10:25:00Z">
+                <w:del w:id="381" w:author="Brokk Toggerson" w:date="2017-06-06T10:25:00Z"/>
+              </w:rPr>
+            </w:pPr>
+            <w:del w:id="382" w:author="Brokk Toggerson" w:date="2017-06-06T10:25:00Z">
               <w:r>
                 <w:delText>more</w:delText>
               </w:r>
@@ -7749,7 +7763,7 @@
         <w:trPr>
           <w:tblCellSpacing w:w="15" w:type="dxa"/>
           <w:jc w:val="center"/>
-          <w:del w:id="378" w:author="Brokk Toggerson" w:date="2017-06-06T10:25:00Z"/>
+          <w:del w:id="383" w:author="Brokk Toggerson" w:date="2017-06-06T10:25:00Z"/>
         </w:trPr>
         <w:tc>
           <w:tcPr>
@@ -7767,10 +7781,10 @@
           <w:p>
             <w:pPr>
               <w:rPr>
-                <w:del w:id="379" w:author="Brokk Toggerson" w:date="2017-06-06T10:25:00Z"/>
-              </w:rPr>
-            </w:pPr>
-            <w:del w:id="380" w:author="Brokk Toggerson" w:date="2017-06-06T10:25:00Z">
+                <w:del w:id="384" w:author="Brokk Toggerson" w:date="2017-06-06T10:25:00Z"/>
+              </w:rPr>
+            </w:pPr>
+            <w:del w:id="385" w:author="Brokk Toggerson" w:date="2017-06-06T10:25:00Z">
               <w:r>
                 <w:rPr>
                   <w:vertAlign w:val="superscript"/>
@@ -7799,10 +7813,10 @@
           <w:p>
             <w:pPr>
               <w:rPr>
-                <w:del w:id="381" w:author="Brokk Toggerson" w:date="2017-06-06T10:25:00Z"/>
-              </w:rPr>
-            </w:pPr>
-            <w:del w:id="382" w:author="Brokk Toggerson" w:date="2017-06-06T10:25:00Z">
+                <w:del w:id="386" w:author="Brokk Toggerson" w:date="2017-06-06T10:25:00Z"/>
+              </w:rPr>
+            </w:pPr>
+            <w:del w:id="387" w:author="Brokk Toggerson" w:date="2017-06-06T10:25:00Z">
               <w:r>
                 <w:delText>   </w:delText>
               </w:r>
@@ -7825,10 +7839,10 @@
           <w:p>
             <w:pPr>
               <w:rPr>
-                <w:del w:id="383" w:author="Brokk Toggerson" w:date="2017-06-06T10:25:00Z"/>
-              </w:rPr>
-            </w:pPr>
-            <w:del w:id="384" w:author="Brokk Toggerson" w:date="2017-06-06T10:25:00Z">
+                <w:del w:id="388" w:author="Brokk Toggerson" w:date="2017-06-06T10:25:00Z"/>
+              </w:rPr>
+            </w:pPr>
+            <w:del w:id="389" w:author="Brokk Toggerson" w:date="2017-06-06T10:25:00Z">
               <w:r>
                 <w:delText>80.9162911(30)</w:delText>
               </w:r>
@@ -7851,10 +7865,10 @@
           <w:p>
             <w:pPr>
               <w:rPr>
-                <w:del w:id="385" w:author="Brokk Toggerson" w:date="2017-06-06T10:25:00Z"/>
-              </w:rPr>
-            </w:pPr>
-            <w:del w:id="386" w:author="Brokk Toggerson" w:date="2017-06-06T10:25:00Z">
+                <w:del w:id="390" w:author="Brokk Toggerson" w:date="2017-06-06T10:25:00Z"/>
+              </w:rPr>
+            </w:pPr>
+            <w:del w:id="391" w:author="Brokk Toggerson" w:date="2017-06-06T10:25:00Z">
               <w:r>
                 <w:delText>   </w:delText>
               </w:r>
@@ -7877,10 +7891,10 @@
           <w:p>
             <w:pPr>
               <w:rPr>
-                <w:del w:id="387" w:author="Brokk Toggerson" w:date="2017-06-06T10:25:00Z"/>
-              </w:rPr>
-            </w:pPr>
-            <w:del w:id="388" w:author="Brokk Toggerson" w:date="2017-06-06T10:25:00Z">
+                <w:del w:id="392" w:author="Brokk Toggerson" w:date="2017-06-06T10:25:00Z"/>
+              </w:rPr>
+            </w:pPr>
+            <w:del w:id="393" w:author="Brokk Toggerson" w:date="2017-06-06T10:25:00Z">
               <w:r>
                 <w:delText>×</w:delText>
               </w:r>
@@ -7903,10 +7917,10 @@
           <w:p>
             <w:pPr>
               <w:rPr>
-                <w:del w:id="389" w:author="Brokk Toggerson" w:date="2017-06-06T10:25:00Z"/>
-              </w:rPr>
-            </w:pPr>
-            <w:del w:id="390" w:author="Brokk Toggerson" w:date="2017-06-06T10:25:00Z">
+                <w:del w:id="394" w:author="Brokk Toggerson" w:date="2017-06-06T10:25:00Z"/>
+              </w:rPr>
+            </w:pPr>
+            <w:del w:id="395" w:author="Brokk Toggerson" w:date="2017-06-06T10:25:00Z">
               <w:r>
                 <w:delText>   </w:delText>
               </w:r>
@@ -7929,10 +7943,10 @@
           <w:p>
             <w:pPr>
               <w:rPr>
-                <w:del w:id="391" w:author="Brokk Toggerson" w:date="2017-06-06T10:25:00Z"/>
-              </w:rPr>
-            </w:pPr>
-            <w:del w:id="392" w:author="Brokk Toggerson" w:date="2017-06-06T10:25:00Z">
+                <w:del w:id="396" w:author="Brokk Toggerson" w:date="2017-06-06T10:25:00Z"/>
+              </w:rPr>
+            </w:pPr>
+            <w:del w:id="397" w:author="Brokk Toggerson" w:date="2017-06-06T10:25:00Z">
               <w:r>
                 <w:delText>49.314%</w:delText>
               </w:r>
@@ -7955,10 +7969,10 @@
           <w:p>
             <w:pPr>
               <w:rPr>
-                <w:del w:id="393" w:author="Brokk Toggerson" w:date="2017-06-06T10:25:00Z"/>
-              </w:rPr>
-            </w:pPr>
-            <w:del w:id="394" w:author="Brokk Toggerson" w:date="2017-06-06T10:25:00Z">
+                <w:del w:id="398" w:author="Brokk Toggerson" w:date="2017-06-06T10:25:00Z"/>
+              </w:rPr>
+            </w:pPr>
+            <w:del w:id="399" w:author="Brokk Toggerson" w:date="2017-06-06T10:25:00Z">
               <w:r>
                 <w:delText>   </w:delText>
               </w:r>
@@ -7981,10 +7995,10 @@
           <w:p>
             <w:pPr>
               <w:rPr>
-                <w:del w:id="395" w:author="Brokk Toggerson" w:date="2017-06-06T10:25:00Z"/>
-              </w:rPr>
-            </w:pPr>
-            <w:del w:id="396" w:author="Brokk Toggerson" w:date="2017-06-06T10:25:00Z">
+                <w:del w:id="400" w:author="Brokk Toggerson" w:date="2017-06-06T10:25:00Z"/>
+              </w:rPr>
+            </w:pPr>
+            <w:del w:id="401" w:author="Brokk Toggerson" w:date="2017-06-06T10:25:00Z">
               <w:r>
                 <w:delText>=</w:delText>
               </w:r>
@@ -8007,10 +8021,10 @@
           <w:p>
             <w:pPr>
               <w:rPr>
-                <w:del w:id="397" w:author="Brokk Toggerson" w:date="2017-06-06T10:25:00Z"/>
-              </w:rPr>
-            </w:pPr>
-            <w:del w:id="398" w:author="Brokk Toggerson" w:date="2017-06-06T10:25:00Z">
+                <w:del w:id="402" w:author="Brokk Toggerson" w:date="2017-06-06T10:25:00Z"/>
+              </w:rPr>
+            </w:pPr>
+            <w:del w:id="403" w:author="Brokk Toggerson" w:date="2017-06-06T10:25:00Z">
               <w:r>
                 <w:delText>   </w:delText>
               </w:r>
@@ -8033,10 +8047,10 @@
           <w:p>
             <w:pPr>
               <w:rPr>
-                <w:del w:id="399" w:author="Brokk Toggerson" w:date="2017-06-06T10:25:00Z"/>
-              </w:rPr>
-            </w:pPr>
-            <w:del w:id="400" w:author="Brokk Toggerson" w:date="2017-06-06T10:25:00Z">
+                <w:del w:id="404" w:author="Brokk Toggerson" w:date="2017-06-06T10:25:00Z"/>
+              </w:rPr>
+            </w:pPr>
+            <w:del w:id="405" w:author="Brokk Toggerson" w:date="2017-06-06T10:25:00Z">
               <w:r>
                 <w:delText>    </w:delText>
               </w:r>
@@ -8059,10 +8073,10 @@
           <w:p>
             <w:pPr>
               <w:rPr>
-                <w:del w:id="401" w:author="Brokk Toggerson" w:date="2017-06-06T10:25:00Z"/>
-              </w:rPr>
-            </w:pPr>
-            <w:del w:id="402" w:author="Brokk Toggerson" w:date="2017-06-06T10:25:00Z">
+                <w:del w:id="406" w:author="Brokk Toggerson" w:date="2017-06-06T10:25:00Z"/>
+              </w:rPr>
+            </w:pPr>
+            <w:del w:id="407" w:author="Brokk Toggerson" w:date="2017-06-06T10:25:00Z">
               <w:r>
                 <w:delText>   </w:delText>
               </w:r>
@@ -8085,10 +8099,10 @@
           <w:p>
             <w:pPr>
               <w:rPr>
-                <w:del w:id="403" w:author="Brokk Toggerson" w:date="2017-06-06T10:25:00Z"/>
-              </w:rPr>
-            </w:pPr>
-            <w:del w:id="404" w:author="Brokk Toggerson" w:date="2017-06-06T10:25:00Z">
+                <w:del w:id="408" w:author="Brokk Toggerson" w:date="2017-06-06T10:25:00Z"/>
+              </w:rPr>
+            </w:pPr>
+            <w:del w:id="409" w:author="Brokk Toggerson" w:date="2017-06-06T10:25:00Z">
               <w:r>
                 <w:delText>39.90306</w:delText>
               </w:r>
@@ -8111,10 +8125,10 @@
           <w:p>
             <w:pPr>
               <w:rPr>
-                <w:del w:id="405" w:author="Brokk Toggerson" w:date="2017-06-06T10:25:00Z"/>
-              </w:rPr>
-            </w:pPr>
-            <w:del w:id="406" w:author="Brokk Toggerson" w:date="2017-06-06T10:25:00Z">
+                <w:del w:id="410" w:author="Brokk Toggerson" w:date="2017-06-06T10:25:00Z"/>
+              </w:rPr>
+            </w:pPr>
+            <w:del w:id="411" w:author="Brokk Toggerson" w:date="2017-06-06T10:25:00Z">
               <w:r>
                 <w:delText>   </w:delText>
               </w:r>
@@ -8137,10 +8151,10 @@
           <w:p>
             <w:pPr>
               <w:rPr>
-                <w:del w:id="407" w:author="Brokk Toggerson" w:date="2017-06-06T10:25:00Z"/>
-              </w:rPr>
-            </w:pPr>
-            <w:del w:id="408" w:author="Brokk Toggerson" w:date="2017-06-06T10:25:00Z">
+                <w:del w:id="412" w:author="Brokk Toggerson" w:date="2017-06-06T10:25:00Z"/>
+              </w:rPr>
+            </w:pPr>
+            <w:del w:id="413" w:author="Brokk Toggerson" w:date="2017-06-06T10:25:00Z">
               <w:r>
                 <w:delText>    </w:delText>
               </w:r>
@@ -8163,10 +8177,10 @@
           <w:p>
             <w:pPr>
               <w:rPr>
-                <w:del w:id="409" w:author="Brokk Toggerson" w:date="2017-06-06T10:25:00Z"/>
-              </w:rPr>
-            </w:pPr>
-            <w:del w:id="410" w:author="Brokk Toggerson" w:date="2017-06-06T10:25:00Z">
+                <w:del w:id="414" w:author="Brokk Toggerson" w:date="2017-06-06T10:25:00Z"/>
+              </w:rPr>
+            </w:pPr>
+            <w:del w:id="415" w:author="Brokk Toggerson" w:date="2017-06-06T10:25:00Z">
               <w:r>
                 <w:delText>   </w:delText>
               </w:r>
@@ -8189,10 +8203,10 @@
           <w:p>
             <w:pPr>
               <w:rPr>
-                <w:del w:id="411" w:author="Brokk Toggerson" w:date="2017-06-06T10:25:00Z"/>
-              </w:rPr>
-            </w:pPr>
-            <w:del w:id="412" w:author="Brokk Toggerson" w:date="2017-06-06T10:25:00Z">
+                <w:del w:id="416" w:author="Brokk Toggerson" w:date="2017-06-06T10:25:00Z"/>
+              </w:rPr>
+            </w:pPr>
+            <w:del w:id="417" w:author="Brokk Toggerson" w:date="2017-06-06T10:25:00Z">
               <w:r>
                 <w:delText>nominal</w:delText>
               </w:r>
@@ -8204,7 +8218,7 @@
         <w:trPr>
           <w:tblCellSpacing w:w="15" w:type="dxa"/>
           <w:jc w:val="center"/>
-          <w:del w:id="413" w:author="Brokk Toggerson" w:date="2017-06-06T10:25:00Z"/>
+          <w:del w:id="418" w:author="Brokk Toggerson" w:date="2017-06-06T10:25:00Z"/>
         </w:trPr>
         <w:tc>
           <w:tcPr>
@@ -8222,10 +8236,10 @@
           <w:p>
             <w:pPr>
               <w:rPr>
-                <w:del w:id="414" w:author="Brokk Toggerson" w:date="2017-06-06T10:25:00Z"/>
-              </w:rPr>
-            </w:pPr>
-            <w:del w:id="415" w:author="Brokk Toggerson" w:date="2017-06-06T10:25:00Z">
+                <w:del w:id="419" w:author="Brokk Toggerson" w:date="2017-06-06T10:25:00Z"/>
+              </w:rPr>
+            </w:pPr>
+            <w:del w:id="420" w:author="Brokk Toggerson" w:date="2017-06-06T10:25:00Z">
               <w:r>
                 <w:rPr>
                   <w:vertAlign w:val="superscript"/>
@@ -8254,10 +8268,10 @@
           <w:p>
             <w:pPr>
               <w:rPr>
-                <w:del w:id="416" w:author="Brokk Toggerson" w:date="2017-06-06T10:25:00Z"/>
-              </w:rPr>
-            </w:pPr>
-            <w:del w:id="417" w:author="Brokk Toggerson" w:date="2017-06-06T10:25:00Z">
+                <w:del w:id="421" w:author="Brokk Toggerson" w:date="2017-06-06T10:25:00Z"/>
+              </w:rPr>
+            </w:pPr>
+            <w:del w:id="422" w:author="Brokk Toggerson" w:date="2017-06-06T10:25:00Z">
               <w:r>
                 <w:delText>   </w:delText>
               </w:r>
@@ -8280,10 +8294,10 @@
           <w:p>
             <w:pPr>
               <w:rPr>
-                <w:del w:id="418" w:author="Brokk Toggerson" w:date="2017-06-06T10:25:00Z"/>
-              </w:rPr>
-            </w:pPr>
-            <w:del w:id="419" w:author="Brokk Toggerson" w:date="2017-06-06T10:25:00Z">
+                <w:del w:id="423" w:author="Brokk Toggerson" w:date="2017-06-06T10:25:00Z"/>
+              </w:rPr>
+            </w:pPr>
+            <w:del w:id="424" w:author="Brokk Toggerson" w:date="2017-06-06T10:25:00Z">
               <w:r>
                 <w:delText>80.9162911(30)</w:delText>
               </w:r>
@@ -8306,10 +8320,10 @@
           <w:p>
             <w:pPr>
               <w:rPr>
-                <w:del w:id="420" w:author="Brokk Toggerson" w:date="2017-06-06T10:25:00Z"/>
-              </w:rPr>
-            </w:pPr>
-            <w:del w:id="421" w:author="Brokk Toggerson" w:date="2017-06-06T10:25:00Z">
+                <w:del w:id="425" w:author="Brokk Toggerson" w:date="2017-06-06T10:25:00Z"/>
+              </w:rPr>
+            </w:pPr>
+            <w:del w:id="426" w:author="Brokk Toggerson" w:date="2017-06-06T10:25:00Z">
               <w:r>
                 <w:delText>   </w:delText>
               </w:r>
@@ -8332,10 +8346,10 @@
           <w:p>
             <w:pPr>
               <w:rPr>
-                <w:del w:id="422" w:author="Brokk Toggerson" w:date="2017-06-06T10:25:00Z"/>
-              </w:rPr>
-            </w:pPr>
-            <w:del w:id="423" w:author="Brokk Toggerson" w:date="2017-06-06T10:25:00Z">
+                <w:del w:id="427" w:author="Brokk Toggerson" w:date="2017-06-06T10:25:00Z"/>
+              </w:rPr>
+            </w:pPr>
+            <w:del w:id="428" w:author="Brokk Toggerson" w:date="2017-06-06T10:25:00Z">
               <w:r>
                 <w:delText>×</w:delText>
               </w:r>
@@ -8358,10 +8372,10 @@
           <w:p>
             <w:pPr>
               <w:rPr>
-                <w:del w:id="424" w:author="Brokk Toggerson" w:date="2017-06-06T10:25:00Z"/>
-              </w:rPr>
-            </w:pPr>
-            <w:del w:id="425" w:author="Brokk Toggerson" w:date="2017-06-06T10:25:00Z">
+                <w:del w:id="429" w:author="Brokk Toggerson" w:date="2017-06-06T10:25:00Z"/>
+              </w:rPr>
+            </w:pPr>
+            <w:del w:id="430" w:author="Brokk Toggerson" w:date="2017-06-06T10:25:00Z">
               <w:r>
                 <w:delText>   </w:delText>
               </w:r>
@@ -8384,10 +8398,10 @@
           <w:p>
             <w:pPr>
               <w:rPr>
-                <w:del w:id="426" w:author="Brokk Toggerson" w:date="2017-06-06T10:25:00Z"/>
-              </w:rPr>
-            </w:pPr>
-            <w:del w:id="427" w:author="Brokk Toggerson" w:date="2017-06-06T10:25:00Z">
+                <w:del w:id="431" w:author="Brokk Toggerson" w:date="2017-06-06T10:25:00Z"/>
+              </w:rPr>
+            </w:pPr>
+            <w:del w:id="432" w:author="Brokk Toggerson" w:date="2017-06-06T10:25:00Z">
               <w:r>
                 <w:delText>49.314-.026%</w:delText>
               </w:r>
@@ -8410,10 +8424,10 @@
           <w:p>
             <w:pPr>
               <w:rPr>
-                <w:del w:id="428" w:author="Brokk Toggerson" w:date="2017-06-06T10:25:00Z"/>
-              </w:rPr>
-            </w:pPr>
-            <w:del w:id="429" w:author="Brokk Toggerson" w:date="2017-06-06T10:25:00Z">
+                <w:del w:id="433" w:author="Brokk Toggerson" w:date="2017-06-06T10:25:00Z"/>
+              </w:rPr>
+            </w:pPr>
+            <w:del w:id="434" w:author="Brokk Toggerson" w:date="2017-06-06T10:25:00Z">
               <w:r>
                 <w:delText>   </w:delText>
               </w:r>
@@ -8436,10 +8450,10 @@
           <w:p>
             <w:pPr>
               <w:rPr>
-                <w:del w:id="430" w:author="Brokk Toggerson" w:date="2017-06-06T10:25:00Z"/>
-              </w:rPr>
-            </w:pPr>
-            <w:del w:id="431" w:author="Brokk Toggerson" w:date="2017-06-06T10:25:00Z">
+                <w:del w:id="435" w:author="Brokk Toggerson" w:date="2017-06-06T10:25:00Z"/>
+              </w:rPr>
+            </w:pPr>
+            <w:del w:id="436" w:author="Brokk Toggerson" w:date="2017-06-06T10:25:00Z">
               <w:r>
                 <w:delText>=</w:delText>
               </w:r>
@@ -8462,10 +8476,10 @@
           <w:p>
             <w:pPr>
               <w:rPr>
-                <w:del w:id="432" w:author="Brokk Toggerson" w:date="2017-06-06T10:25:00Z"/>
-              </w:rPr>
-            </w:pPr>
-            <w:del w:id="433" w:author="Brokk Toggerson" w:date="2017-06-06T10:25:00Z">
+                <w:del w:id="437" w:author="Brokk Toggerson" w:date="2017-06-06T10:25:00Z"/>
+              </w:rPr>
+            </w:pPr>
+            <w:del w:id="438" w:author="Brokk Toggerson" w:date="2017-06-06T10:25:00Z">
               <w:r>
                 <w:delText>   </w:delText>
               </w:r>
@@ -8488,10 +8502,10 @@
           <w:p>
             <w:pPr>
               <w:rPr>
-                <w:del w:id="434" w:author="Brokk Toggerson" w:date="2017-06-06T10:25:00Z"/>
-              </w:rPr>
-            </w:pPr>
-            <w:del w:id="435" w:author="Brokk Toggerson" w:date="2017-06-06T10:25:00Z">
+                <w:del w:id="439" w:author="Brokk Toggerson" w:date="2017-06-06T10:25:00Z"/>
+              </w:rPr>
+            </w:pPr>
+            <w:del w:id="440" w:author="Brokk Toggerson" w:date="2017-06-06T10:25:00Z">
               <w:r>
                 <w:delText>39.88202</w:delText>
               </w:r>
@@ -8514,10 +8528,10 @@
           <w:p>
             <w:pPr>
               <w:rPr>
-                <w:del w:id="436" w:author="Brokk Toggerson" w:date="2017-06-06T10:25:00Z"/>
-              </w:rPr>
-            </w:pPr>
-            <w:del w:id="437" w:author="Brokk Toggerson" w:date="2017-06-06T10:25:00Z">
+                <w:del w:id="441" w:author="Brokk Toggerson" w:date="2017-06-06T10:25:00Z"/>
+              </w:rPr>
+            </w:pPr>
+            <w:del w:id="442" w:author="Brokk Toggerson" w:date="2017-06-06T10:25:00Z">
               <w:r>
                 <w:delText>   </w:delText>
               </w:r>
@@ -8540,10 +8554,10 @@
           <w:p>
             <w:pPr>
               <w:rPr>
-                <w:del w:id="438" w:author="Brokk Toggerson" w:date="2017-06-06T10:25:00Z"/>
-              </w:rPr>
-            </w:pPr>
-            <w:del w:id="439" w:author="Brokk Toggerson" w:date="2017-06-06T10:25:00Z">
+                <w:del w:id="443" w:author="Brokk Toggerson" w:date="2017-06-06T10:25:00Z"/>
+              </w:rPr>
+            </w:pPr>
+            <w:del w:id="444" w:author="Brokk Toggerson" w:date="2017-06-06T10:25:00Z">
               <w:r>
                 <w:delText>    </w:delText>
               </w:r>
@@ -8566,10 +8580,10 @@
           <w:p>
             <w:pPr>
               <w:rPr>
-                <w:del w:id="440" w:author="Brokk Toggerson" w:date="2017-06-06T10:25:00Z"/>
-              </w:rPr>
-            </w:pPr>
-            <w:del w:id="441" w:author="Brokk Toggerson" w:date="2017-06-06T10:25:00Z">
+                <w:del w:id="445" w:author="Brokk Toggerson" w:date="2017-06-06T10:25:00Z"/>
+              </w:rPr>
+            </w:pPr>
+            <w:del w:id="446" w:author="Brokk Toggerson" w:date="2017-06-06T10:25:00Z">
               <w:r>
                 <w:delText>   </w:delText>
               </w:r>
@@ -8592,10 +8606,10 @@
           <w:p>
             <w:pPr>
               <w:rPr>
-                <w:del w:id="442" w:author="Brokk Toggerson" w:date="2017-06-06T10:25:00Z"/>
-              </w:rPr>
-            </w:pPr>
-            <w:del w:id="443" w:author="Brokk Toggerson" w:date="2017-06-06T10:25:00Z">
+                <w:del w:id="447" w:author="Brokk Toggerson" w:date="2017-06-06T10:25:00Z"/>
+              </w:rPr>
+            </w:pPr>
+            <w:del w:id="448" w:author="Brokk Toggerson" w:date="2017-06-06T10:25:00Z">
               <w:r>
                 <w:delText>    </w:delText>
               </w:r>
@@ -8618,10 +8632,10 @@
           <w:p>
             <w:pPr>
               <w:rPr>
-                <w:del w:id="444" w:author="Brokk Toggerson" w:date="2017-06-06T10:25:00Z"/>
-              </w:rPr>
-            </w:pPr>
-            <w:del w:id="445" w:author="Brokk Toggerson" w:date="2017-06-06T10:25:00Z">
+                <w:del w:id="449" w:author="Brokk Toggerson" w:date="2017-06-06T10:25:00Z"/>
+              </w:rPr>
+            </w:pPr>
+            <w:del w:id="450" w:author="Brokk Toggerson" w:date="2017-06-06T10:25:00Z">
               <w:r>
                 <w:delText>   </w:delText>
               </w:r>
@@ -8644,10 +8658,10 @@
           <w:p>
             <w:pPr>
               <w:rPr>
-                <w:del w:id="446" w:author="Brokk Toggerson" w:date="2017-06-06T10:25:00Z"/>
-              </w:rPr>
-            </w:pPr>
-            <w:del w:id="447" w:author="Brokk Toggerson" w:date="2017-06-06T10:25:00Z">
+                <w:del w:id="451" w:author="Brokk Toggerson" w:date="2017-06-06T10:25:00Z"/>
+              </w:rPr>
+            </w:pPr>
+            <w:del w:id="452" w:author="Brokk Toggerson" w:date="2017-06-06T10:25:00Z">
               <w:r>
                 <w:delText>less</w:delText>
               </w:r>
@@ -8659,7 +8673,7 @@
         <w:trPr>
           <w:tblCellSpacing w:w="15" w:type="dxa"/>
           <w:jc w:val="center"/>
-          <w:del w:id="448" w:author="Brokk Toggerson" w:date="2017-06-06T10:25:00Z"/>
+          <w:del w:id="453" w:author="Brokk Toggerson" w:date="2017-06-06T10:25:00Z"/>
         </w:trPr>
         <w:tc>
           <w:tcPr>
@@ -8677,10 +8691,10 @@
           <w:p>
             <w:pPr>
               <w:rPr>
-                <w:del w:id="449" w:author="Brokk Toggerson" w:date="2017-06-06T10:25:00Z"/>
-              </w:rPr>
-            </w:pPr>
-            <w:del w:id="450" w:author="Brokk Toggerson" w:date="2017-06-06T10:25:00Z">
+                <w:del w:id="454" w:author="Brokk Toggerson" w:date="2017-06-06T10:25:00Z"/>
+              </w:rPr>
+            </w:pPr>
+            <w:del w:id="455" w:author="Brokk Toggerson" w:date="2017-06-06T10:25:00Z">
               <w:r>
                 <w:delText> </w:delText>
               </w:r>
@@ -8703,10 +8717,10 @@
           <w:p>
             <w:pPr>
               <w:rPr>
-                <w:del w:id="451" w:author="Brokk Toggerson" w:date="2017-06-06T10:25:00Z"/>
-              </w:rPr>
-            </w:pPr>
-            <w:del w:id="452" w:author="Brokk Toggerson" w:date="2017-06-06T10:25:00Z">
+                <w:del w:id="456" w:author="Brokk Toggerson" w:date="2017-06-06T10:25:00Z"/>
+              </w:rPr>
+            </w:pPr>
+            <w:del w:id="457" w:author="Brokk Toggerson" w:date="2017-06-06T10:25:00Z">
               <w:r>
                 <w:delText>   </w:delText>
               </w:r>
@@ -8729,10 +8743,10 @@
           <w:p>
             <w:pPr>
               <w:rPr>
-                <w:del w:id="453" w:author="Brokk Toggerson" w:date="2017-06-06T10:25:00Z"/>
-              </w:rPr>
-            </w:pPr>
-            <w:del w:id="454" w:author="Brokk Toggerson" w:date="2017-06-06T10:25:00Z">
+                <w:del w:id="458" w:author="Brokk Toggerson" w:date="2017-06-06T10:25:00Z"/>
+              </w:rPr>
+            </w:pPr>
+            <w:del w:id="459" w:author="Brokk Toggerson" w:date="2017-06-06T10:25:00Z">
               <w:r>
                 <w:delText> </w:delText>
               </w:r>
@@ -8755,10 +8769,10 @@
           <w:p>
             <w:pPr>
               <w:rPr>
-                <w:del w:id="455" w:author="Brokk Toggerson" w:date="2017-06-06T10:25:00Z"/>
-              </w:rPr>
-            </w:pPr>
-            <w:del w:id="456" w:author="Brokk Toggerson" w:date="2017-06-06T10:25:00Z">
+                <w:del w:id="460" w:author="Brokk Toggerson" w:date="2017-06-06T10:25:00Z"/>
+              </w:rPr>
+            </w:pPr>
+            <w:del w:id="461" w:author="Brokk Toggerson" w:date="2017-06-06T10:25:00Z">
               <w:r>
                 <w:delText>   </w:delText>
               </w:r>
@@ -8781,10 +8795,10 @@
           <w:p>
             <w:pPr>
               <w:rPr>
-                <w:del w:id="457" w:author="Brokk Toggerson" w:date="2017-06-06T10:25:00Z"/>
-              </w:rPr>
-            </w:pPr>
-            <w:del w:id="458" w:author="Brokk Toggerson" w:date="2017-06-06T10:25:00Z">
+                <w:del w:id="462" w:author="Brokk Toggerson" w:date="2017-06-06T10:25:00Z"/>
+              </w:rPr>
+            </w:pPr>
+            <w:del w:id="463" w:author="Brokk Toggerson" w:date="2017-06-06T10:25:00Z">
               <w:r>
                 <w:delText> </w:delText>
               </w:r>
@@ -8807,10 +8821,10 @@
           <w:p>
             <w:pPr>
               <w:rPr>
-                <w:del w:id="459" w:author="Brokk Toggerson" w:date="2017-06-06T10:25:00Z"/>
-              </w:rPr>
-            </w:pPr>
-            <w:del w:id="460" w:author="Brokk Toggerson" w:date="2017-06-06T10:25:00Z">
+                <w:del w:id="464" w:author="Brokk Toggerson" w:date="2017-06-06T10:25:00Z"/>
+              </w:rPr>
+            </w:pPr>
+            <w:del w:id="465" w:author="Brokk Toggerson" w:date="2017-06-06T10:25:00Z">
               <w:r>
                 <w:delText>   </w:delText>
               </w:r>
@@ -8833,10 +8847,10 @@
           <w:p>
             <w:pPr>
               <w:rPr>
-                <w:del w:id="461" w:author="Brokk Toggerson" w:date="2017-06-06T10:25:00Z"/>
-              </w:rPr>
-            </w:pPr>
-            <w:del w:id="462" w:author="Brokk Toggerson" w:date="2017-06-06T10:25:00Z">
+                <w:del w:id="466" w:author="Brokk Toggerson" w:date="2017-06-06T10:25:00Z"/>
+              </w:rPr>
+            </w:pPr>
+            <w:del w:id="467" w:author="Brokk Toggerson" w:date="2017-06-06T10:25:00Z">
               <w:r>
                 <w:delText> </w:delText>
               </w:r>
@@ -8859,10 +8873,10 @@
           <w:p>
             <w:pPr>
               <w:rPr>
-                <w:del w:id="463" w:author="Brokk Toggerson" w:date="2017-06-06T10:25:00Z"/>
-              </w:rPr>
-            </w:pPr>
-            <w:del w:id="464" w:author="Brokk Toggerson" w:date="2017-06-06T10:25:00Z">
+                <w:del w:id="468" w:author="Brokk Toggerson" w:date="2017-06-06T10:25:00Z"/>
+              </w:rPr>
+            </w:pPr>
+            <w:del w:id="469" w:author="Brokk Toggerson" w:date="2017-06-06T10:25:00Z">
               <w:r>
                 <w:delText>   </w:delText>
               </w:r>
@@ -8885,10 +8899,10 @@
           <w:p>
             <w:pPr>
               <w:rPr>
-                <w:del w:id="465" w:author="Brokk Toggerson" w:date="2017-06-06T10:25:00Z"/>
-              </w:rPr>
-            </w:pPr>
-            <w:del w:id="466" w:author="Brokk Toggerson" w:date="2017-06-06T10:25:00Z">
+                <w:del w:id="470" w:author="Brokk Toggerson" w:date="2017-06-06T10:25:00Z"/>
+              </w:rPr>
+            </w:pPr>
+            <w:del w:id="471" w:author="Brokk Toggerson" w:date="2017-06-06T10:25:00Z">
               <w:r>
                 <w:delText> </w:delText>
               </w:r>
@@ -8911,10 +8925,10 @@
           <w:p>
             <w:pPr>
               <w:rPr>
-                <w:del w:id="467" w:author="Brokk Toggerson" w:date="2017-06-06T10:25:00Z"/>
-              </w:rPr>
-            </w:pPr>
-            <w:del w:id="468" w:author="Brokk Toggerson" w:date="2017-06-06T10:25:00Z">
+                <w:del w:id="472" w:author="Brokk Toggerson" w:date="2017-06-06T10:25:00Z"/>
+              </w:rPr>
+            </w:pPr>
+            <w:del w:id="473" w:author="Brokk Toggerson" w:date="2017-06-06T10:25:00Z">
               <w:r>
                 <w:delText>   </w:delText>
               </w:r>
@@ -8937,10 +8951,10 @@
           <w:p>
             <w:pPr>
               <w:rPr>
-                <w:del w:id="469" w:author="Brokk Toggerson" w:date="2017-06-06T10:25:00Z"/>
-              </w:rPr>
-            </w:pPr>
-            <w:del w:id="470" w:author="Brokk Toggerson" w:date="2017-06-06T10:25:00Z">
+                <w:del w:id="474" w:author="Brokk Toggerson" w:date="2017-06-06T10:25:00Z"/>
+              </w:rPr>
+            </w:pPr>
+            <w:del w:id="475" w:author="Brokk Toggerson" w:date="2017-06-06T10:25:00Z">
               <w:r>
                 <w:delText>———</w:delText>
               </w:r>
@@ -8963,10 +8977,10 @@
           <w:p>
             <w:pPr>
               <w:rPr>
-                <w:del w:id="471" w:author="Brokk Toggerson" w:date="2017-06-06T10:25:00Z"/>
-              </w:rPr>
-            </w:pPr>
-            <w:del w:id="472" w:author="Brokk Toggerson" w:date="2017-06-06T10:25:00Z">
+                <w:del w:id="476" w:author="Brokk Toggerson" w:date="2017-06-06T10:25:00Z"/>
+              </w:rPr>
+            </w:pPr>
+            <w:del w:id="477" w:author="Brokk Toggerson" w:date="2017-06-06T10:25:00Z">
               <w:r>
                 <w:delText>   </w:delText>
               </w:r>
@@ -8989,10 +9003,10 @@
           <w:p>
             <w:pPr>
               <w:rPr>
-                <w:del w:id="473" w:author="Brokk Toggerson" w:date="2017-06-06T10:25:00Z"/>
-              </w:rPr>
-            </w:pPr>
-            <w:del w:id="474" w:author="Brokk Toggerson" w:date="2017-06-06T10:25:00Z">
+                <w:del w:id="478" w:author="Brokk Toggerson" w:date="2017-06-06T10:25:00Z"/>
+              </w:rPr>
+            </w:pPr>
+            <w:del w:id="479" w:author="Brokk Toggerson" w:date="2017-06-06T10:25:00Z">
               <w:r>
                 <w:delText>———</w:delText>
               </w:r>
@@ -9015,10 +9029,10 @@
           <w:p>
             <w:pPr>
               <w:rPr>
-                <w:del w:id="475" w:author="Brokk Toggerson" w:date="2017-06-06T10:25:00Z"/>
-              </w:rPr>
-            </w:pPr>
-            <w:del w:id="476" w:author="Brokk Toggerson" w:date="2017-06-06T10:25:00Z">
+                <w:del w:id="480" w:author="Brokk Toggerson" w:date="2017-06-06T10:25:00Z"/>
+              </w:rPr>
+            </w:pPr>
+            <w:del w:id="481" w:author="Brokk Toggerson" w:date="2017-06-06T10:25:00Z">
               <w:r>
                 <w:delText>   </w:delText>
               </w:r>
@@ -9041,10 +9055,10 @@
           <w:p>
             <w:pPr>
               <w:rPr>
-                <w:del w:id="477" w:author="Brokk Toggerson" w:date="2017-06-06T10:25:00Z"/>
-              </w:rPr>
-            </w:pPr>
-            <w:del w:id="478" w:author="Brokk Toggerson" w:date="2017-06-06T10:25:00Z">
+                <w:del w:id="482" w:author="Brokk Toggerson" w:date="2017-06-06T10:25:00Z"/>
+              </w:rPr>
+            </w:pPr>
+            <w:del w:id="483" w:author="Brokk Toggerson" w:date="2017-06-06T10:25:00Z">
               <w:r>
                 <w:delText>———</w:delText>
               </w:r>
@@ -9067,10 +9081,10 @@
           <w:p>
             <w:pPr>
               <w:rPr>
-                <w:del w:id="479" w:author="Brokk Toggerson" w:date="2017-06-06T10:25:00Z"/>
-              </w:rPr>
-            </w:pPr>
-            <w:del w:id="480" w:author="Brokk Toggerson" w:date="2017-06-06T10:25:00Z">
+                <w:del w:id="484" w:author="Brokk Toggerson" w:date="2017-06-06T10:25:00Z"/>
+              </w:rPr>
+            </w:pPr>
+            <w:del w:id="485" w:author="Brokk Toggerson" w:date="2017-06-06T10:25:00Z">
               <w:r>
                 <w:delText>   </w:delText>
               </w:r>
@@ -9086,7 +9100,7 @@
           <w:p>
             <w:pPr>
               <w:rPr>
-                <w:del w:id="481" w:author="Brokk Toggerson" w:date="2017-06-06T10:25:00Z"/>
+                <w:del w:id="486" w:author="Brokk Toggerson" w:date="2017-06-06T10:25:00Z"/>
               </w:rPr>
             </w:pPr>
           </w:p>
@@ -9096,7 +9110,7 @@
         <w:trPr>
           <w:tblCellSpacing w:w="15" w:type="dxa"/>
           <w:jc w:val="center"/>
-          <w:del w:id="482" w:author="Brokk Toggerson" w:date="2017-06-06T10:25:00Z"/>
+          <w:del w:id="487" w:author="Brokk Toggerson" w:date="2017-06-06T10:25:00Z"/>
         </w:trPr>
         <w:tc>
           <w:tcPr>
@@ -9114,10 +9128,10 @@
           <w:p>
             <w:pPr>
               <w:rPr>
-                <w:del w:id="483" w:author="Brokk Toggerson" w:date="2017-06-06T10:25:00Z"/>
-              </w:rPr>
-            </w:pPr>
-            <w:del w:id="484" w:author="Brokk Toggerson" w:date="2017-06-06T10:25:00Z">
+                <w:del w:id="488" w:author="Brokk Toggerson" w:date="2017-06-06T10:25:00Z"/>
+              </w:rPr>
+            </w:pPr>
+            <w:del w:id="489" w:author="Brokk Toggerson" w:date="2017-06-06T10:25:00Z">
               <w:r>
                 <w:delText> </w:delText>
               </w:r>
@@ -9140,10 +9154,10 @@
           <w:p>
             <w:pPr>
               <w:rPr>
-                <w:del w:id="485" w:author="Brokk Toggerson" w:date="2017-06-06T10:25:00Z"/>
-              </w:rPr>
-            </w:pPr>
-            <w:del w:id="486" w:author="Brokk Toggerson" w:date="2017-06-06T10:25:00Z">
+                <w:del w:id="490" w:author="Brokk Toggerson" w:date="2017-06-06T10:25:00Z"/>
+              </w:rPr>
+            </w:pPr>
+            <w:del w:id="491" w:author="Brokk Toggerson" w:date="2017-06-06T10:25:00Z">
               <w:r>
                 <w:delText>   </w:delText>
               </w:r>
@@ -9166,10 +9180,10 @@
           <w:p>
             <w:pPr>
               <w:rPr>
-                <w:del w:id="487" w:author="Brokk Toggerson" w:date="2017-06-06T10:25:00Z"/>
-              </w:rPr>
-            </w:pPr>
-            <w:del w:id="488" w:author="Brokk Toggerson" w:date="2017-06-06T10:25:00Z">
+                <w:del w:id="492" w:author="Brokk Toggerson" w:date="2017-06-06T10:25:00Z"/>
+              </w:rPr>
+            </w:pPr>
+            <w:del w:id="493" w:author="Brokk Toggerson" w:date="2017-06-06T10:25:00Z">
               <w:r>
                 <w:delText> </w:delText>
               </w:r>
@@ -9192,10 +9206,10 @@
           <w:p>
             <w:pPr>
               <w:rPr>
-                <w:del w:id="489" w:author="Brokk Toggerson" w:date="2017-06-06T10:25:00Z"/>
-              </w:rPr>
-            </w:pPr>
-            <w:del w:id="490" w:author="Brokk Toggerson" w:date="2017-06-06T10:25:00Z">
+                <w:del w:id="494" w:author="Brokk Toggerson" w:date="2017-06-06T10:25:00Z"/>
+              </w:rPr>
+            </w:pPr>
+            <w:del w:id="495" w:author="Brokk Toggerson" w:date="2017-06-06T10:25:00Z">
               <w:r>
                 <w:delText>   </w:delText>
               </w:r>
@@ -9218,10 +9232,10 @@
           <w:p>
             <w:pPr>
               <w:rPr>
-                <w:del w:id="491" w:author="Brokk Toggerson" w:date="2017-06-06T10:25:00Z"/>
-              </w:rPr>
-            </w:pPr>
-            <w:del w:id="492" w:author="Brokk Toggerson" w:date="2017-06-06T10:25:00Z">
+                <w:del w:id="496" w:author="Brokk Toggerson" w:date="2017-06-06T10:25:00Z"/>
+              </w:rPr>
+            </w:pPr>
+            <w:del w:id="497" w:author="Brokk Toggerson" w:date="2017-06-06T10:25:00Z">
               <w:r>
                 <w:delText> </w:delText>
               </w:r>
@@ -9244,10 +9258,10 @@
           <w:p>
             <w:pPr>
               <w:rPr>
-                <w:del w:id="493" w:author="Brokk Toggerson" w:date="2017-06-06T10:25:00Z"/>
-              </w:rPr>
-            </w:pPr>
-            <w:del w:id="494" w:author="Brokk Toggerson" w:date="2017-06-06T10:25:00Z">
+                <w:del w:id="498" w:author="Brokk Toggerson" w:date="2017-06-06T10:25:00Z"/>
+              </w:rPr>
+            </w:pPr>
+            <w:del w:id="499" w:author="Brokk Toggerson" w:date="2017-06-06T10:25:00Z">
               <w:r>
                 <w:delText>   </w:delText>
               </w:r>
@@ -9270,10 +9284,10 @@
           <w:p>
             <w:pPr>
               <w:rPr>
-                <w:del w:id="495" w:author="Brokk Toggerson" w:date="2017-06-06T10:25:00Z"/>
-              </w:rPr>
-            </w:pPr>
-            <w:del w:id="496" w:author="Brokk Toggerson" w:date="2017-06-06T10:25:00Z">
+                <w:del w:id="500" w:author="Brokk Toggerson" w:date="2017-06-06T10:25:00Z"/>
+              </w:rPr>
+            </w:pPr>
+            <w:del w:id="501" w:author="Brokk Toggerson" w:date="2017-06-06T10:25:00Z">
               <w:r>
                 <w:delText> </w:delText>
               </w:r>
@@ -9296,10 +9310,10 @@
           <w:p>
             <w:pPr>
               <w:rPr>
-                <w:del w:id="497" w:author="Brokk Toggerson" w:date="2017-06-06T10:25:00Z"/>
-              </w:rPr>
-            </w:pPr>
-            <w:del w:id="498" w:author="Brokk Toggerson" w:date="2017-06-06T10:25:00Z">
+                <w:del w:id="502" w:author="Brokk Toggerson" w:date="2017-06-06T10:25:00Z"/>
+              </w:rPr>
+            </w:pPr>
+            <w:del w:id="503" w:author="Brokk Toggerson" w:date="2017-06-06T10:25:00Z">
               <w:r>
                 <w:delText>   </w:delText>
               </w:r>
@@ -9322,10 +9336,10 @@
           <w:p>
             <w:pPr>
               <w:rPr>
-                <w:del w:id="499" w:author="Brokk Toggerson" w:date="2017-06-06T10:25:00Z"/>
-              </w:rPr>
-            </w:pPr>
-            <w:del w:id="500" w:author="Brokk Toggerson" w:date="2017-06-06T10:25:00Z">
+                <w:del w:id="504" w:author="Brokk Toggerson" w:date="2017-06-06T10:25:00Z"/>
+              </w:rPr>
+            </w:pPr>
+            <w:del w:id="505" w:author="Brokk Toggerson" w:date="2017-06-06T10:25:00Z">
               <w:r>
                 <w:delText> </w:delText>
               </w:r>
@@ -9348,10 +9362,10 @@
           <w:p>
             <w:pPr>
               <w:rPr>
-                <w:del w:id="501" w:author="Brokk Toggerson" w:date="2017-06-06T10:25:00Z"/>
-              </w:rPr>
-            </w:pPr>
-            <w:del w:id="502" w:author="Brokk Toggerson" w:date="2017-06-06T10:25:00Z">
+                <w:del w:id="506" w:author="Brokk Toggerson" w:date="2017-06-06T10:25:00Z"/>
+              </w:rPr>
+            </w:pPr>
+            <w:del w:id="507" w:author="Brokk Toggerson" w:date="2017-06-06T10:25:00Z">
               <w:r>
                 <w:delText>   </w:delText>
               </w:r>
@@ -9374,10 +9388,10 @@
           <w:p>
             <w:pPr>
               <w:rPr>
-                <w:del w:id="503" w:author="Brokk Toggerson" w:date="2017-06-06T10:25:00Z"/>
-              </w:rPr>
-            </w:pPr>
-            <w:del w:id="504" w:author="Brokk Toggerson" w:date="2017-06-06T10:25:00Z">
+                <w:del w:id="508" w:author="Brokk Toggerson" w:date="2017-06-06T10:25:00Z"/>
+              </w:rPr>
+            </w:pPr>
+            <w:del w:id="509" w:author="Brokk Toggerson" w:date="2017-06-06T10:25:00Z">
               <w:r>
                 <w:delText>79.90309</w:delText>
               </w:r>
@@ -9400,10 +9414,10 @@
           <w:p>
             <w:pPr>
               <w:rPr>
-                <w:del w:id="505" w:author="Brokk Toggerson" w:date="2017-06-06T10:25:00Z"/>
-              </w:rPr>
-            </w:pPr>
-            <w:del w:id="506" w:author="Brokk Toggerson" w:date="2017-06-06T10:25:00Z">
+                <w:del w:id="510" w:author="Brokk Toggerson" w:date="2017-06-06T10:25:00Z"/>
+              </w:rPr>
+            </w:pPr>
+            <w:del w:id="511" w:author="Brokk Toggerson" w:date="2017-06-06T10:25:00Z">
               <w:r>
                 <w:delText>   </w:delText>
               </w:r>
@@ -9426,10 +9440,10 @@
           <w:p>
             <w:pPr>
               <w:rPr>
-                <w:del w:id="507" w:author="Brokk Toggerson" w:date="2017-06-06T10:25:00Z"/>
-              </w:rPr>
-            </w:pPr>
-            <w:del w:id="508" w:author="Brokk Toggerson" w:date="2017-06-06T10:25:00Z">
+                <w:del w:id="512" w:author="Brokk Toggerson" w:date="2017-06-06T10:25:00Z"/>
+              </w:rPr>
+            </w:pPr>
+            <w:del w:id="513" w:author="Brokk Toggerson" w:date="2017-06-06T10:25:00Z">
               <w:r>
                 <w:delText>79.90361</w:delText>
               </w:r>
@@ -9452,10 +9466,10 @@
           <w:p>
             <w:pPr>
               <w:rPr>
-                <w:del w:id="509" w:author="Brokk Toggerson" w:date="2017-06-06T10:25:00Z"/>
-              </w:rPr>
-            </w:pPr>
-            <w:del w:id="510" w:author="Brokk Toggerson" w:date="2017-06-06T10:25:00Z">
+                <w:del w:id="514" w:author="Brokk Toggerson" w:date="2017-06-06T10:25:00Z"/>
+              </w:rPr>
+            </w:pPr>
+            <w:del w:id="515" w:author="Brokk Toggerson" w:date="2017-06-06T10:25:00Z">
               <w:r>
                 <w:delText>   </w:delText>
               </w:r>
@@ -9478,10 +9492,10 @@
           <w:p>
             <w:pPr>
               <w:rPr>
-                <w:del w:id="511" w:author="Brokk Toggerson" w:date="2017-06-06T10:25:00Z"/>
-              </w:rPr>
-            </w:pPr>
-            <w:del w:id="512" w:author="Brokk Toggerson" w:date="2017-06-06T10:25:00Z">
+                <w:del w:id="516" w:author="Brokk Toggerson" w:date="2017-06-06T10:25:00Z"/>
+              </w:rPr>
+            </w:pPr>
+            <w:del w:id="517" w:author="Brokk Toggerson" w:date="2017-06-06T10:25:00Z">
               <w:r>
                 <w:delText>79.90412</w:delText>
               </w:r>
@@ -9504,10 +9518,10 @@
           <w:p>
             <w:pPr>
               <w:rPr>
-                <w:del w:id="513" w:author="Brokk Toggerson" w:date="2017-06-06T10:25:00Z"/>
-              </w:rPr>
-            </w:pPr>
-            <w:del w:id="514" w:author="Brokk Toggerson" w:date="2017-06-06T10:25:00Z">
+                <w:del w:id="518" w:author="Brokk Toggerson" w:date="2017-06-06T10:25:00Z"/>
+              </w:rPr>
+            </w:pPr>
+            <w:del w:id="519" w:author="Brokk Toggerson" w:date="2017-06-06T10:25:00Z">
               <w:r>
                 <w:delText>   </w:delText>
               </w:r>
@@ -9530,10 +9544,10 @@
           <w:p>
             <w:pPr>
               <w:rPr>
-                <w:del w:id="515" w:author="Brokk Toggerson" w:date="2017-06-06T10:25:00Z"/>
-              </w:rPr>
-            </w:pPr>
-            <w:del w:id="516" w:author="Brokk Toggerson" w:date="2017-06-06T10:25:00Z">
+                <w:del w:id="520" w:author="Brokk Toggerson" w:date="2017-06-06T10:25:00Z"/>
+              </w:rPr>
+            </w:pPr>
+            <w:del w:id="521" w:author="Brokk Toggerson" w:date="2017-06-06T10:25:00Z">
               <w:r>
                 <w:delText>  </w:delText>
               </w:r>
@@ -9545,12 +9559,10 @@
     <w:p>
       <w:pPr>
         <w:rPr>
-          <w:del w:id="517" w:author="Brokk Toggerson" w:date="2017-06-06T10:25:00Z"/>
-        </w:rPr>
-      </w:pPr>
-      <w:bookmarkStart w:id="518" w:name="_GoBack"/>
-      <w:bookmarkEnd w:id="518"/>
-      <w:del w:id="519" w:author="Brokk Toggerson" w:date="2017-06-06T10:25:00Z">
+          <w:del w:id="522" w:author="Brokk Toggerson" w:date="2017-06-06T10:25:00Z"/>
+        </w:rPr>
+      </w:pPr>
+      <w:del w:id="523" w:author="Brokk Toggerson" w:date="2017-06-06T10:25:00Z">
         <w:r>
           <w:delText>So by comparing the three columns (light case, nominal case, and heavy case), we find the bottom-line answer: The computed molar mass of natural bromine is 79.90361(52). This is the right answer based on a particular sample of natural bromine. The usual “textbook” value is usually quoted as 79.904(1), which has nearly twice as much uncertainty, in order to account for sample-to-sample variability.</w:delText>
         </w:r>
@@ -9559,10 +9571,10 @@
     <w:p>
       <w:pPr>
         <w:rPr>
-          <w:del w:id="520" w:author="Brokk Toggerson" w:date="2017-06-06T10:25:00Z"/>
-        </w:rPr>
-      </w:pPr>
-      <w:del w:id="521" w:author="Brokk Toggerson" w:date="2017-06-06T10:25:00Z">
+          <w:del w:id="524" w:author="Brokk Toggerson" w:date="2017-06-06T10:25:00Z"/>
+        </w:rPr>
+      </w:pPr>
+      <w:del w:id="525" w:author="Brokk Toggerson" w:date="2017-06-06T10:25:00Z">
         <w:r>
           <w:delText>Note that if you tried to carry out this calculation using “significant figures” you would get the uncertainty wrong. Spectacularly wrong. Off by two orders of magnitude. The relative uncertainty in the molar mass is two orders of magnitude smaller than the relative uncertainty in the abundances.</w:delText>
         </w:r>
@@ -9590,7 +9602,7 @@
 
 <file path=word/comments.xml><?xml version="1.0" encoding="utf-8"?>
 <w:comments xmlns:wpc="http://schemas.microsoft.com/office/word/2010/wordprocessingCanvas" xmlns:cx="http://schemas.microsoft.com/office/drawing/2014/chartex" xmlns:cx1="http://schemas.microsoft.com/office/drawing/2015/9/8/chartex" xmlns:cx2="http://schemas.microsoft.com/office/drawing/2015/10/21/chartex" xmlns:cx3="http://schemas.microsoft.com/office/drawing/2016/5/9/chartex" xmlns:cx4="http://schemas.microsoft.com/office/drawing/2016/5/10/chartex" xmlns:cx5="http://schemas.microsoft.com/office/drawing/2016/5/11/chartex" xmlns:cx6="http://schemas.microsoft.com/office/drawing/2016/5/12/chartex" xmlns:cx7="http://schemas.microsoft.com/office/drawing/2016/5/13/chartex" xmlns:cx8="http://schemas.microsoft.com/office/drawing/2016/5/14/chartex" xmlns:mc="http://schemas.openxmlformats.org/markup-compatibility/2006" xmlns:aink="http://schemas.microsoft.com/office/drawing/2016/ink" xmlns:o="urn:schemas-microsoft-com:office:office" xmlns:r="http://schemas.openxmlformats.org/officeDocument/2006/relationships" xmlns:m="http://schemas.openxmlformats.org/officeDocument/2006/math" xmlns:v="urn:schemas-microsoft-com:vml" xmlns:wp14="http://schemas.microsoft.com/office/word/2010/wordprocessingDrawing" xmlns:wp="http://schemas.openxmlformats.org/drawingml/2006/wordprocessingDrawing" xmlns:w10="urn:schemas-microsoft-com:office:word" xmlns:w="http://schemas.openxmlformats.org/wordprocessingml/2006/main" xmlns:w14="http://schemas.microsoft.com/office/word/2010/wordml" xmlns:w15="http://schemas.microsoft.com/office/word/2012/wordml" xmlns:w16se="http://schemas.microsoft.com/office/word/2015/wordml/symex" xmlns:wpg="http://schemas.microsoft.com/office/word/2010/wordprocessingGroup" xmlns:wpi="http://schemas.microsoft.com/office/word/2010/wordprocessingInk" xmlns:wne="http://schemas.microsoft.com/office/word/2006/wordml" xmlns:wps="http://schemas.microsoft.com/office/word/2010/wordprocessingShape" mc:Ignorable="w14 w15 w16se wp14">
-  <w:comment w:id="20" w:author="Brokk Toggerson" w:date="2017-06-06T14:29:00Z" w:initials="BT">
+  <w:comment w:id="24" w:author="Brokk Toggerson" w:date="2017-06-06T14:29:00Z" w:initials="BT">
     <w:p>
       <w:pPr>
         <w:pStyle w:val="CommentText"/>
@@ -9606,7 +9618,7 @@
       </w:r>
     </w:p>
   </w:comment>
-  <w:comment w:id="28" w:author="Brokk Toggerson" w:date="2017-06-06T10:02:00Z" w:initials="BT">
+  <w:comment w:id="32" w:author="Brokk Toggerson" w:date="2017-06-06T10:02:00Z" w:initials="BT">
     <w:p>
       <w:pPr>
         <w:pStyle w:val="CommentText"/>
@@ -9622,7 +9634,7 @@
       </w:r>
     </w:p>
   </w:comment>
-  <w:comment w:id="61" w:author="Brokk Toggerson" w:date="2017-06-06T14:31:00Z" w:initials="BT">
+  <w:comment w:id="65" w:author="Brokk Toggerson" w:date="2017-06-06T14:31:00Z" w:initials="BT">
     <w:p>
       <w:pPr>
         <w:pStyle w:val="CommentText"/>
@@ -9638,7 +9650,7 @@
       </w:r>
     </w:p>
   </w:comment>
-  <w:comment w:id="62" w:author="David Nguyen" w:date="2017-06-08T13:37:00Z" w:initials="DN">
+  <w:comment w:id="66" w:author="David Nguyen" w:date="2017-06-08T13:37:00Z" w:initials="DN">
     <w:p>
       <w:pPr>
         <w:pStyle w:val="CommentText"/>
@@ -9651,7 +9663,7 @@
       </w:r>
     </w:p>
   </w:comment>
-  <w:comment w:id="54" w:author="Brokk Toggerson" w:date="2017-06-06T10:04:00Z" w:initials="BT">
+  <w:comment w:id="58" w:author="Brokk Toggerson" w:date="2017-06-06T10:04:00Z" w:initials="BT">
     <w:p>
       <w:pPr>
         <w:pStyle w:val="CommentText"/>
@@ -9667,7 +9679,7 @@
       </w:r>
     </w:p>
   </w:comment>
-  <w:comment w:id="109" w:author="Brokk Toggerson" w:date="2017-06-06T10:24:00Z" w:initials="BT">
+  <w:comment w:id="114" w:author="Brokk Toggerson" w:date="2017-06-06T10:24:00Z" w:initials="BT">
     <w:p>
       <w:pPr>
         <w:pStyle w:val="CommentText"/>
@@ -11975,7 +11987,7 @@
 </file>
 
 <file path=customXml/itemProps1.xml><?xml version="1.0" encoding="utf-8"?>
-<ds:datastoreItem xmlns:ds="http://schemas.openxmlformats.org/officeDocument/2006/customXml" ds:itemID="{2C6ACD95-91F9-4301-A08A-E28CBAF04931}">
+<ds:datastoreItem xmlns:ds="http://schemas.openxmlformats.org/officeDocument/2006/customXml" ds:itemID="{3ADF86D1-2863-4E13-B652-69A92997E0F3}">
   <ds:schemaRefs>
     <ds:schemaRef ds:uri="http://schemas.openxmlformats.org/officeDocument/2006/bibliography"/>
   </ds:schemaRefs>

</xml_diff>